<commit_message>
add some recent studies.
</commit_message>
<xml_diff>
--- a/doc/publication/v1.publication.cloud.classification.docx
+++ b/doc/publication/v1.publication.cloud.classification.docx
@@ -351,7 +351,6 @@
       <w:pPr>
         <w:jc w:val="both"/>
         <w:rPr>
-          <w:rFonts w:hint="eastAsia"/>
           <w:color w:val="808080" w:themeColor="background1" w:themeShade="80"/>
         </w:rPr>
       </w:pPr>
@@ -402,7 +401,6 @@
       <w:pPr>
         <w:jc w:val="both"/>
         <w:rPr>
-          <w:rFonts w:hint="eastAsia"/>
           <w:color w:val="808080" w:themeColor="background1" w:themeShade="80"/>
         </w:rPr>
       </w:pPr>
@@ -410,9 +408,6 @@
     <w:p>
       <w:pPr>
         <w:jc w:val="both"/>
-        <w:rPr>
-          <w:rFonts w:hint="eastAsia"/>
-        </w:rPr>
       </w:pPr>
     </w:p>
     <w:p>
@@ -525,149 +520,691 @@
       <w:pPr>
         <w:jc w:val="both"/>
       </w:pPr>
-      <w:r>
-        <w:t>Increasing renewable energy use is an essential strategy for mitigating climate change towards a low carbon future. Solar energy is one of the most promising sources of renewable and clean energy.</w:t>
-      </w:r>
-    </w:p>
-    <w:p/>
-    <w:p>
-      <w:pPr>
-        <w:jc w:val="both"/>
-      </w:pPr>
-      <w:r>
-        <w:t>The installation of Photovoltaic (PV) was continuously increasing last decade. In 2020, over 135 GW of new solar photovoltaic electricity generation capacity was installed increasing the total cumulative installed capacity to over 770 GW, and the 1 TW barrier will be broken during 2022 (</w:t>
-      </w:r>
-      <w:proofErr w:type="spellStart"/>
-      <w:r>
-        <w:fldChar w:fldCharType="begin"/>
-      </w:r>
-      <w:r>
-        <w:instrText xml:space="preserve"> HYPERLINK \l "_heading=h.1v1yuxt" \h </w:instrText>
-      </w:r>
-      <w:r>
-        <w:fldChar w:fldCharType="separate"/>
-      </w:r>
-      <w:r>
-        <w:rPr>
-          <w:color w:val="0563C1"/>
-          <w:u w:val="single"/>
-        </w:rPr>
-        <w:t>Jäger-Waldau</w:t>
-      </w:r>
-      <w:proofErr w:type="spellEnd"/>
-      <w:r>
-        <w:rPr>
-          <w:color w:val="0563C1"/>
-          <w:u w:val="single"/>
-        </w:rPr>
-        <w:t xml:space="preserve"> 2021</w:t>
-      </w:r>
-      <w:r>
-        <w:rPr>
-          <w:color w:val="0563C1"/>
-          <w:u w:val="single"/>
-        </w:rPr>
-        <w:fldChar w:fldCharType="end"/>
-      </w:r>
-      <w:r>
-        <w:t>). At the same time in most markets, solar PV nowadays represents the cheapest available source of new electricity generation (</w:t>
-      </w:r>
-      <w:hyperlink w:anchor="_heading=h.2grqrue">
+    </w:p>
+    <w:p>
+      <w:pPr>
+        <w:jc w:val="both"/>
+      </w:pPr>
+    </w:p>
+    <w:p>
+      <w:pPr>
+        <w:jc w:val="both"/>
+        <w:rPr>
+          <w:color w:val="FF0000"/>
+        </w:rPr>
+      </w:pPr>
+      <w:r>
+        <w:rPr>
+          <w:color w:val="FF0000"/>
+        </w:rPr>
+        <w:t>Previous stud</w:t>
+      </w:r>
+      <w:r>
+        <w:rPr>
+          <w:color w:val="FF0000"/>
+        </w:rPr>
+        <w:t>ies:</w:t>
+      </w:r>
+    </w:p>
+    <w:p>
+      <w:pPr>
+        <w:jc w:val="both"/>
+      </w:pPr>
+    </w:p>
+    <w:p>
+      <w:pPr>
+        <w:jc w:val="both"/>
+      </w:pPr>
+    </w:p>
+    <w:p>
+      <w:pPr>
+        <w:jc w:val="both"/>
+        <w:rPr>
+          <w:rFonts w:hint="eastAsia"/>
+        </w:rPr>
+      </w:pPr>
+      <w:r>
+        <w:t>Cloud Type product</w:t>
+      </w:r>
+      <w:r>
+        <w:t xml:space="preserve"> </w:t>
+      </w:r>
+      <w:r>
+        <w:t>issued from retrievals of the Spinning</w:t>
+      </w:r>
+      <w:r>
+        <w:t xml:space="preserve"> </w:t>
+      </w:r>
+      <w:r>
+        <w:t>Enhanced Visible and InfraRed Imager onboard MeteoSat Second</w:t>
+      </w:r>
+      <w:r>
+        <w:t xml:space="preserve"> </w:t>
+      </w:r>
+      <w:r>
+        <w:t>Generation (MSG-SEVIRI)</w:t>
+      </w:r>
+      <w:r>
+        <w:t xml:space="preserve"> </w:t>
+      </w:r>
+      <w:r>
+        <w:t>offers a classification of clouds at</w:t>
+      </w:r>
+      <w:r>
+        <w:t xml:space="preserve"> </w:t>
+      </w:r>
+      <w:r>
+        <w:t>3 km spatial resolution and 15 min time resolution over the period</w:t>
+      </w:r>
+      <w:r>
+        <w:t xml:space="preserve"> </w:t>
+      </w:r>
+      <w:r>
+        <w:t xml:space="preserve">2010–2014. </w:t>
+      </w:r>
+      <w:r>
+        <w:t xml:space="preserve">This cloud type classification was </w:t>
+      </w:r>
+      <w:r>
+        <w:t>used for a diurnal</w:t>
+      </w:r>
+      <w:r>
+        <w:t xml:space="preserve"> and seasonal </w:t>
+      </w:r>
+      <w:r>
+        <w:t xml:space="preserve">analysis to </w:t>
+      </w:r>
+      <w:r>
+        <w:t>exam</w:t>
+      </w:r>
+      <w:r>
+        <w:t xml:space="preserve"> its role o</w:t>
+      </w:r>
+      <w:r>
+        <w:t>n</w:t>
+      </w:r>
+      <w:r>
+        <w:t xml:space="preserve"> the </w:t>
+      </w:r>
+      <w:r>
+        <w:t xml:space="preserve">annual </w:t>
+      </w:r>
+      <w:proofErr w:type="gramStart"/>
+      <w:r>
+        <w:t>forests</w:t>
+      </w:r>
+      <w:proofErr w:type="gramEnd"/>
+      <w:r>
+        <w:t xml:space="preserve"> greenness</w:t>
+      </w:r>
+      <w:r>
+        <w:t xml:space="preserve"> in central Africa </w:t>
+      </w:r>
+      <w:r>
+        <w:t>(between 0 and 5</w:t>
+      </w:r>
+      <w:r>
+        <w:t>°</w:t>
+      </w:r>
+      <w:r>
+        <w:t>N and 12–19</w:t>
+      </w:r>
+      <w:r>
+        <w:t>°</w:t>
+      </w:r>
+      <w:r>
+        <w:t>E)</w:t>
+      </w:r>
+      <w:r>
+        <w:t>.</w:t>
+      </w:r>
+      <w:r>
+        <w:t xml:space="preserve"> </w:t>
+      </w:r>
+      <w:r>
+        <w:t xml:space="preserve">In this study </w:t>
+      </w:r>
+      <w:hyperlink w:anchor="_ENREF_6" w:tooltip="Philippon, 2016 #60" w:history="1">
         <w:r>
           <w:rPr>
-            <w:color w:val="0563C1"/>
-            <w:u w:val="single"/>
+            <w:rStyle w:val="Hyperlink"/>
           </w:rPr>
-          <w:t>IEA 2021</w:t>
+          <w:fldChar w:fldCharType="begin"/>
+        </w:r>
+        <w:r>
+          <w:rPr>
+            <w:rStyle w:val="Hyperlink"/>
+          </w:rPr>
+          <w:instrText xml:space="preserve"> ADDIN EN.CITE &lt;EndNote&gt;&lt;Cite AuthorYear="1"&gt;&lt;Author&gt;Philippon&lt;/Author&gt;&lt;Year&gt;2016&lt;/Year&gt;&lt;RecNum&gt;60&lt;/RecNum&gt;&lt;DisplayText&gt;Philippon et al. (2016)&lt;/DisplayText&gt;&lt;record&gt;&lt;rec-number&gt;60&lt;/rec-number&gt;&lt;foreign-keys&gt;&lt;key app="EN" db-id="ap2s0vva2tfapsexxan50rrawfdrerr00v90" timestamp="1603090712"&gt;60&lt;/key&gt;&lt;/foreign-keys&gt;&lt;ref-type name="Journal Article"&gt;17&lt;/ref-type&gt;&lt;contributors&gt;&lt;authors&gt;&lt;author&gt;Philippon, N.&lt;/author&gt;&lt;author&gt;de Lapparent, B.&lt;/author&gt;&lt;author&gt;Gond, V.&lt;/author&gt;&lt;author&gt;Sèze, G.&lt;/author&gt;&lt;author&gt;Martiny, N.&lt;/author&gt;&lt;author&gt;Camberlin, P.&lt;/author&gt;&lt;author&gt;Cornu, G.&lt;/author&gt;&lt;author&gt;Morel, B.&lt;/author&gt;&lt;author&gt;Moron, V.&lt;/author&gt;&lt;author&gt;Bigot, S.&lt;/author&gt;&lt;author&gt;Brou, T.&lt;/author&gt;&lt;author&gt;Dubreuil, V.&lt;/author&gt;&lt;/authors&gt;&lt;/contributors&gt;&lt;titles&gt;&lt;title&gt;Analysis of the diurnal cycles for a better understanding of the mean annual cycle of forests greenness in Central Africa&lt;/title&gt;&lt;secondary-title&gt;Agricultural and Forest Meteorology&lt;/secondary-title&gt;&lt;/titles&gt;&lt;periodical&gt;&lt;full-title&gt;Agricultural and Forest Meteorology&lt;/full-title&gt;&lt;/periodical&gt;&lt;pages&gt;81-94&lt;/pages&gt;&lt;volume&gt;223&lt;/volume&gt;&lt;keywords&gt;&lt;keyword&gt;Central Africa&lt;/keyword&gt;&lt;keyword&gt;Tropical forests&lt;/keyword&gt;&lt;keyword&gt;Enhanced Vegetative Index&lt;/keyword&gt;&lt;keyword&gt;Diurnal cycles&lt;/keyword&gt;&lt;keyword&gt;Solar radiation&lt;/keyword&gt;&lt;keyword&gt;Cloud cover&lt;/keyword&gt;&lt;keyword&gt;Rainfall&lt;/keyword&gt;&lt;/keywords&gt;&lt;dates&gt;&lt;year&gt;2016&lt;/year&gt;&lt;pub-dates&gt;&lt;date&gt;2016/06/15/&lt;/date&gt;&lt;/pub-dates&gt;&lt;/dates&gt;&lt;isbn&gt;0168-1923&lt;/isbn&gt;&lt;urls&gt;&lt;related-urls&gt;&lt;url&gt;http://www.sciencedirect.com/science/article/pii/S0168192316302362&lt;/url&gt;&lt;/related-urls&gt;&lt;/urls&gt;&lt;electronic-resource-num&gt;https://doi.org/10.1016/j.agrformet.2016.04.005&lt;/electronic-resource-num&gt;&lt;/record&gt;&lt;/Cite&gt;&lt;/EndNote&gt;</w:instrText>
+        </w:r>
+        <w:r>
+          <w:rPr>
+            <w:rStyle w:val="Hyperlink"/>
+          </w:rPr>
+          <w:fldChar w:fldCharType="separate"/>
+        </w:r>
+        <w:r>
+          <w:rPr>
+            <w:rStyle w:val="Hyperlink"/>
+          </w:rPr>
+          <w:t>Philippon et al. (2016)</w:t>
+        </w:r>
+        <w:r>
+          <w:rPr>
+            <w:rStyle w:val="Hyperlink"/>
+          </w:rPr>
+          <w:fldChar w:fldCharType="end"/>
         </w:r>
       </w:hyperlink>
       <w:r>
-        <w:t>) benefiting from the price reductions of solar panels and the associated battery storage to stabilize the electricity output. While the unpredictable, intermittent nature of solar resources linked to Climate Variabilities (CV) still represents a key challenge to solar energy production (</w:t>
-      </w:r>
-      <w:proofErr w:type="spellStart"/>
-      <w:r>
-        <w:fldChar w:fldCharType="begin"/>
-      </w:r>
-      <w:r>
-        <w:instrText xml:space="preserve"> HYPERLINK \l "_heading=h.ihv636" \h </w:instrText>
-      </w:r>
-      <w:r>
-        <w:fldChar w:fldCharType="separate"/>
-      </w:r>
-      <w:r>
-        <w:rPr>
-          <w:color w:val="0563C1"/>
-          <w:u w:val="single"/>
-        </w:rPr>
-        <w:t>Engeland</w:t>
-      </w:r>
-      <w:proofErr w:type="spellEnd"/>
-      <w:r>
-        <w:rPr>
-          <w:color w:val="0563C1"/>
-          <w:u w:val="single"/>
-        </w:rPr>
-        <w:t xml:space="preserve"> et al. 2017</w:t>
-      </w:r>
-      <w:r>
-        <w:rPr>
-          <w:color w:val="0563C1"/>
-          <w:u w:val="single"/>
-        </w:rPr>
-        <w:fldChar w:fldCharType="end"/>
-      </w:r>
-      <w:r>
-        <w:t xml:space="preserve">). </w:t>
-      </w:r>
-    </w:p>
-    <w:p>
-      <w:pPr>
-        <w:jc w:val="both"/>
-      </w:pPr>
-    </w:p>
-    <w:p>
-      <w:pPr>
-        <w:jc w:val="both"/>
-      </w:pPr>
-      <w:r>
-        <w:t>This study focuses on the variability of the solar energy resource, Surface Solar Radiation (SSR) related to climate variabilities. The understanding of climate related variability plays a key role for  stabilizing the PV output, assessing the impacts of climate change on photovoltaics (</w:t>
-      </w:r>
-      <w:hyperlink w:anchor="_heading=h.28h4qwu">
+        <w:t xml:space="preserve"> </w:t>
+      </w:r>
+      <w:r>
+        <w:t xml:space="preserve">redefined 7 </w:t>
+      </w:r>
+      <w:r>
+        <w:t xml:space="preserve">cloud type according to </w:t>
+      </w:r>
+      <w:r>
+        <w:t>cloud altitude and their optical properties</w:t>
+      </w:r>
+      <w:r>
+        <w:t>; then</w:t>
+      </w:r>
+      <w:r>
+        <w:t xml:space="preserve">  </w:t>
+      </w:r>
+    </w:p>
+    <w:p>
+      <w:pPr>
+        <w:jc w:val="both"/>
+      </w:pPr>
+    </w:p>
+    <w:p>
+      <w:pPr>
+        <w:jc w:val="both"/>
+      </w:pPr>
+      <w:r>
+        <w:t>T</w:t>
+      </w:r>
+      <w:r>
+        <w:t xml:space="preserve">he climatological distribution of low-cloud fraction (LCF) </w:t>
+      </w:r>
+      <w:r>
+        <w:t xml:space="preserve">over south Indian Ocean </w:t>
+      </w:r>
+      <w:r>
+        <w:t xml:space="preserve">and its seasonality </w:t>
+      </w:r>
+      <w:r>
+        <w:t xml:space="preserve">is presented </w:t>
+      </w:r>
+      <w:r>
+        <w:t>by using</w:t>
+      </w:r>
+      <w:r>
+        <w:t xml:space="preserve"> </w:t>
+      </w:r>
+      <w:r>
+        <w:t xml:space="preserve">satellite data, </w:t>
+      </w:r>
+      <w:r>
+        <w:t xml:space="preserve">and lined to </w:t>
+      </w:r>
+      <w:r>
+        <w:t>the storm-track activity and subtropical high.</w:t>
+      </w:r>
+      <w:r>
+        <w:t xml:space="preserve"> (</w:t>
+      </w:r>
+      <w:hyperlink w:anchor="_ENREF_5" w:tooltip="Miyamoto, 2018 #254" w:history="1">
         <w:r>
           <w:rPr>
-            <w:color w:val="0563C1"/>
-            <w:u w:val="single"/>
+            <w:rStyle w:val="Hyperlink"/>
           </w:rPr>
-          <w:t>Yin et al. 2020</w:t>
+          <w:fldChar w:fldCharType="begin"/>
+        </w:r>
+        <w:r>
+          <w:rPr>
+            <w:rStyle w:val="Hyperlink"/>
+          </w:rPr>
+          <w:instrText xml:space="preserve"> ADDIN EN.CITE &lt;EndNote&gt;&lt;Cite&gt;&lt;Author&gt;Miyamoto&lt;/Author&gt;&lt;Year&gt;2018&lt;/Year&gt;&lt;RecNum&gt;254&lt;/RecNum&gt;&lt;DisplayText&gt;Miyamoto et al., 2018&lt;/DisplayText&gt;&lt;record&gt;&lt;rec-number&gt;254&lt;/rec-number&gt;&lt;foreign-keys&gt;&lt;key app="EN" db-id="ap2s0vva2tfapsexxan50rrawfdrerr00v90" timestamp="1651662907"&gt;254&lt;/key&gt;&lt;/foreign-keys&gt;&lt;ref-type name="Journal Article"&gt;17&lt;/ref-type&gt;&lt;contributors&gt;&lt;authors&gt;&lt;author&gt;Miyamoto, Ayumu&lt;/author&gt;&lt;author&gt;Nakamura, Hisashi&lt;/author&gt;&lt;author&gt;Miyasaka, Takafumi&lt;/author&gt;&lt;/authors&gt;&lt;/contributors&gt;&lt;titles&gt;&lt;title&gt;Influence of the Subtropical High and Storm Track on Low-Cloud Fraction and Its Seasonality over the South Indian Ocean&lt;/title&gt;&lt;secondary-title&gt;Journal of Climate&lt;/secondary-title&gt;&lt;/titles&gt;&lt;periodical&gt;&lt;full-title&gt;Journal of Climate&lt;/full-title&gt;&lt;/periodical&gt;&lt;pages&gt;4017-4039&lt;/pages&gt;&lt;volume&gt;31&lt;/volume&gt;&lt;number&gt;10&lt;/number&gt;&lt;dates&gt;&lt;year&gt;2018&lt;/year&gt;&lt;pub-dates&gt;&lt;date&gt;15 May. 2018&lt;/date&gt;&lt;/pub-dates&gt;&lt;/dates&gt;&lt;isbn&gt;0894-8755&lt;/isbn&gt;&lt;urls&gt;&lt;related-urls&gt;&lt;url&gt;https://journals.ametsoc.org/view/journals/clim/31/10/jcli-d-17-0229.1.xml&lt;/url&gt;&lt;/related-urls&gt;&lt;/urls&gt;&lt;electronic-resource-num&gt;10.1175/jcli-d-17-0229.1&lt;/electronic-resource-num&gt;&lt;language&gt;English&lt;/language&gt;&lt;/record&gt;&lt;/Cite&gt;&lt;/EndNote&gt;</w:instrText>
+        </w:r>
+        <w:r>
+          <w:rPr>
+            <w:rStyle w:val="Hyperlink"/>
+          </w:rPr>
+          <w:fldChar w:fldCharType="separate"/>
+        </w:r>
+        <w:r>
+          <w:rPr>
+            <w:rStyle w:val="Hyperlink"/>
+          </w:rPr>
+          <w:t>Miyamoto et al., 2018</w:t>
+        </w:r>
+        <w:r>
+          <w:rPr>
+            <w:rStyle w:val="Hyperlink"/>
+          </w:rPr>
+          <w:fldChar w:fldCharType="end"/>
         </w:r>
       </w:hyperlink>
       <w:r>
-        <w:t>) and optimizing the electricity grid connected with multiple resources of renewable energy, such as solar-wind combination (</w:t>
-      </w:r>
-      <w:hyperlink w:anchor="_heading=h.4f1mdlm">
+        <w:t>).</w:t>
+      </w:r>
+    </w:p>
+    <w:p>
+      <w:pPr>
+        <w:jc w:val="both"/>
+        <w:rPr>
+          <w:rFonts w:hint="eastAsia"/>
+        </w:rPr>
+      </w:pPr>
+    </w:p>
+    <w:p>
+      <w:pPr>
+        <w:jc w:val="both"/>
+      </w:pPr>
+      <w:hyperlink w:anchor="_ENREF_4" w:tooltip="Li, 2014 #255" w:history="1">
         <w:r>
           <w:rPr>
-            <w:color w:val="0563C1"/>
-            <w:u w:val="single"/>
+            <w:rStyle w:val="Hyperlink"/>
           </w:rPr>
-          <w:t>Liu et al. 2020</w:t>
+          <w:fldChar w:fldCharType="begin"/>
+        </w:r>
+        <w:r>
+          <w:rPr>
+            <w:rStyle w:val="Hyperlink"/>
+          </w:rPr>
+          <w:instrText xml:space="preserve"> ADDIN EN.CITE &lt;EndNote&gt;&lt;Cite AuthorYear="1"&gt;&lt;Author&gt;Li&lt;/Author&gt;&lt;Year&gt;2014&lt;/Year&gt;&lt;RecNum&gt;255&lt;/RecNum&gt;&lt;DisplayText&gt;Li et al. (2014)&lt;/DisplayText&gt;&lt;record&gt;&lt;rec-number&gt;255&lt;/rec-number&gt;&lt;foreign-keys&gt;&lt;key app="EN" db-id="ap2s0vva2tfapsexxan50rrawfdrerr00v90" timestamp="1651663606"&gt;255&lt;/key&gt;&lt;/foreign-keys&gt;&lt;ref-type name="Journal Article"&gt;17&lt;/ref-type&gt;&lt;contributors&gt;&lt;authors&gt;&lt;author&gt;Li, Ying&lt;/author&gt;&lt;author&gt;Thompson, David W. J.&lt;/author&gt;&lt;author&gt;Stephens, Graeme L.&lt;/author&gt;&lt;author&gt;Bony, Sandrine&lt;/author&gt;&lt;/authors&gt;&lt;/contributors&gt;&lt;titles&gt;&lt;title&gt;A global survey of the instantaneous linkages between cloud vertical structure and large-scale climate&lt;/title&gt;&lt;secondary-title&gt;Journal of Geophysical Research: Atmospheres&lt;/secondary-title&gt;&lt;/titles&gt;&lt;periodical&gt;&lt;full-title&gt;Journal of Geophysical Research: Atmospheres&lt;/full-title&gt;&lt;/periodical&gt;&lt;pages&gt;3770-3792&lt;/pages&gt;&lt;volume&gt;119&lt;/volume&gt;&lt;number&gt;7&lt;/number&gt;&lt;dates&gt;&lt;year&gt;2014&lt;/year&gt;&lt;/dates&gt;&lt;isbn&gt;2169-897X&lt;/isbn&gt;&lt;urls&gt;&lt;related-urls&gt;&lt;url&gt;https://agupubs.onlinelibrary.wiley.com/doi/abs/10.1002/2013JD020669&lt;/url&gt;&lt;/related-urls&gt;&lt;/urls&gt;&lt;electronic-resource-num&gt;https://doi.org/10.1002/2013JD020669&lt;/electronic-resource-num&gt;&lt;/record&gt;&lt;/Cite&gt;&lt;/EndNote&gt;</w:instrText>
+        </w:r>
+        <w:r>
+          <w:rPr>
+            <w:rStyle w:val="Hyperlink"/>
+          </w:rPr>
+          <w:fldChar w:fldCharType="separate"/>
+        </w:r>
+        <w:r>
+          <w:rPr>
+            <w:rStyle w:val="Hyperlink"/>
+          </w:rPr>
+          <w:t>Li et al. (2014)</w:t>
+        </w:r>
+        <w:r>
+          <w:rPr>
+            <w:rStyle w:val="Hyperlink"/>
+          </w:rPr>
+          <w:fldChar w:fldCharType="end"/>
         </w:r>
       </w:hyperlink>
       <w:r>
+        <w:t xml:space="preserve"> </w:t>
+      </w:r>
+      <w:r>
+        <w:t>have shown</w:t>
+      </w:r>
+      <w:r>
+        <w:rPr>
+          <w:rFonts w:hint="eastAsia"/>
+        </w:rPr>
+        <w:t xml:space="preserve"> </w:t>
+      </w:r>
+      <w:r>
+        <w:t>some evidence of linkage between the cloud vertical structure</w:t>
+      </w:r>
+      <w:r>
+        <w:rPr>
+          <w:rFonts w:hint="eastAsia"/>
+        </w:rPr>
+        <w:t xml:space="preserve"> </w:t>
+      </w:r>
+      <w:r>
+        <w:t>and large-scale climate by exploring large-scale atmospheric</w:t>
+      </w:r>
+      <w:r>
+        <w:rPr>
+          <w:rFonts w:hint="eastAsia"/>
+        </w:rPr>
+        <w:t xml:space="preserve"> </w:t>
+      </w:r>
+      <w:r>
+        <w:t xml:space="preserve">dynamics, meteorological </w:t>
+      </w:r>
+      <w:r>
+        <w:t>processes,</w:t>
+      </w:r>
+      <w:r>
+        <w:t xml:space="preserve"> and tropospheric cloudiness.</w:t>
+      </w:r>
+    </w:p>
+    <w:p>
+      <w:pPr>
+        <w:jc w:val="both"/>
+      </w:pPr>
+    </w:p>
+    <w:p>
+      <w:pPr>
+        <w:jc w:val="both"/>
+      </w:pPr>
+      <w:r>
+        <w:t>Using the DARDAR mask product</w:t>
+      </w:r>
+      <w:r>
+        <w:t xml:space="preserve"> </w:t>
+      </w:r>
+      <w:r>
+        <w:rPr>
+          <w:rFonts w:hint="eastAsia"/>
+        </w:rPr>
+        <w:t>based</w:t>
+      </w:r>
+      <w:r>
+        <w:t xml:space="preserve"> </w:t>
+      </w:r>
+      <w:r>
+        <w:rPr>
+          <w:rFonts w:hint="eastAsia"/>
+        </w:rPr>
+        <w:t>on</w:t>
+      </w:r>
+      <w:r>
+        <w:t xml:space="preserve"> </w:t>
+      </w:r>
+      <w:r>
+        <w:t>Cloud–Aerosol Lidar and</w:t>
+      </w:r>
+      <w:r>
+        <w:rPr>
+          <w:rFonts w:hint="eastAsia"/>
+        </w:rPr>
+        <w:t xml:space="preserve"> </w:t>
+      </w:r>
+      <w:r>
+        <w:t>Infrared Pathfinder Satellite Observation</w:t>
+      </w:r>
+      <w:r>
+        <w:t xml:space="preserve"> </w:t>
+      </w:r>
+      <w:r>
+        <w:t>(CALIPSO) and CloudSat measurements</w:t>
+      </w:r>
+      <w:r>
+        <w:t xml:space="preserve"> (</w:t>
+      </w:r>
+      <w:r>
+        <w:t>between 2007 and 2010</w:t>
+      </w:r>
+      <w:r>
+        <w:t>)</w:t>
+      </w:r>
+      <w:r>
+        <w:t>,</w:t>
+      </w:r>
+      <w:r>
+        <w:t xml:space="preserve"> the</w:t>
+      </w:r>
+      <w:r>
+        <w:t xml:space="preserve"> characterization</w:t>
+      </w:r>
+      <w:r>
+        <w:rPr>
+          <w:rFonts w:hint="eastAsia"/>
+        </w:rPr>
+        <w:t xml:space="preserve"> </w:t>
+      </w:r>
+      <w:r>
+        <w:t>of the spatial, seasonal and vertical variability of</w:t>
+      </w:r>
+      <w:r>
+        <w:rPr>
+          <w:rFonts w:hint="eastAsia"/>
+        </w:rPr>
+        <w:t xml:space="preserve"> </w:t>
+      </w:r>
+      <w:r>
+        <w:t>clouds over the whole southwest Indian Ocean</w:t>
+      </w:r>
+      <w:r>
+        <w:t xml:space="preserve"> is investigated in the latitudinal </w:t>
+      </w:r>
+      <w:r>
+        <w:t xml:space="preserve">band between 10 and </w:t>
+      </w:r>
+      <w:r>
+        <w:t>30◦S</w:t>
+      </w:r>
+      <w:r>
+        <w:rPr>
+          <w:rFonts w:hint="eastAsia"/>
+        </w:rPr>
+        <w:t xml:space="preserve"> </w:t>
+      </w:r>
+      <w:r>
+        <w:t>(</w:t>
+      </w:r>
+      <w:hyperlink w:anchor="_ENREF_7" w:tooltip="Vérèmes, 2019 #18" w:history="1">
+        <w:r>
+          <w:rPr>
+            <w:rStyle w:val="Hyperlink"/>
+          </w:rPr>
+          <w:fldChar w:fldCharType="begin"/>
+        </w:r>
+        <w:r>
+          <w:rPr>
+            <w:rStyle w:val="Hyperlink"/>
+          </w:rPr>
+          <w:instrText xml:space="preserve"> ADDIN EN.CITE &lt;EndNote&gt;&lt;Cite&gt;&lt;Author&gt;Vérèmes&lt;/Author&gt;&lt;Year&gt;2019&lt;/Year&gt;&lt;RecNum&gt;18&lt;/RecNum&gt;&lt;DisplayText&gt;Vérèmes et al., 2019&lt;/DisplayText&gt;&lt;record&gt;&lt;rec-number&gt;18&lt;/rec-number&gt;&lt;foreign-keys&gt;&lt;key app="EN" db-id="ap2s0vva2tfapsexxan50rrawfdrerr00v90" timestamp="1584593665"&gt;18&lt;/key&gt;&lt;/foreign-keys&gt;&lt;ref-type name="Journal Article"&gt;17&lt;/ref-type&gt;&lt;contributors&gt;&lt;authors&gt;&lt;author&gt;Vérèmes, Hélène&lt;/author&gt;&lt;author&gt;Listowski, Constantino&lt;/author&gt;&lt;author&gt;Delanoë, Julien&lt;/author&gt;&lt;author&gt;Barthe, Christelle&lt;/author&gt;&lt;author&gt;Tulet, Pierre&lt;/author&gt;&lt;author&gt;Bonnardot, François&lt;/author&gt;&lt;author&gt;Roy, Denis&lt;/author&gt;&lt;/authors&gt;&lt;/contributors&gt;&lt;titles&gt;&lt;title&gt;Spatial and seasonal variability of clouds over the southwest Indian Ocean based on the DARDAR mask product&lt;/title&gt;&lt;secondary-title&gt;Quarterly Journal of the Royal Meteorological Society&lt;/secondary-title&gt;&lt;/titles&gt;&lt;periodical&gt;&lt;full-title&gt;Quarterly Journal of the Royal Meteorological Society&lt;/full-title&gt;&lt;/periodical&gt;&lt;pages&gt;3561-3576&lt;/pages&gt;&lt;volume&gt;145&lt;/volume&gt;&lt;number&gt;725&lt;/number&gt;&lt;dates&gt;&lt;year&gt;2019&lt;/year&gt;&lt;/dates&gt;&lt;isbn&gt;0035-9009&lt;/isbn&gt;&lt;urls&gt;&lt;related-urls&gt;&lt;url&gt;https://rmets.onlinelibrary.wiley.com/doi/abs/10.1002/qj.3640&lt;/url&gt;&lt;/related-urls&gt;&lt;/urls&gt;&lt;electronic-resource-num&gt;10.1002/qj.3640&lt;/electronic-resource-num&gt;&lt;/record&gt;&lt;/Cite&gt;&lt;/EndNote&gt;</w:instrText>
+        </w:r>
+        <w:r>
+          <w:rPr>
+            <w:rStyle w:val="Hyperlink"/>
+          </w:rPr>
+          <w:fldChar w:fldCharType="separate"/>
+        </w:r>
+        <w:r>
+          <w:rPr>
+            <w:rStyle w:val="Hyperlink"/>
+          </w:rPr>
+          <w:t>Vérèmes et al., 2019</w:t>
+        </w:r>
+        <w:r>
+          <w:rPr>
+            <w:rStyle w:val="Hyperlink"/>
+          </w:rPr>
+          <w:fldChar w:fldCharType="end"/>
+        </w:r>
+      </w:hyperlink>
+      <w:r>
         <w:t>).</w:t>
       </w:r>
     </w:p>
     <w:p>
       <w:pPr>
         <w:jc w:val="both"/>
-      </w:pPr>
-    </w:p>
-    <w:p>
-      <w:pPr>
-        <w:jc w:val="both"/>
-      </w:pPr>
-      <w:r>
-        <w:t>This paper is organized as follows: Section 2 presents the data used in this study and the methods to identify the SSR variability over Reunion and to analysis the impact of climate variabilities. The results are shown in section 3 with the response of SSR to the CVs. Then conclusions are made in section 4 followed by a brief discussion.</w:t>
+        <w:rPr>
+          <w:rFonts w:hint="eastAsia"/>
+        </w:rPr>
+      </w:pPr>
+    </w:p>
+    <w:p>
+      <w:pPr>
+        <w:jc w:val="both"/>
+        <w:rPr>
+          <w:rFonts w:hint="eastAsia"/>
+        </w:rPr>
+      </w:pPr>
+      <w:r>
+        <w:t>In the southwest Indian Ocean, vertical distribution of tropical clouds and their temporal variability of</w:t>
+      </w:r>
+      <w:r>
+        <w:rPr>
+          <w:rFonts w:hint="eastAsia"/>
+        </w:rPr>
+        <w:t xml:space="preserve"> </w:t>
+      </w:r>
+      <w:r>
+        <w:t>at the diurnal and seasonal scales are investigated in the northern part of Reunion Island (55.5</w:t>
+      </w:r>
+      <w:r>
+        <w:t>°</w:t>
+      </w:r>
+      <w:r>
+        <w:t>E; 21.1</w:t>
+      </w:r>
+      <w:r>
+        <w:t>°</w:t>
+      </w:r>
+      <w:r>
+        <w:t>S) using data from a 95 GHz cloud radar during 2016–2018 (</w:t>
+      </w:r>
+      <w:hyperlink w:anchor="_ENREF_2" w:tooltip="Durand, 2021 #253" w:history="1">
+        <w:r>
+          <w:rPr>
+            <w:rStyle w:val="Hyperlink"/>
+          </w:rPr>
+          <w:fldChar w:fldCharType="begin"/>
+        </w:r>
+        <w:r>
+          <w:rPr>
+            <w:rStyle w:val="Hyperlink"/>
+          </w:rPr>
+          <w:instrText xml:space="preserve"> ADDIN EN.CITE &lt;EndNote&gt;&lt;Cite&gt;&lt;Author&gt;Durand&lt;/Author&gt;&lt;Year&gt;2021&lt;/Year&gt;&lt;RecNum&gt;253&lt;/RecNum&gt;&lt;DisplayText&gt;Durand et al., 2021&lt;/DisplayText&gt;&lt;record&gt;&lt;rec-number&gt;253&lt;/rec-number&gt;&lt;foreign-keys&gt;&lt;key app="EN" db-id="ap2s0vva2tfapsexxan50rrawfdrerr00v90" timestamp="1651661198"&gt;253&lt;/key&gt;&lt;/foreign-keys&gt;&lt;ref-type name="Journal Article"&gt;17&lt;/ref-type&gt;&lt;contributors&gt;&lt;authors&gt;&lt;author&gt;Durand, Jonathan&lt;/author&gt;&lt;author&gt;Lees, Edouard&lt;/author&gt;&lt;author&gt;Bousquet, Olivier&lt;/author&gt;&lt;author&gt;Delanoë, Julien&lt;/author&gt;&lt;author&gt;Bonnardot, François&lt;/author&gt;&lt;/authors&gt;&lt;/contributors&gt;&lt;titles&gt;&lt;title&gt;Cloud Radar Observations of Diurnal and Seasonal Cloudiness over Reunion Island&lt;/title&gt;&lt;secondary-title&gt;Atmosphere&lt;/secondary-title&gt;&lt;/titles&gt;&lt;periodical&gt;&lt;full-title&gt;Atmosphere&lt;/full-title&gt;&lt;/periodical&gt;&lt;pages&gt;868&lt;/pages&gt;&lt;volume&gt;12&lt;/volume&gt;&lt;number&gt;7&lt;/number&gt;&lt;dates&gt;&lt;year&gt;2021&lt;/year&gt;&lt;/dates&gt;&lt;isbn&gt;2073-4433&lt;/isbn&gt;&lt;accession-num&gt;doi:10.3390/atmos12070868&lt;/accession-num&gt;&lt;urls&gt;&lt;related-urls&gt;&lt;url&gt;https://www.mdpi.com/2073-4433/12/7/868&lt;/url&gt;&lt;/related-urls&gt;&lt;/urls&gt;&lt;/record&gt;&lt;/Cite&gt;&lt;/EndNote&gt;</w:instrText>
+        </w:r>
+        <w:r>
+          <w:rPr>
+            <w:rStyle w:val="Hyperlink"/>
+          </w:rPr>
+          <w:fldChar w:fldCharType="separate"/>
+        </w:r>
+        <w:r>
+          <w:rPr>
+            <w:rStyle w:val="Hyperlink"/>
+          </w:rPr>
+          <w:t>Durand et al., 2021</w:t>
+        </w:r>
+        <w:r>
+          <w:rPr>
+            <w:rStyle w:val="Hyperlink"/>
+          </w:rPr>
+          <w:fldChar w:fldCharType="end"/>
+        </w:r>
+      </w:hyperlink>
+      <w:r>
+        <w:t>).</w:t>
+      </w:r>
+    </w:p>
+    <w:p>
+      <w:pPr>
+        <w:jc w:val="both"/>
+        <w:rPr>
+          <w:rFonts w:hint="eastAsia"/>
+        </w:rPr>
+      </w:pPr>
+    </w:p>
+    <w:p>
+      <w:pPr>
+        <w:jc w:val="both"/>
+      </w:pPr>
+      <w:hyperlink w:anchor="_ENREF_3" w:tooltip="Kahn, 2008 #140" w:history="1">
+        <w:r>
+          <w:rPr>
+            <w:rStyle w:val="Hyperlink"/>
+          </w:rPr>
+          <w:fldChar w:fldCharType="begin"/>
+        </w:r>
+        <w:r>
+          <w:rPr>
+            <w:rStyle w:val="Hyperlink"/>
+          </w:rPr>
+          <w:instrText xml:space="preserve"> ADDIN EN.CITE &lt;EndNote&gt;&lt;Cite&gt;&lt;Author&gt;Kahn&lt;/Author&gt;&lt;Year&gt;2008&lt;/Year&gt;&lt;RecNum&gt;140&lt;/RecNum&gt;&lt;DisplayText&gt;Kahn et al., 2008&lt;/DisplayText&gt;&lt;record&gt;&lt;rec-number&gt;140&lt;/rec-number&gt;&lt;foreign-keys&gt;&lt;key app="EN" db-id="ap2s0vva2tfapsexxan50rrawfdrerr00v90" timestamp="1631712047"&gt;140&lt;/key&gt;&lt;/foreign-keys&gt;&lt;ref-type name="Journal Article"&gt;17&lt;/ref-type&gt;&lt;contributors&gt;&lt;authors&gt;&lt;author&gt;Kahn, B. H.&lt;/author&gt;&lt;author&gt;Chahine, M. T.&lt;/author&gt;&lt;author&gt;Stephens, G. L.&lt;/author&gt;&lt;author&gt;Mace, G. G.&lt;/author&gt;&lt;author&gt;Marchand, R. T.&lt;/author&gt;&lt;author&gt;Wang, Z.&lt;/author&gt;&lt;author&gt;Barnet, C. D.&lt;/author&gt;&lt;author&gt;Eldering, A.&lt;/author&gt;&lt;author&gt;Holz, R. E.&lt;/author&gt;&lt;author&gt;Kuehn, R. E.&lt;/author&gt;&lt;author&gt;Vane, D. G.&lt;/author&gt;&lt;/authors&gt;&lt;/contributors&gt;&lt;titles&gt;&lt;title&gt;Cloud type comparisons of AIRS, CloudSat, and CALIPSO cloud height and amount&lt;/title&gt;&lt;secondary-title&gt;Atmos. Chem. Phys.&lt;/secondary-title&gt;&lt;/titles&gt;&lt;periodical&gt;&lt;full-title&gt;Atmos. Chem. Phys.&lt;/full-title&gt;&lt;/periodical&gt;&lt;pages&gt;1231-1248&lt;/pages&gt;&lt;volume&gt;8&lt;/volume&gt;&lt;number&gt;5&lt;/number&gt;&lt;dates&gt;&lt;year&gt;2008&lt;/year&gt;&lt;/dates&gt;&lt;publisher&gt;Copernicus Publications&lt;/publisher&gt;&lt;isbn&gt;1680-7324&lt;/isbn&gt;&lt;urls&gt;&lt;related-urls&gt;&lt;url&gt;https://acp.copernicus.org/articles/8/1231/2008/&lt;/url&gt;&lt;/related-urls&gt;&lt;/urls&gt;&lt;electronic-resource-num&gt;10.5194/acp-8-1231-2008&lt;/electronic-resource-num&gt;&lt;/record&gt;&lt;/Cite&gt;&lt;/EndNote&gt;</w:instrText>
+        </w:r>
+        <w:r>
+          <w:rPr>
+            <w:rStyle w:val="Hyperlink"/>
+          </w:rPr>
+          <w:fldChar w:fldCharType="separate"/>
+        </w:r>
+        <w:r>
+          <w:rPr>
+            <w:rStyle w:val="Hyperlink"/>
+          </w:rPr>
+          <w:t>Kahn et al., 2008</w:t>
+        </w:r>
+        <w:r>
+          <w:rPr>
+            <w:rStyle w:val="Hyperlink"/>
+          </w:rPr>
+          <w:fldChar w:fldCharType="end"/>
+        </w:r>
+      </w:hyperlink>
+    </w:p>
+    <w:p>
+      <w:pPr>
+        <w:jc w:val="both"/>
+      </w:pPr>
+    </w:p>
+    <w:p>
+      <w:pPr>
+        <w:jc w:val="both"/>
+        <w:rPr>
+          <w:rFonts w:hint="eastAsia"/>
+        </w:rPr>
+      </w:pPr>
+      <w:hyperlink w:anchor="_ENREF_1" w:tooltip="Chen, 2000 #139" w:history="1">
+        <w:r>
+          <w:rPr>
+            <w:rStyle w:val="Hyperlink"/>
+          </w:rPr>
+          <w:fldChar w:fldCharType="begin"/>
+        </w:r>
+        <w:r>
+          <w:rPr>
+            <w:rStyle w:val="Hyperlink"/>
+          </w:rPr>
+          <w:instrText xml:space="preserve"> ADDIN EN.CITE &lt;EndNote&gt;&lt;Cite&gt;&lt;Author&gt;Chen&lt;/Author&gt;&lt;Year&gt;2000&lt;/Year&gt;&lt;RecNum&gt;139&lt;/RecNum&gt;&lt;DisplayText&gt;Chen et al., 2000&lt;/DisplayText&gt;&lt;record&gt;&lt;rec-number&gt;139&lt;/rec-number&gt;&lt;foreign-keys&gt;&lt;key app="EN" db-id="ap2s0vva2tfapsexxan50rrawfdrerr00v90" timestamp="1631712000"&gt;139&lt;/key&gt;&lt;/foreign-keys&gt;&lt;ref-type name="Journal Article"&gt;17&lt;/ref-type&gt;&lt;contributors&gt;&lt;authors&gt;&lt;author&gt;Chen, Ting&lt;/author&gt;&lt;author&gt;Rossow, William B.&lt;/author&gt;&lt;author&gt;Zhang, Yuanchong&lt;/author&gt;&lt;/authors&gt;&lt;/contributors&gt;&lt;titles&gt;&lt;title&gt;Radiative Effects of Cloud-Type Variations&lt;/title&gt;&lt;secondary-title&gt;Journal of Climate&lt;/secondary-title&gt;&lt;/titles&gt;&lt;periodical&gt;&lt;full-title&gt;Journal of Climate&lt;/full-title&gt;&lt;/periodical&gt;&lt;pages&gt;264-286&lt;/pages&gt;&lt;volume&gt;13&lt;/volume&gt;&lt;number&gt;1&lt;/number&gt;&lt;dates&gt;&lt;year&gt;2000&lt;/year&gt;&lt;pub-dates&gt;&lt;date&gt;01 Jan. 2000&lt;/date&gt;&lt;/pub-dates&gt;&lt;/dates&gt;&lt;isbn&gt;0894-8755&lt;/isbn&gt;&lt;urls&gt;&lt;related-urls&gt;&lt;url&gt;https://journals.ametsoc.org/view/journals/clim/13/1/1520-0442_2000_013_0264_reoctv_2.0.co_2.xml&lt;/url&gt;&lt;/related-urls&gt;&lt;/urls&gt;&lt;electronic-resource-num&gt;10.1175/1520-0442(2000)013&amp;lt;0264:Reoctv&amp;gt;2.0.Co;2&lt;/electronic-resource-num&gt;&lt;language&gt;English&lt;/language&gt;&lt;/record&gt;&lt;/Cite&gt;&lt;/EndNote&gt;</w:instrText>
+        </w:r>
+        <w:r>
+          <w:rPr>
+            <w:rStyle w:val="Hyperlink"/>
+          </w:rPr>
+          <w:fldChar w:fldCharType="separate"/>
+        </w:r>
+        <w:r>
+          <w:rPr>
+            <w:rStyle w:val="Hyperlink"/>
+          </w:rPr>
+          <w:t>Chen et al., 2000</w:t>
+        </w:r>
+        <w:r>
+          <w:rPr>
+            <w:rStyle w:val="Hyperlink"/>
+          </w:rPr>
+          <w:fldChar w:fldCharType="end"/>
+        </w:r>
+      </w:hyperlink>
+    </w:p>
+    <w:p>
+      <w:pPr>
+        <w:jc w:val="both"/>
+      </w:pPr>
+    </w:p>
+    <w:p>
+      <w:pPr>
+        <w:jc w:val="both"/>
+      </w:pPr>
+    </w:p>
+    <w:p>
+      <w:pPr>
+        <w:jc w:val="both"/>
+      </w:pPr>
+      <w:r>
+        <w:t>This paper is organized as follows: Section 2 presents the data used in this study and the methods to</w:t>
+      </w:r>
+      <w:r>
+        <w:t xml:space="preserve"> XXX</w:t>
+      </w:r>
+      <w:r>
+        <w:t>. The results are shown in section 3. Then conclusions are made in section 4 followed by a brief discussion.</w:t>
       </w:r>
     </w:p>
     <w:p>
@@ -698,6 +1235,401 @@
     <w:p>
       <w:pPr>
         <w:jc w:val="both"/>
+      </w:pPr>
+    </w:p>
+    <w:p>
+      <w:pPr>
+        <w:pStyle w:val="Heading2"/>
+        <w:numPr>
+          <w:ilvl w:val="2"/>
+          <w:numId w:val="1"/>
+        </w:numPr>
+      </w:pPr>
+      <w:r>
+        <w:rPr>
+          <w:rFonts w:eastAsiaTheme="minorEastAsia"/>
+          <w:color w:val="000080"/>
+          <w:sz w:val="23"/>
+          <w:szCs w:val="23"/>
+        </w:rPr>
+        <w:t>SAFNWC/GEO</w:t>
+      </w:r>
+      <w:r>
+        <w:t xml:space="preserve"> </w:t>
+      </w:r>
+      <w:r>
+        <w:t xml:space="preserve">/GEO cloud </w:t>
+      </w:r>
+      <w:r>
+        <w:t xml:space="preserve">type </w:t>
+      </w:r>
+      <w:r>
+        <w:t>product</w:t>
+      </w:r>
+    </w:p>
+    <w:p>
+      <w:pPr>
+        <w:rPr>
+          <w:lang w:eastAsia="en-US"/>
+        </w:rPr>
+      </w:pPr>
+    </w:p>
+    <w:p>
+      <w:pPr>
+        <w:rPr>
+          <w:color w:val="808080" w:themeColor="background1" w:themeShade="80"/>
+          <w:lang w:eastAsia="en-US"/>
+        </w:rPr>
+      </w:pPr>
+      <w:r>
+        <w:rPr>
+          <w:color w:val="808080" w:themeColor="background1" w:themeShade="80"/>
+          <w:lang w:eastAsia="en-US"/>
+        </w:rPr>
+        <w:t>Reference of this data</w:t>
+      </w:r>
+      <w:r>
+        <w:rPr>
+          <w:color w:val="808080" w:themeColor="background1" w:themeShade="80"/>
+          <w:lang w:eastAsia="en-US"/>
+        </w:rPr>
+        <w:t xml:space="preserve"> (to confirmed)</w:t>
+      </w:r>
+      <w:r>
+        <w:rPr>
+          <w:rFonts w:hint="eastAsia"/>
+          <w:color w:val="808080" w:themeColor="background1" w:themeShade="80"/>
+          <w:lang w:eastAsia="en-US"/>
+        </w:rPr>
+        <w:t>:</w:t>
+      </w:r>
+    </w:p>
+    <w:p>
+      <w:pPr>
+        <w:rPr>
+          <w:color w:val="808080" w:themeColor="background1" w:themeShade="80"/>
+          <w:lang w:eastAsia="en-US"/>
+        </w:rPr>
+      </w:pPr>
+      <w:hyperlink r:id="rId13" w:anchor="NWC/GEO%20v2018" w:history="1">
+        <w:r>
+          <w:rPr>
+            <w:rStyle w:val="Hyperlink"/>
+            <w:color w:val="023160" w:themeColor="hyperlink" w:themeShade="80"/>
+            <w:lang w:eastAsia="en-US"/>
+          </w:rPr>
+          <w:t>https://www.nwcsaf.org/web/guest/scientificdocumentation#NWC/GEO%20v2018</w:t>
+        </w:r>
+      </w:hyperlink>
+      <w:r>
+        <w:rPr>
+          <w:color w:val="808080" w:themeColor="background1" w:themeShade="80"/>
+          <w:lang w:eastAsia="en-US"/>
+        </w:rPr>
+        <w:t xml:space="preserve"> </w:t>
+      </w:r>
+    </w:p>
+    <w:p>
+      <w:pPr>
+        <w:jc w:val="both"/>
+      </w:pPr>
+    </w:p>
+    <w:p>
+      <w:pPr>
+        <w:jc w:val="both"/>
+      </w:pPr>
+    </w:p>
+    <w:p>
+      <w:pPr>
+        <w:jc w:val="both"/>
+      </w:pPr>
+    </w:p>
+    <w:p>
+      <w:pPr>
+        <w:jc w:val="both"/>
+      </w:pPr>
+      <w:r>
+        <w:br w:type="page"/>
+      </w:r>
+    </w:p>
+    <w:p>
+      <w:pPr>
+        <w:pStyle w:val="Heading1"/>
+      </w:pPr>
+      <w:bookmarkStart w:id="15" w:name="bookmark=id.26in1rg" w:colFirst="0" w:colLast="0"/>
+      <w:bookmarkStart w:id="16" w:name="bookmark=id.1ksv4uv" w:colFirst="0" w:colLast="0"/>
+      <w:bookmarkStart w:id="17" w:name="bookmark=id.35nkun2" w:colFirst="0" w:colLast="0"/>
+      <w:bookmarkStart w:id="18" w:name="bookmark=id.lnxbz9" w:colFirst="0" w:colLast="0"/>
+      <w:bookmarkStart w:id="19" w:name="_heading=h.2bn6wsx" w:colFirst="0" w:colLast="0"/>
+      <w:bookmarkEnd w:id="15"/>
+      <w:bookmarkEnd w:id="16"/>
+      <w:bookmarkEnd w:id="17"/>
+      <w:bookmarkEnd w:id="18"/>
+      <w:bookmarkEnd w:id="19"/>
+      <w:r>
+        <w:lastRenderedPageBreak/>
+        <w:t>cloud</w:t>
+      </w:r>
+      <w:r>
+        <w:t xml:space="preserve"> variability</w:t>
+      </w:r>
+      <w:r>
+        <w:t xml:space="preserve"> and </w:t>
+      </w:r>
+    </w:p>
+    <w:p>
+      <w:pPr>
+        <w:jc w:val="both"/>
+      </w:pPr>
+    </w:p>
+    <w:p>
+      <w:pPr>
+        <w:jc w:val="both"/>
+      </w:pPr>
+    </w:p>
+    <w:p>
+      <w:pPr>
+        <w:jc w:val="both"/>
+        <w:rPr>
+          <w:rFonts w:hint="eastAsia"/>
+          <w:color w:val="FF0000"/>
+        </w:rPr>
+      </w:pPr>
+      <w:r>
+        <w:rPr>
+          <w:rFonts w:hint="eastAsia"/>
+          <w:color w:val="FF0000"/>
+        </w:rPr>
+        <w:t>m</w:t>
+      </w:r>
+      <w:r>
+        <w:rPr>
+          <w:color w:val="FF0000"/>
+        </w:rPr>
+        <w:t>onthly and diurnal:</w:t>
+      </w:r>
+    </w:p>
+    <w:p>
+      <w:pPr>
+        <w:keepNext/>
+        <w:jc w:val="both"/>
+      </w:pPr>
+      <w:r>
+        <w:rPr>
+          <w:rFonts w:hint="eastAsia"/>
+          <w:noProof/>
+        </w:rPr>
+        <w:drawing>
+          <wp:inline distT="0" distB="0" distL="0" distR="0" wp14:anchorId="5991EC83" wp14:editId="45E31F7B">
+            <wp:extent cx="5972810" cy="2463800"/>
+            <wp:effectExtent l="0" t="0" r="0" b="0"/>
+            <wp:docPr id="1" name="Picture 1" descr="Chart, bar chart&#10;&#10;Description automatically generated"/>
+            <wp:cNvGraphicFramePr>
+              <a:graphicFrameLocks xmlns:a="http://schemas.openxmlformats.org/drawingml/2006/main" noChangeAspect="1"/>
+            </wp:cNvGraphicFramePr>
+            <a:graphic xmlns:a="http://schemas.openxmlformats.org/drawingml/2006/main">
+              <a:graphicData uri="http://schemas.openxmlformats.org/drawingml/2006/picture">
+                <pic:pic xmlns:pic="http://schemas.openxmlformats.org/drawingml/2006/picture">
+                  <pic:nvPicPr>
+                    <pic:cNvPr id="1" name="Picture 1" descr="Chart, bar chart&#10;&#10;Description automatically generated"/>
+                    <pic:cNvPicPr/>
+                  </pic:nvPicPr>
+                  <pic:blipFill>
+                    <a:blip r:embed="rId14" cstate="print">
+                      <a:extLst>
+                        <a:ext uri="{28A0092B-C50C-407E-A947-70E740481C1C}">
+                          <a14:useLocalDpi xmlns:a14="http://schemas.microsoft.com/office/drawing/2010/main" val="0"/>
+                        </a:ext>
+                      </a:extLst>
+                    </a:blip>
+                    <a:stretch>
+                      <a:fillRect/>
+                    </a:stretch>
+                  </pic:blipFill>
+                  <pic:spPr>
+                    <a:xfrm>
+                      <a:off x="0" y="0"/>
+                      <a:ext cx="5972810" cy="2463800"/>
+                    </a:xfrm>
+                    <a:prstGeom prst="rect">
+                      <a:avLst/>
+                    </a:prstGeom>
+                  </pic:spPr>
+                </pic:pic>
+              </a:graphicData>
+            </a:graphic>
+          </wp:inline>
+        </w:drawing>
+      </w:r>
+      <w:r>
+        <w:rPr>
+          <w:noProof/>
+        </w:rPr>
+        <w:drawing>
+          <wp:inline distT="0" distB="0" distL="0" distR="0" wp14:anchorId="6C54A733" wp14:editId="449D1368">
+            <wp:extent cx="5972810" cy="2638425"/>
+            <wp:effectExtent l="0" t="0" r="0" b="3175"/>
+            <wp:docPr id="2" name="Picture 2" descr="Chart, histogram&#10;&#10;Description automatically generated"/>
+            <wp:cNvGraphicFramePr>
+              <a:graphicFrameLocks xmlns:a="http://schemas.openxmlformats.org/drawingml/2006/main" noChangeAspect="1"/>
+            </wp:cNvGraphicFramePr>
+            <a:graphic xmlns:a="http://schemas.openxmlformats.org/drawingml/2006/main">
+              <a:graphicData uri="http://schemas.openxmlformats.org/drawingml/2006/picture">
+                <pic:pic xmlns:pic="http://schemas.openxmlformats.org/drawingml/2006/picture">
+                  <pic:nvPicPr>
+                    <pic:cNvPr id="2" name="Picture 2" descr="Chart, histogram&#10;&#10;Description automatically generated"/>
+                    <pic:cNvPicPr/>
+                  </pic:nvPicPr>
+                  <pic:blipFill>
+                    <a:blip r:embed="rId15" cstate="print">
+                      <a:extLst>
+                        <a:ext uri="{28A0092B-C50C-407E-A947-70E740481C1C}">
+                          <a14:useLocalDpi xmlns:a14="http://schemas.microsoft.com/office/drawing/2010/main" val="0"/>
+                        </a:ext>
+                      </a:extLst>
+                    </a:blip>
+                    <a:stretch>
+                      <a:fillRect/>
+                    </a:stretch>
+                  </pic:blipFill>
+                  <pic:spPr>
+                    <a:xfrm>
+                      <a:off x="0" y="0"/>
+                      <a:ext cx="5972810" cy="2638425"/>
+                    </a:xfrm>
+                    <a:prstGeom prst="rect">
+                      <a:avLst/>
+                    </a:prstGeom>
+                  </pic:spPr>
+                </pic:pic>
+              </a:graphicData>
+            </a:graphic>
+          </wp:inline>
+        </w:drawing>
+      </w:r>
+    </w:p>
+    <w:p>
+      <w:pPr>
+        <w:pStyle w:val="Caption"/>
+        <w:jc w:val="both"/>
+        <w:rPr>
+          <w:rFonts w:hint="eastAsia"/>
+        </w:rPr>
+      </w:pPr>
+      <w:r>
+        <w:t xml:space="preserve">Fig. </w:t>
+      </w:r>
+      <w:r>
+        <w:fldChar w:fldCharType="begin"/>
+      </w:r>
+      <w:r>
+        <w:instrText xml:space="preserve"> SEQ Fig. \* ARABIC </w:instrText>
+      </w:r>
+      <w:r>
+        <w:fldChar w:fldCharType="separate"/>
+      </w:r>
+      <w:r>
+        <w:rPr>
+          <w:noProof/>
+        </w:rPr>
+        <w:t>1</w:t>
+      </w:r>
+      <w:r>
+        <w:fldChar w:fldCharType="end"/>
+      </w:r>
+      <w:r>
+        <w:t xml:space="preserve"> </w:t>
+      </w:r>
+      <w:r>
+        <w:t xml:space="preserve">examples of </w:t>
+      </w:r>
+      <w:r>
+        <w:t>monthly</w:t>
+      </w:r>
+      <w:r>
+        <w:t xml:space="preserve"> and diurnal</w:t>
+      </w:r>
+      <w:r>
+        <w:t xml:space="preserve"> </w:t>
+      </w:r>
+      <w:r>
+        <w:t>cloud type</w:t>
+      </w:r>
+      <w:r>
+        <w:t>, f</w:t>
+      </w:r>
+      <w:r>
+        <w:t xml:space="preserve">rom </w:t>
+      </w:r>
+      <w:bookmarkStart w:id="20" w:name="OLE_LINK20"/>
+      <w:bookmarkStart w:id="21" w:name="OLE_LINK21"/>
+      <w:r>
+        <w:fldChar w:fldCharType="begin"/>
+      </w:r>
+      <w:r>
+        <w:instrText xml:space="preserve"> HYPERLINK \l "_ENREF_6" \o "Philippon, 2016 #60" </w:instrText>
+      </w:r>
+      <w:r>
+        <w:fldChar w:fldCharType="separate"/>
+      </w:r>
+      <w:r>
+        <w:rPr>
+          <w:rStyle w:val="Hyperlink"/>
+        </w:rPr>
+        <w:fldChar w:fldCharType="begin"/>
+      </w:r>
+      <w:r>
+        <w:rPr>
+          <w:rStyle w:val="Hyperlink"/>
+        </w:rPr>
+        <w:instrText xml:space="preserve"> ADDIN EN.CITE &lt;EndNote&gt;&lt;Cite AuthorYear="1"&gt;&lt;Author&gt;Philippon&lt;/Author&gt;&lt;Year&gt;2016&lt;/Year&gt;&lt;RecNum&gt;60&lt;/RecNum&gt;&lt;DisplayText&gt;Philippon et al. (2016)&lt;/DisplayText&gt;&lt;record&gt;&lt;rec-number&gt;60&lt;/rec-number&gt;&lt;foreign-keys&gt;&lt;key app="EN" db-id="ap2s0vva2tfapsexxan50rrawfdrerr00v90" timestamp="1603090712"&gt;60&lt;/key&gt;&lt;/foreign-keys&gt;&lt;ref-type name="Journal Article"&gt;17&lt;/ref-type&gt;&lt;contributors&gt;&lt;authors&gt;&lt;author&gt;Philippon, N.&lt;/author&gt;&lt;author&gt;de Lapparent, B.&lt;/author&gt;&lt;author&gt;Gond, V.&lt;/author&gt;&lt;author&gt;Sèze, G.&lt;/author&gt;&lt;author&gt;Martiny, N.&lt;/author&gt;&lt;author&gt;Camberlin, P.&lt;/author&gt;&lt;author&gt;Cornu, G.&lt;/author&gt;&lt;author&gt;Morel, B.&lt;/author&gt;&lt;author&gt;Moron, V.&lt;/author&gt;&lt;author&gt;Bigot, S.&lt;/author&gt;&lt;author&gt;Brou, T.&lt;/author&gt;&lt;author&gt;Dubreuil, V.&lt;/author&gt;&lt;/authors&gt;&lt;/contributors&gt;&lt;titles&gt;&lt;title&gt;Analysis of the diurnal cycles for a better understanding of the mean annual cycle of forests greenness in Central Africa&lt;/title&gt;&lt;secondary-title&gt;Agricultural and Forest Meteorology&lt;/secondary-title&gt;&lt;/titles&gt;&lt;periodical&gt;&lt;full-title&gt;Agricultural and Forest Meteorology&lt;/full-title&gt;&lt;/periodical&gt;&lt;pages&gt;81-94&lt;/pages&gt;&lt;volume&gt;223&lt;/volume&gt;&lt;keywords&gt;&lt;keyword&gt;Central Africa&lt;/keyword&gt;&lt;keyword&gt;Tropical forests&lt;/keyword&gt;&lt;keyword&gt;Enhanced Vegetative Index&lt;/keyword&gt;&lt;keyword&gt;Diurnal cycles&lt;/keyword&gt;&lt;keyword&gt;Solar radiation&lt;/keyword&gt;&lt;keyword&gt;Cloud cover&lt;/keyword&gt;&lt;keyword&gt;Rainfall&lt;/keyword&gt;&lt;/keywords&gt;&lt;dates&gt;&lt;year&gt;2016&lt;/year&gt;&lt;pub-dates&gt;&lt;date&gt;2016/06/15/&lt;/date&gt;&lt;/pub-dates&gt;&lt;/dates&gt;&lt;isbn&gt;0168-1923&lt;/isbn&gt;&lt;urls&gt;&lt;related-urls&gt;&lt;url&gt;http://www.sciencedirect.com/science/article/pii/S0168192316302362&lt;/url&gt;&lt;/related-urls&gt;&lt;/urls&gt;&lt;electronic-resource-num&gt;https://doi.org/10.1016/j.agrformet.2016.04.005&lt;/electronic-resource-num&gt;&lt;/record&gt;&lt;/Cite&gt;&lt;/EndNote&gt;</w:instrText>
+      </w:r>
+      <w:r>
+        <w:rPr>
+          <w:rStyle w:val="Hyperlink"/>
+        </w:rPr>
+        <w:fldChar w:fldCharType="separate"/>
+      </w:r>
+      <w:r>
+        <w:rPr>
+          <w:rStyle w:val="Hyperlink"/>
+        </w:rPr>
+        <w:t>Philippon et al. (2016)</w:t>
+      </w:r>
+      <w:r>
+        <w:rPr>
+          <w:rStyle w:val="Hyperlink"/>
+        </w:rPr>
+        <w:fldChar w:fldCharType="end"/>
+      </w:r>
+      <w:r>
+        <w:fldChar w:fldCharType="end"/>
+      </w:r>
+      <w:bookmarkEnd w:id="20"/>
+      <w:bookmarkEnd w:id="21"/>
+      <w:r>
+        <w:t>.</w:t>
+      </w:r>
+    </w:p>
+    <w:p>
+      <w:pPr>
+        <w:jc w:val="both"/>
+      </w:pPr>
+    </w:p>
+    <w:p>
+      <w:pPr>
+        <w:jc w:val="both"/>
+        <w:rPr>
+          <w:rFonts w:hint="eastAsia"/>
+        </w:rPr>
+      </w:pPr>
+    </w:p>
+    <w:p>
+      <w:pPr>
+        <w:jc w:val="both"/>
+        <w:rPr>
+          <w:rFonts w:hint="eastAsia"/>
+        </w:rPr>
       </w:pPr>
     </w:p>
     <w:p>
@@ -708,352 +1640,8 @@
           <w:numId w:val="1"/>
         </w:numPr>
       </w:pPr>
-      <w:r>
-        <w:t>SSR Clustering of CM_SAF SARAH-E data</w:t>
-      </w:r>
-    </w:p>
-    <w:p>
-      <w:pPr>
-        <w:jc w:val="both"/>
-      </w:pPr>
-    </w:p>
-    <w:p>
-      <w:pPr>
-        <w:jc w:val="both"/>
-        <w:rPr>
-          <w:color w:val="808080"/>
-        </w:rPr>
-      </w:pPr>
-      <w:r>
-        <w:rPr>
-          <w:color w:val="808080"/>
-        </w:rPr>
-        <w:t xml:space="preserve"># SARAH-E has missing values </w:t>
-      </w:r>
-    </w:p>
-    <w:p>
-      <w:pPr>
-        <w:jc w:val="both"/>
-        <w:rPr>
-          <w:color w:val="808080"/>
-          <w:u w:val="single"/>
-        </w:rPr>
-      </w:pPr>
-      <w:r>
-        <w:rPr>
-          <w:color w:val="808080"/>
-          <w:u w:val="single"/>
-        </w:rPr>
-        <w:t># Found missing day = 154, between 1999-01-01 and 2016-12-31. total size = 6421</w:t>
-      </w:r>
-    </w:p>
-    <w:p>
-      <w:pPr>
-        <w:jc w:val="both"/>
-      </w:pPr>
-    </w:p>
-    <w:p>
-      <w:pPr>
-        <w:jc w:val="both"/>
-      </w:pPr>
-    </w:p>
-    <w:p>
-      <w:pPr>
-        <w:pStyle w:val="Heading2"/>
-        <w:numPr>
-          <w:ilvl w:val="1"/>
-          <w:numId w:val="1"/>
-        </w:numPr>
-      </w:pPr>
-      <w:bookmarkStart w:id="15" w:name="_heading=h.4i7ojhp" w:colFirst="0" w:colLast="0"/>
-      <w:bookmarkEnd w:id="15"/>
-      <w:r>
-        <w:t>ERA5 reanalysis and OLR regimes classification</w:t>
-      </w:r>
-    </w:p>
-    <w:p>
-      <w:pPr>
-        <w:jc w:val="both"/>
-      </w:pPr>
-      <w:bookmarkStart w:id="16" w:name="bookmark=id.2s8eyo1" w:colFirst="0" w:colLast="0"/>
-      <w:bookmarkStart w:id="17" w:name="bookmark=id.17dp8vu" w:colFirst="0" w:colLast="0"/>
-      <w:bookmarkStart w:id="18" w:name="bookmark=id.3rdcrjn" w:colFirst="0" w:colLast="0"/>
-      <w:bookmarkStart w:id="19" w:name="bookmark=id.4d34og8" w:colFirst="0" w:colLast="0"/>
-      <w:bookmarkEnd w:id="16"/>
-      <w:bookmarkEnd w:id="17"/>
-      <w:bookmarkEnd w:id="18"/>
-      <w:bookmarkEnd w:id="19"/>
-    </w:p>
-    <w:p>
-      <w:pPr>
-        <w:jc w:val="both"/>
-      </w:pPr>
-      <w:r>
-        <w:t>Atmospheric fields used in this study are taken from the ERA5 ensemble reanalysis (</w:t>
-      </w:r>
-      <w:proofErr w:type="spellStart"/>
-      <w:r>
-        <w:fldChar w:fldCharType="begin"/>
-      </w:r>
-      <w:r>
-        <w:instrText xml:space="preserve"> HYPERLINK \l "_heading=h.41mghml" \h </w:instrText>
-      </w:r>
-      <w:r>
-        <w:fldChar w:fldCharType="separate"/>
-      </w:r>
-      <w:r>
-        <w:rPr>
-          <w:color w:val="0563C1"/>
-          <w:u w:val="single"/>
-        </w:rPr>
-        <w:t>Hersbach</w:t>
-      </w:r>
-      <w:proofErr w:type="spellEnd"/>
-      <w:r>
-        <w:rPr>
-          <w:color w:val="0563C1"/>
-          <w:u w:val="single"/>
-        </w:rPr>
-        <w:t xml:space="preserve"> et al. 2020</w:t>
-      </w:r>
-      <w:r>
-        <w:rPr>
-          <w:color w:val="0563C1"/>
-          <w:u w:val="single"/>
-        </w:rPr>
-        <w:fldChar w:fldCharType="end"/>
-      </w:r>
-      <w:r>
-        <w:t>). ERA5 is the fifth generation of atmospheric reanalysis released by the European Centre for Medium-Range Weather Forecasts, providing either a deterministic member at a 0.25° × 0.25° global resolution, or a 10-member ensemble available at a 0.5° × 0.5° resolution. It currently covers the period 1979 onward (with a preliminary extension to 1950 onward). Available variables consist in hourly gridded outputs of surface and atmospheric fields at the global scale, and from 1979 to the present. In this study, we use the following variables:</w:t>
-      </w:r>
-      <w:bookmarkStart w:id="20" w:name="bookmark=id.1ci93xb" w:colFirst="0" w:colLast="0"/>
-      <w:bookmarkStart w:id="21" w:name="bookmark=id.3whwml4" w:colFirst="0" w:colLast="0"/>
-      <w:bookmarkEnd w:id="20"/>
-      <w:bookmarkEnd w:id="21"/>
-      <w:r>
-        <w:t xml:space="preserve"> 1) the Top net thermal radiation (J.m</w:t>
-      </w:r>
-      <w:r>
-        <w:rPr>
-          <w:vertAlign w:val="superscript"/>
-        </w:rPr>
-        <w:t>-2</w:t>
-      </w:r>
-      <w:r>
-        <w:t>, converted onto W.m</w:t>
-      </w:r>
-      <w:r>
-        <w:rPr>
-          <w:vertAlign w:val="superscript"/>
-        </w:rPr>
-        <w:t>-2</w:t>
-      </w:r>
-      <w:r>
-        <w:t xml:space="preserve">), corresponding to the net longwave radiation at the top of the atmosphere, is used to approximate large-scale atmospheric convection, an equivalent to the satellite-based outgoing longwave radiation (OLR) used in previous studies (e.g., </w:t>
-      </w:r>
-      <w:hyperlink w:anchor="_heading=h.32hioqz">
-        <w:r>
-          <w:rPr>
-            <w:color w:val="0563C1"/>
-            <w:u w:val="single"/>
-          </w:rPr>
-          <w:t>Fauchereau et al. 2009</w:t>
-        </w:r>
-      </w:hyperlink>
-      <w:r>
-        <w:t xml:space="preserve">, F09 hereafter; </w:t>
-      </w:r>
-      <w:hyperlink w:anchor="_heading=h.2u6wntf">
-        <w:r>
-          <w:rPr>
-            <w:color w:val="0563C1"/>
-            <w:u w:val="single"/>
-          </w:rPr>
-          <w:t>Macron et al. 2014</w:t>
-        </w:r>
-      </w:hyperlink>
-      <w:r>
-        <w:t xml:space="preserve">; </w:t>
-      </w:r>
-      <w:hyperlink w:anchor="_heading=h.19c6y18">
-        <w:r>
-          <w:rPr>
-            <w:color w:val="0563C1"/>
-            <w:u w:val="single"/>
-          </w:rPr>
-          <w:t>Pohl et al. 2018</w:t>
-        </w:r>
-      </w:hyperlink>
-      <w:r>
-        <w:t xml:space="preserve">; </w:t>
-      </w:r>
-      <w:hyperlink w:anchor="_heading=h.3tbugp1">
-        <w:r>
-          <w:rPr>
-            <w:color w:val="0563C1"/>
-            <w:u w:val="single"/>
-          </w:rPr>
-          <w:t>Vigaud et al. 2012</w:t>
-        </w:r>
-      </w:hyperlink>
-      <w:r>
-        <w:t>). For convenience, this reanalysis-based field is referred to as OLR in the remainder of this study. 2) the surface circulation, i.e., the u and v components of surface wind.</w:t>
-      </w:r>
-    </w:p>
-    <w:p>
-      <w:pPr>
-        <w:jc w:val="both"/>
-      </w:pPr>
-    </w:p>
-    <w:p>
-      <w:pPr>
-        <w:jc w:val="both"/>
-      </w:pPr>
-    </w:p>
-    <w:p>
-      <w:pPr>
-        <w:pStyle w:val="Heading2"/>
-        <w:numPr>
-          <w:ilvl w:val="1"/>
-          <w:numId w:val="1"/>
-        </w:numPr>
-      </w:pPr>
-      <w:r>
-        <w:t>Clear sky index and clear sky SSR</w:t>
-      </w:r>
-    </w:p>
-    <w:p>
-      <w:pPr>
-        <w:jc w:val="both"/>
-      </w:pPr>
-    </w:p>
-    <w:p>
-      <w:pPr>
-        <w:jc w:val="both"/>
-        <w:rPr>
-          <w:b/>
-        </w:rPr>
-      </w:pPr>
-      <w:r>
-        <w:t>To quantify the impact of climate variabilities in terms of cloudiness, the clear sky index and the SSR under assumed clear sky conditions are calculated by the Python module “pvlib python” (</w:t>
-      </w:r>
-      <w:hyperlink r:id="rId13">
-        <w:r>
-          <w:rPr>
-            <w:color w:val="0563C1"/>
-            <w:u w:val="single"/>
-          </w:rPr>
-          <w:t>https://pvlib-python.readthedocs.io/en/stable/index.html</w:t>
-        </w:r>
-      </w:hyperlink>
-      <w:r>
-        <w:t>) where the clear sky SSR is calculated based on monthly climatological turbidity (</w:t>
-      </w:r>
-      <w:proofErr w:type="spellStart"/>
-      <w:r>
-        <w:fldChar w:fldCharType="begin"/>
-      </w:r>
-      <w:r>
-        <w:instrText xml:space="preserve"> HYPERLINK \l "_heading=h.vx1227" \h </w:instrText>
-      </w:r>
-      <w:r>
-        <w:fldChar w:fldCharType="separate"/>
-      </w:r>
-      <w:r>
-        <w:rPr>
-          <w:color w:val="0563C1"/>
-          <w:u w:val="single"/>
-        </w:rPr>
-        <w:t>Ineichen</w:t>
-      </w:r>
-      <w:proofErr w:type="spellEnd"/>
-      <w:r>
-        <w:rPr>
-          <w:color w:val="0563C1"/>
-          <w:u w:val="single"/>
-        </w:rPr>
-        <w:t xml:space="preserve"> 2008</w:t>
-      </w:r>
-      <w:r>
-        <w:rPr>
-          <w:color w:val="0563C1"/>
-          <w:u w:val="single"/>
-        </w:rPr>
-        <w:fldChar w:fldCharType="end"/>
-      </w:r>
-      <w:r>
-        <w:t xml:space="preserve">; </w:t>
-      </w:r>
-      <w:hyperlink w:anchor="_heading=h.3fwokq0">
-        <w:r>
-          <w:rPr>
-            <w:color w:val="0563C1"/>
-            <w:u w:val="single"/>
-          </w:rPr>
-          <w:t>Ineichen 2016</w:t>
-        </w:r>
-      </w:hyperlink>
-      <w:r>
-        <w:t>).</w:t>
-      </w:r>
-    </w:p>
-    <w:p>
-      <w:pPr>
-        <w:jc w:val="both"/>
-      </w:pPr>
-    </w:p>
-    <w:p>
-      <w:pPr>
-        <w:jc w:val="both"/>
-      </w:pPr>
-    </w:p>
-    <w:p>
-      <w:pPr>
-        <w:jc w:val="both"/>
-      </w:pPr>
-      <w:r>
-        <w:br w:type="page"/>
-      </w:r>
-    </w:p>
-    <w:p>
-      <w:pPr>
-        <w:pStyle w:val="Heading1"/>
-      </w:pPr>
-      <w:bookmarkStart w:id="22" w:name="bookmark=id.26in1rg" w:colFirst="0" w:colLast="0"/>
-      <w:bookmarkStart w:id="23" w:name="bookmark=id.1ksv4uv" w:colFirst="0" w:colLast="0"/>
-      <w:bookmarkStart w:id="24" w:name="bookmark=id.35nkun2" w:colFirst="0" w:colLast="0"/>
-      <w:bookmarkStart w:id="25" w:name="bookmark=id.lnxbz9" w:colFirst="0" w:colLast="0"/>
-      <w:bookmarkStart w:id="26" w:name="_heading=h.2bn6wsx" w:colFirst="0" w:colLast="0"/>
+      <w:bookmarkStart w:id="22" w:name="_heading=h.qsh70q" w:colFirst="0" w:colLast="0"/>
       <w:bookmarkEnd w:id="22"/>
-      <w:bookmarkEnd w:id="23"/>
-      <w:bookmarkEnd w:id="24"/>
-      <w:bookmarkEnd w:id="25"/>
-      <w:bookmarkEnd w:id="26"/>
-      <w:r>
-        <w:lastRenderedPageBreak/>
-        <w:t>Influence of climate variability</w:t>
-      </w:r>
-    </w:p>
-    <w:p>
-      <w:pPr>
-        <w:jc w:val="both"/>
-      </w:pPr>
-    </w:p>
-    <w:p>
-      <w:pPr>
-        <w:jc w:val="both"/>
-      </w:pPr>
-    </w:p>
-    <w:p>
-      <w:pPr>
-        <w:pStyle w:val="Heading2"/>
-        <w:numPr>
-          <w:ilvl w:val="1"/>
-          <w:numId w:val="1"/>
-        </w:numPr>
-      </w:pPr>
-      <w:bookmarkStart w:id="27" w:name="_heading=h.qsh70q" w:colFirst="0" w:colLast="0"/>
-      <w:bookmarkEnd w:id="27"/>
       <w:r>
         <w:t>SSR classification</w:t>
       </w:r>
@@ -1091,137 +1679,138 @@
       <w:pPr>
         <w:pStyle w:val="Heading1"/>
       </w:pPr>
-      <w:bookmarkStart w:id="28" w:name="bookmark=id.1pxezwc" w:colFirst="0" w:colLast="0"/>
-      <w:bookmarkStart w:id="29" w:name="bookmark=id.49x2ik5" w:colFirst="0" w:colLast="0"/>
-      <w:bookmarkStart w:id="30" w:name="_heading=h.3as4poj" w:colFirst="0" w:colLast="0"/>
+      <w:bookmarkStart w:id="23" w:name="bookmark=id.1pxezwc" w:colFirst="0" w:colLast="0"/>
+      <w:bookmarkStart w:id="24" w:name="bookmark=id.49x2ik5" w:colFirst="0" w:colLast="0"/>
+      <w:bookmarkStart w:id="25" w:name="_heading=h.3as4poj" w:colFirst="0" w:colLast="0"/>
+      <w:bookmarkEnd w:id="23"/>
+      <w:bookmarkEnd w:id="24"/>
+      <w:bookmarkEnd w:id="25"/>
+      <w:r>
+        <w:t>Discussion and Conclusion</w:t>
+      </w:r>
+    </w:p>
+    <w:p/>
+    <w:p>
+      <w:r>
+        <w:rPr>
+          <w:color w:val="FF0000"/>
+        </w:rPr>
+        <w:lastRenderedPageBreak/>
+        <w:t>Summary</w:t>
+      </w:r>
+      <w:r>
+        <w:t xml:space="preserve">: </w:t>
+      </w:r>
+    </w:p>
+    <w:p/>
+    <w:p>
+      <w:pPr>
+        <w:jc w:val="both"/>
+        <w:rPr>
+          <w:color w:val="FF0000"/>
+        </w:rPr>
+      </w:pPr>
+    </w:p>
+    <w:p>
+      <w:pPr>
+        <w:jc w:val="both"/>
+      </w:pPr>
+    </w:p>
+    <w:p>
+      <w:pPr>
+        <w:jc w:val="both"/>
+        <w:rPr>
+          <w:color w:val="FF0000"/>
+        </w:rPr>
+      </w:pPr>
+      <w:r>
+        <w:rPr>
+          <w:color w:val="FF0000"/>
+        </w:rPr>
+        <w:t>climate change impacts:</w:t>
+      </w:r>
+    </w:p>
+    <w:p>
+      <w:pPr>
+        <w:jc w:val="both"/>
+        <w:rPr>
+          <w:color w:val="FF0000"/>
+        </w:rPr>
+      </w:pPr>
+    </w:p>
+    <w:p>
+      <w:pPr>
+        <w:jc w:val="both"/>
+      </w:pPr>
+    </w:p>
+    <w:p>
+      <w:pPr>
+        <w:jc w:val="both"/>
+        <w:rPr>
+          <w:color w:val="FF0000"/>
+        </w:rPr>
+      </w:pPr>
+      <w:r>
+        <w:rPr>
+          <w:color w:val="FF0000"/>
+        </w:rPr>
+        <w:t>Perspective:</w:t>
+      </w:r>
+    </w:p>
+    <w:p>
+      <w:pPr>
+        <w:jc w:val="both"/>
+      </w:pPr>
+    </w:p>
+    <w:p>
+      <w:pPr>
+        <w:jc w:val="both"/>
+      </w:pPr>
+      <w:r>
+        <w:t xml:space="preserve">This study focusses on the SSR variability due to climate variabilities, where the analysis is at regional scale, over Reunion area. However, more detailed variation at local scale is still missing. Uniformly distributed anomalous SSR (see the classification of SSR anomaly in section 3.1) implies an investigating at smaller scales, such as the cloud process and topography lifting, </w:t>
+      </w:r>
+      <w:proofErr w:type="spellStart"/>
+      <w:r>
+        <w:t>etc</w:t>
+      </w:r>
+      <w:proofErr w:type="spellEnd"/>
+      <w:r>
+        <w:t xml:space="preserve">, which is a </w:t>
+      </w:r>
+      <w:bookmarkStart w:id="26" w:name="bookmark=id.147n2zr" w:colFirst="0" w:colLast="0"/>
+      <w:bookmarkStart w:id="27" w:name="bookmark=id.2p2csry" w:colFirst="0" w:colLast="0"/>
+      <w:bookmarkEnd w:id="26"/>
+      <w:bookmarkEnd w:id="27"/>
+      <w:r>
+        <w:t>perspective of this study.</w:t>
+      </w:r>
+    </w:p>
+    <w:p>
+      <w:pPr>
+        <w:jc w:val="both"/>
+      </w:pPr>
+    </w:p>
+    <w:p>
+      <w:pPr>
+        <w:jc w:val="both"/>
+      </w:pPr>
+    </w:p>
+    <w:p>
+      <w:pPr>
+        <w:jc w:val="both"/>
+      </w:pPr>
+    </w:p>
+    <w:p>
+      <w:r>
+        <w:br w:type="page"/>
+      </w:r>
+    </w:p>
+    <w:p>
+      <w:pPr>
+        <w:pStyle w:val="Heading1"/>
+      </w:pPr>
+      <w:bookmarkStart w:id="28" w:name="_heading=h.3o7alnk" w:colFirst="0" w:colLast="0"/>
       <w:bookmarkEnd w:id="28"/>
-      <w:bookmarkEnd w:id="29"/>
-      <w:bookmarkEnd w:id="30"/>
-      <w:r>
-        <w:t>Discussion and Conclusion</w:t>
-      </w:r>
-    </w:p>
-    <w:p/>
-    <w:p>
-      <w:r>
-        <w:rPr>
-          <w:color w:val="FF0000"/>
-        </w:rPr>
-        <w:t>Summary</w:t>
-      </w:r>
-      <w:r>
-        <w:t xml:space="preserve">: </w:t>
-      </w:r>
-    </w:p>
-    <w:p/>
-    <w:p>
-      <w:pPr>
-        <w:jc w:val="both"/>
-        <w:rPr>
-          <w:color w:val="FF0000"/>
-        </w:rPr>
-      </w:pPr>
-    </w:p>
-    <w:p>
-      <w:pPr>
-        <w:jc w:val="both"/>
-      </w:pPr>
-    </w:p>
-    <w:p>
-      <w:pPr>
-        <w:jc w:val="both"/>
-        <w:rPr>
-          <w:color w:val="FF0000"/>
-        </w:rPr>
-      </w:pPr>
-      <w:r>
-        <w:rPr>
-          <w:color w:val="FF0000"/>
-        </w:rPr>
-        <w:t>climate change impacts:</w:t>
-      </w:r>
-    </w:p>
-    <w:p>
-      <w:pPr>
-        <w:jc w:val="both"/>
-        <w:rPr>
-          <w:color w:val="FF0000"/>
-        </w:rPr>
-      </w:pPr>
-    </w:p>
-    <w:p>
-      <w:pPr>
-        <w:jc w:val="both"/>
-      </w:pPr>
-    </w:p>
-    <w:p>
-      <w:pPr>
-        <w:jc w:val="both"/>
-        <w:rPr>
-          <w:color w:val="FF0000"/>
-        </w:rPr>
-      </w:pPr>
-      <w:r>
-        <w:rPr>
-          <w:color w:val="FF0000"/>
-        </w:rPr>
-        <w:t>Perspective:</w:t>
-      </w:r>
-    </w:p>
-    <w:p>
-      <w:pPr>
-        <w:jc w:val="both"/>
-      </w:pPr>
-    </w:p>
-    <w:p>
-      <w:pPr>
-        <w:jc w:val="both"/>
-      </w:pPr>
-      <w:r>
-        <w:t xml:space="preserve">This study focusses on the SSR variability due to climate variabilities, where the analysis is at regional scale, over Reunion area. However, more detailed variation at local scale is still missing. Uniformly distributed anomalous SSR (see the classification of SSR anomaly in section 3.1) implies an investigating at smaller scales, such as the cloud process and topography lifting, </w:t>
-      </w:r>
-      <w:proofErr w:type="spellStart"/>
-      <w:r>
-        <w:t>etc</w:t>
-      </w:r>
-      <w:proofErr w:type="spellEnd"/>
-      <w:r>
-        <w:t xml:space="preserve">, which is a </w:t>
-      </w:r>
-      <w:bookmarkStart w:id="31" w:name="bookmark=id.147n2zr" w:colFirst="0" w:colLast="0"/>
-      <w:bookmarkStart w:id="32" w:name="bookmark=id.2p2csry" w:colFirst="0" w:colLast="0"/>
-      <w:bookmarkEnd w:id="31"/>
-      <w:bookmarkEnd w:id="32"/>
-      <w:r>
-        <w:t>perspective of this study.</w:t>
-      </w:r>
-    </w:p>
-    <w:p>
-      <w:pPr>
-        <w:jc w:val="both"/>
-      </w:pPr>
-    </w:p>
-    <w:p>
-      <w:pPr>
-        <w:jc w:val="both"/>
-      </w:pPr>
-    </w:p>
-    <w:p>
-      <w:pPr>
-        <w:jc w:val="both"/>
-      </w:pPr>
-    </w:p>
-    <w:p>
-      <w:r>
-        <w:br w:type="page"/>
-      </w:r>
-    </w:p>
-    <w:p>
-      <w:pPr>
-        <w:pStyle w:val="Heading1"/>
-      </w:pPr>
-      <w:bookmarkStart w:id="33" w:name="_heading=h.3o7alnk" w:colFirst="0" w:colLast="0"/>
-      <w:bookmarkEnd w:id="33"/>
       <w:r>
         <w:lastRenderedPageBreak/>
         <w:t>Acknowledgments</w:t>
@@ -1248,15 +1837,15 @@
         </w:sdtPr>
         <w:sdtEndPr/>
         <w:sdtContent>
-          <w:commentRangeStart w:id="34"/>
+          <w:commentRangeStart w:id="29"/>
         </w:sdtContent>
       </w:sdt>
       <w:r>
         <w:t>manuscript</w:t>
       </w:r>
-      <w:commentRangeEnd w:id="34"/>
-      <w:r>
-        <w:commentReference w:id="34"/>
+      <w:commentRangeEnd w:id="29"/>
+      <w:r>
+        <w:commentReference w:id="29"/>
       </w:r>
       <w:r>
         <w:t>.</w:t>
@@ -1272,8 +1861,8 @@
       <w:pPr>
         <w:pStyle w:val="Heading1"/>
       </w:pPr>
-      <w:bookmarkStart w:id="35" w:name="_heading=h.23ckvvd" w:colFirst="0" w:colLast="0"/>
-      <w:bookmarkEnd w:id="35"/>
+      <w:bookmarkStart w:id="30" w:name="_heading=h.23ckvvd" w:colFirst="0" w:colLast="0"/>
+      <w:bookmarkEnd w:id="30"/>
       <w:r>
         <w:lastRenderedPageBreak/>
         <w:t>Appendix</w:t>
@@ -1331,8 +1920,8 @@
       <w:pPr>
         <w:pStyle w:val="Heading1"/>
       </w:pPr>
-      <w:bookmarkStart w:id="36" w:name="_heading=h.1hmsyys" w:colFirst="0" w:colLast="0"/>
-      <w:bookmarkEnd w:id="36"/>
+      <w:bookmarkStart w:id="31" w:name="_heading=h.1hmsyys" w:colFirst="0" w:colLast="0"/>
+      <w:bookmarkEnd w:id="31"/>
       <w:r>
         <w:t>References</w:t>
       </w:r>
@@ -1372,8 +1961,8 @@
           <w:szCs w:val="20"/>
         </w:rPr>
       </w:pPr>
-      <w:bookmarkStart w:id="37" w:name="_heading=h.ihv636" w:colFirst="0" w:colLast="0"/>
-      <w:bookmarkEnd w:id="37"/>
+      <w:bookmarkStart w:id="32" w:name="_heading=h.ihv636" w:colFirst="0" w:colLast="0"/>
+      <w:bookmarkEnd w:id="32"/>
       <w:proofErr w:type="spellStart"/>
       <w:r>
         <w:rPr>
@@ -1437,7 +2026,7 @@
         </w:rPr>
         <w:t>doi:</w:t>
       </w:r>
-      <w:hyperlink r:id="rId18">
+      <w:hyperlink r:id="rId20">
         <w:r>
           <w:rPr>
             <w:color w:val="0563C1"/>
@@ -1476,8 +2065,8 @@
           <w:szCs w:val="20"/>
         </w:rPr>
       </w:pPr>
-      <w:bookmarkStart w:id="38" w:name="_heading=h.32hioqz" w:colFirst="0" w:colLast="0"/>
-      <w:bookmarkEnd w:id="38"/>
+      <w:bookmarkStart w:id="33" w:name="_heading=h.32hioqz" w:colFirst="0" w:colLast="0"/>
+      <w:bookmarkEnd w:id="33"/>
       <w:proofErr w:type="spellStart"/>
       <w:r>
         <w:rPr>
@@ -1514,8 +2103,8 @@
           <w:szCs w:val="20"/>
         </w:rPr>
       </w:pPr>
-      <w:bookmarkStart w:id="39" w:name="_heading=h.41mghml" w:colFirst="0" w:colLast="0"/>
-      <w:bookmarkEnd w:id="39"/>
+      <w:bookmarkStart w:id="34" w:name="_heading=h.41mghml" w:colFirst="0" w:colLast="0"/>
+      <w:bookmarkEnd w:id="34"/>
       <w:proofErr w:type="spellStart"/>
       <w:r>
         <w:rPr>
@@ -1543,7 +2132,7 @@
         </w:rPr>
         <w:t>doi:</w:t>
       </w:r>
-      <w:hyperlink r:id="rId19">
+      <w:hyperlink r:id="rId21">
         <w:r>
           <w:rPr>
             <w:color w:val="0563C1"/>
@@ -1582,8 +2171,8 @@
           <w:szCs w:val="20"/>
         </w:rPr>
       </w:pPr>
-      <w:bookmarkStart w:id="40" w:name="_heading=h.2grqrue" w:colFirst="0" w:colLast="0"/>
-      <w:bookmarkEnd w:id="40"/>
+      <w:bookmarkStart w:id="35" w:name="_heading=h.2grqrue" w:colFirst="0" w:colLast="0"/>
+      <w:bookmarkEnd w:id="35"/>
       <w:r>
         <w:rPr>
           <w:color w:val="000000"/>
@@ -1610,8 +2199,8 @@
           <w:szCs w:val="20"/>
         </w:rPr>
       </w:pPr>
-      <w:bookmarkStart w:id="41" w:name="_heading=h.vx1227" w:colFirst="0" w:colLast="0"/>
-      <w:bookmarkEnd w:id="41"/>
+      <w:bookmarkStart w:id="36" w:name="_heading=h.vx1227" w:colFirst="0" w:colLast="0"/>
+      <w:bookmarkEnd w:id="36"/>
       <w:proofErr w:type="spellStart"/>
       <w:r>
         <w:rPr>
@@ -1639,7 +2228,7 @@
         </w:rPr>
         <w:t>doi:</w:t>
       </w:r>
-      <w:hyperlink r:id="rId20">
+      <w:hyperlink r:id="rId22">
         <w:r>
           <w:rPr>
             <w:color w:val="0563C1"/>
@@ -1678,8 +2267,8 @@
           <w:szCs w:val="20"/>
         </w:rPr>
       </w:pPr>
-      <w:bookmarkStart w:id="42" w:name="_heading=h.3fwokq0" w:colFirst="0" w:colLast="0"/>
-      <w:bookmarkEnd w:id="42"/>
+      <w:bookmarkStart w:id="37" w:name="_heading=h.3fwokq0" w:colFirst="0" w:colLast="0"/>
+      <w:bookmarkEnd w:id="37"/>
       <w:proofErr w:type="spellStart"/>
       <w:r>
         <w:rPr>
@@ -1707,7 +2296,7 @@
         </w:rPr>
         <w:t>doi:</w:t>
       </w:r>
-      <w:hyperlink r:id="rId21">
+      <w:hyperlink r:id="rId23">
         <w:r>
           <w:rPr>
             <w:color w:val="0563C1"/>
@@ -1747,8 +2336,8 @@
           <w:lang w:val="fr-FR"/>
         </w:rPr>
       </w:pPr>
-      <w:bookmarkStart w:id="43" w:name="_heading=h.1v1yuxt" w:colFirst="0" w:colLast="0"/>
-      <w:bookmarkEnd w:id="43"/>
+      <w:bookmarkStart w:id="38" w:name="_heading=h.1v1yuxt" w:colFirst="0" w:colLast="0"/>
+      <w:bookmarkEnd w:id="38"/>
       <w:proofErr w:type="spellStart"/>
       <w:r>
         <w:rPr>
@@ -1814,7 +2403,7 @@
         <w:t>doi:</w:t>
       </w:r>
       <w:proofErr w:type="gramEnd"/>
-      <w:hyperlink r:id="rId22">
+      <w:hyperlink r:id="rId24">
         <w:r>
           <w:rPr>
             <w:color w:val="0563C1"/>
@@ -1855,8 +2444,8 @@
           <w:szCs w:val="20"/>
         </w:rPr>
       </w:pPr>
-      <w:bookmarkStart w:id="44" w:name="_heading=h.4f1mdlm" w:colFirst="0" w:colLast="0"/>
-      <w:bookmarkEnd w:id="44"/>
+      <w:bookmarkStart w:id="39" w:name="_heading=h.4f1mdlm" w:colFirst="0" w:colLast="0"/>
+      <w:bookmarkEnd w:id="39"/>
       <w:r>
         <w:rPr>
           <w:color w:val="000000"/>
@@ -1883,7 +2472,7 @@
         </w:rPr>
         <w:t>doi:</w:t>
       </w:r>
-      <w:hyperlink r:id="rId23">
+      <w:hyperlink r:id="rId25">
         <w:r>
           <w:rPr>
             <w:color w:val="0563C1"/>
@@ -1922,8 +2511,8 @@
           <w:szCs w:val="20"/>
         </w:rPr>
       </w:pPr>
-      <w:bookmarkStart w:id="45" w:name="_heading=h.2u6wntf" w:colFirst="0" w:colLast="0"/>
-      <w:bookmarkEnd w:id="45"/>
+      <w:bookmarkStart w:id="40" w:name="_heading=h.2u6wntf" w:colFirst="0" w:colLast="0"/>
+      <w:bookmarkEnd w:id="40"/>
       <w:r>
         <w:rPr>
           <w:color w:val="000000"/>
@@ -1968,8 +2557,8 @@
           <w:szCs w:val="20"/>
         </w:rPr>
       </w:pPr>
-      <w:bookmarkStart w:id="46" w:name="_heading=h.19c6y18" w:colFirst="0" w:colLast="0"/>
-      <w:bookmarkEnd w:id="46"/>
+      <w:bookmarkStart w:id="41" w:name="_heading=h.19c6y18" w:colFirst="0" w:colLast="0"/>
+      <w:bookmarkEnd w:id="41"/>
       <w:r>
         <w:rPr>
           <w:color w:val="000000"/>
@@ -2032,8 +2621,8 @@
           <w:szCs w:val="20"/>
         </w:rPr>
       </w:pPr>
-      <w:bookmarkStart w:id="47" w:name="_heading=h.3tbugp1" w:colFirst="0" w:colLast="0"/>
-      <w:bookmarkEnd w:id="47"/>
+      <w:bookmarkStart w:id="42" w:name="_heading=h.3tbugp1" w:colFirst="0" w:colLast="0"/>
+      <w:bookmarkEnd w:id="42"/>
       <w:proofErr w:type="spellStart"/>
       <w:r>
         <w:rPr>
@@ -2087,8 +2676,8 @@
           <w:szCs w:val="20"/>
         </w:rPr>
       </w:pPr>
-      <w:bookmarkStart w:id="48" w:name="_heading=h.28h4qwu" w:colFirst="0" w:colLast="0"/>
-      <w:bookmarkEnd w:id="48"/>
+      <w:bookmarkStart w:id="43" w:name="_heading=h.28h4qwu" w:colFirst="0" w:colLast="0"/>
+      <w:bookmarkEnd w:id="43"/>
       <w:r>
         <w:rPr>
           <w:color w:val="000000"/>
@@ -2151,6 +2740,187 @@
           <w:szCs w:val="18"/>
         </w:rPr>
       </w:pPr>
+    </w:p>
+    <w:p>
+      <w:pPr>
+        <w:pBdr>
+          <w:top w:val="nil"/>
+          <w:left w:val="nil"/>
+          <w:bottom w:val="nil"/>
+          <w:right w:val="nil"/>
+          <w:between w:val="nil"/>
+        </w:pBdr>
+        <w:spacing w:after="200"/>
+        <w:jc w:val="both"/>
+        <w:rPr>
+          <w:color w:val="44546A"/>
+          <w:sz w:val="18"/>
+          <w:szCs w:val="18"/>
+        </w:rPr>
+      </w:pPr>
+    </w:p>
+    <w:p>
+      <w:pPr>
+        <w:pStyle w:val="EndNoteBibliography"/>
+        <w:rPr>
+          <w:noProof/>
+        </w:rPr>
+      </w:pPr>
+      <w:r>
+        <w:rPr>
+          <w:color w:val="44546A"/>
+          <w:sz w:val="18"/>
+          <w:szCs w:val="18"/>
+        </w:rPr>
+        <w:fldChar w:fldCharType="begin"/>
+      </w:r>
+      <w:r>
+        <w:rPr>
+          <w:color w:val="44546A"/>
+          <w:sz w:val="18"/>
+          <w:szCs w:val="18"/>
+        </w:rPr>
+        <w:instrText xml:space="preserve"> ADDIN EN.REFLIST </w:instrText>
+      </w:r>
+      <w:r>
+        <w:rPr>
+          <w:color w:val="44546A"/>
+          <w:sz w:val="18"/>
+          <w:szCs w:val="18"/>
+        </w:rPr>
+        <w:fldChar w:fldCharType="separate"/>
+      </w:r>
+      <w:bookmarkStart w:id="44" w:name="_ENREF_1"/>
+      <w:r>
+        <w:rPr>
+          <w:noProof/>
+        </w:rPr>
+        <w:t>Chen, T., Rossow, W.B., Zhang, Y., 2000. Radiative Effects of Cloud-Type Variations. Journal of Climate 13(1), 264-286.</w:t>
+      </w:r>
+      <w:bookmarkEnd w:id="44"/>
+    </w:p>
+    <w:p>
+      <w:pPr>
+        <w:pStyle w:val="EndNoteBibliography"/>
+        <w:rPr>
+          <w:noProof/>
+        </w:rPr>
+      </w:pPr>
+      <w:bookmarkStart w:id="45" w:name="_ENREF_2"/>
+      <w:r>
+        <w:rPr>
+          <w:noProof/>
+        </w:rPr>
+        <w:t>Durand, J., Lees, E., Bousquet, O., Delanoë, J., Bonnardot, F., 2021. Cloud Radar Observations of Diurnal and Seasonal Cloudiness over Reunion Island. Atmosphere 12(7), 868.</w:t>
+      </w:r>
+      <w:bookmarkEnd w:id="45"/>
+    </w:p>
+    <w:p>
+      <w:pPr>
+        <w:pStyle w:val="EndNoteBibliography"/>
+        <w:rPr>
+          <w:noProof/>
+        </w:rPr>
+      </w:pPr>
+      <w:bookmarkStart w:id="46" w:name="_ENREF_3"/>
+      <w:r>
+        <w:rPr>
+          <w:noProof/>
+        </w:rPr>
+        <w:t>Kahn, B.H., Chahine, M.T., Stephens, G.L., Mace, G.G., Marchand, R.T., Wang, Z., Barnet, C.D., Eldering, A., Holz, R.E., Kuehn, R.E., Vane, D.G., 2008. Cloud type comparisons of AIRS, CloudSat, and CALIPSO cloud height and amount. Atmos. Chem. Phys. 8(5), 1231-1248.</w:t>
+      </w:r>
+      <w:bookmarkEnd w:id="46"/>
+    </w:p>
+    <w:p>
+      <w:pPr>
+        <w:pStyle w:val="EndNoteBibliography"/>
+        <w:rPr>
+          <w:noProof/>
+        </w:rPr>
+      </w:pPr>
+      <w:bookmarkStart w:id="47" w:name="_ENREF_4"/>
+      <w:r>
+        <w:rPr>
+          <w:noProof/>
+        </w:rPr>
+        <w:lastRenderedPageBreak/>
+        <w:t>Li, Y., Thompson, D.W.J., Stephens, G.L., Bony, S., 2014. A global survey of the instantaneous linkages between cloud vertical structure and large-scale climate. Journal of Geophysical Research: Atmospheres 119(7), 3770-3792.</w:t>
+      </w:r>
+      <w:bookmarkEnd w:id="47"/>
+    </w:p>
+    <w:p>
+      <w:pPr>
+        <w:pStyle w:val="EndNoteBibliography"/>
+        <w:rPr>
+          <w:noProof/>
+        </w:rPr>
+      </w:pPr>
+      <w:bookmarkStart w:id="48" w:name="_ENREF_5"/>
+      <w:r>
+        <w:rPr>
+          <w:noProof/>
+        </w:rPr>
+        <w:t>Miyamoto, A., Nakamura, H., Miyasaka, T., 2018. Influence of the Subtropical High and Storm Track on Low-Cloud Fraction and Its Seasonality over the South Indian Ocean. Journal of Climate 31(10), 4017-4039.</w:t>
+      </w:r>
+      <w:bookmarkEnd w:id="48"/>
+    </w:p>
+    <w:p>
+      <w:pPr>
+        <w:pStyle w:val="EndNoteBibliography"/>
+        <w:rPr>
+          <w:noProof/>
+        </w:rPr>
+      </w:pPr>
+      <w:bookmarkStart w:id="49" w:name="_ENREF_6"/>
+      <w:r>
+        <w:rPr>
+          <w:noProof/>
+        </w:rPr>
+        <w:t>Philippon, N., de Lapparent, B., Gond, V., Sèze, G., Martiny, N., Camberlin, P., Cornu, G., Morel, B., Moron, V., Bigot, S., Brou, T., Dubreuil, V., 2016. Analysis of the diurnal cycles for a better understanding of the mean annual cycle of forests greenness in Central Africa. Agricultural and Forest Meteorology 223, 81-94.</w:t>
+      </w:r>
+      <w:bookmarkEnd w:id="49"/>
+    </w:p>
+    <w:p>
+      <w:pPr>
+        <w:pStyle w:val="EndNoteBibliography"/>
+        <w:rPr>
+          <w:noProof/>
+        </w:rPr>
+      </w:pPr>
+      <w:bookmarkStart w:id="50" w:name="_ENREF_7"/>
+      <w:r>
+        <w:rPr>
+          <w:noProof/>
+        </w:rPr>
+        <w:t>Vérèmes, H., Listowski, C., Delanoë, J., Barthe, C., Tulet, P., Bonnardot, F., Roy, D., 2019. Spatial and seasonal variability of clouds over the southwest Indian Ocean based on the DARDAR mask product. Quarterly Journal of the Royal Meteorological Society 145(725), 3561-3576.</w:t>
+      </w:r>
+      <w:bookmarkEnd w:id="50"/>
+    </w:p>
+    <w:p>
+      <w:pPr>
+        <w:pBdr>
+          <w:top w:val="nil"/>
+          <w:left w:val="nil"/>
+          <w:bottom w:val="nil"/>
+          <w:right w:val="nil"/>
+          <w:between w:val="nil"/>
+        </w:pBdr>
+        <w:spacing w:after="200"/>
+        <w:jc w:val="both"/>
+        <w:rPr>
+          <w:color w:val="44546A"/>
+          <w:sz w:val="18"/>
+          <w:szCs w:val="18"/>
+        </w:rPr>
+      </w:pPr>
+      <w:r>
+        <w:rPr>
+          <w:color w:val="44546A"/>
+          <w:sz w:val="18"/>
+          <w:szCs w:val="18"/>
+        </w:rPr>
+        <w:fldChar w:fldCharType="end"/>
+      </w:r>
     </w:p>
     <w:sectPr>
       <w:pgSz w:w="12240" w:h="15840"/>
@@ -2163,7 +2933,7 @@
 
 <file path=word/comments.xml><?xml version="1.0" encoding="utf-8"?>
 <w:comments xmlns:wpc="http://schemas.microsoft.com/office/word/2010/wordprocessingCanvas" xmlns:cx="http://schemas.microsoft.com/office/drawing/2014/chartex" xmlns:cx1="http://schemas.microsoft.com/office/drawing/2015/9/8/chartex" xmlns:cx2="http://schemas.microsoft.com/office/drawing/2015/10/21/chartex" xmlns:cx3="http://schemas.microsoft.com/office/drawing/2016/5/9/chartex" xmlns:cx4="http://schemas.microsoft.com/office/drawing/2016/5/10/chartex" xmlns:cx5="http://schemas.microsoft.com/office/drawing/2016/5/11/chartex" xmlns:cx6="http://schemas.microsoft.com/office/drawing/2016/5/12/chartex" xmlns:cx7="http://schemas.microsoft.com/office/drawing/2016/5/13/chartex" xmlns:cx8="http://schemas.microsoft.com/office/drawing/2016/5/14/chartex" xmlns:mc="http://schemas.openxmlformats.org/markup-compatibility/2006" xmlns:aink="http://schemas.microsoft.com/office/drawing/2016/ink" xmlns:am3d="http://schemas.microsoft.com/office/drawing/2017/model3d" xmlns:o="urn:schemas-microsoft-com:office:office" xmlns:oel="http://schemas.microsoft.com/office/2019/extlst" xmlns:r="http://schemas.openxmlformats.org/officeDocument/2006/relationships" xmlns:m="http://schemas.openxmlformats.org/officeDocument/2006/math" xmlns:v="urn:schemas-microsoft-com:vml" xmlns:wp14="http://schemas.microsoft.com/office/word/2010/wordprocessingDrawing" xmlns:wp="http://schemas.openxmlformats.org/drawingml/2006/wordprocessingDrawing" xmlns:w10="urn:schemas-microsoft-com:office:word" xmlns:w="http://schemas.openxmlformats.org/wordprocessingml/2006/main" xmlns:w14="http://schemas.microsoft.com/office/word/2010/wordml" xmlns:w15="http://schemas.microsoft.com/office/word/2012/wordml" xmlns:w16cex="http://schemas.microsoft.com/office/word/2018/wordml/cex" xmlns:w16cid="http://schemas.microsoft.com/office/word/2016/wordml/cid" xmlns:w16="http://schemas.microsoft.com/office/word/2018/wordml" xmlns:w16sdtdh="http://schemas.microsoft.com/office/word/2020/wordml/sdtdatahash" xmlns:w16se="http://schemas.microsoft.com/office/word/2015/wordml/symex" xmlns:wpg="http://schemas.microsoft.com/office/word/2010/wordprocessingGroup" xmlns:wpi="http://schemas.microsoft.com/office/word/2010/wordprocessingInk" xmlns:wne="http://schemas.microsoft.com/office/word/2006/wordml" xmlns:wps="http://schemas.microsoft.com/office/word/2010/wordprocessingShape" mc:Ignorable="w14 w15 w16se w16cid w16 w16cex w16sdtdh wp14">
-  <w:comment w:id="34" w:author="Chao TANG" w:date="2022-04-27T09:44:00Z" w:initials="">
+  <w:comment w:id="29" w:author="Chao TANG" w:date="2022-04-27T09:44:00Z" w:initials="">
     <w:p>
       <w:pPr>
         <w:widowControl w:val="0"/>
@@ -2610,11 +3380,126 @@
       </w:pPr>
     </w:lvl>
   </w:abstractNum>
+  <w:abstractNum w:abstractNumId="2" w15:restartNumberingAfterBreak="0">
+    <w:nsid w:val="6C6C3338"/>
+    <w:multiLevelType w:val="hybridMultilevel"/>
+    <w:tmpl w:val="C63C87E0"/>
+    <w:lvl w:ilvl="0" w:tplc="E98C3454">
+      <w:numFmt w:val="bullet"/>
+      <w:lvlText w:val="-"/>
+      <w:lvlJc w:val="left"/>
+      <w:pPr>
+        <w:ind w:left="360" w:hanging="360"/>
+      </w:pPr>
+      <w:rPr>
+        <w:rFonts w:ascii="Times New Roman" w:eastAsia="Times New Roman" w:hAnsi="Times New Roman" w:cs="Times New Roman" w:hint="default"/>
+      </w:rPr>
+    </w:lvl>
+    <w:lvl w:ilvl="1" w:tplc="04090003" w:tentative="1">
+      <w:start w:val="1"/>
+      <w:numFmt w:val="bullet"/>
+      <w:lvlText w:val=""/>
+      <w:lvlJc w:val="left"/>
+      <w:pPr>
+        <w:ind w:left="840" w:hanging="420"/>
+      </w:pPr>
+      <w:rPr>
+        <w:rFonts w:ascii="Wingdings" w:hAnsi="Wingdings" w:hint="default"/>
+      </w:rPr>
+    </w:lvl>
+    <w:lvl w:ilvl="2" w:tplc="04090005" w:tentative="1">
+      <w:start w:val="1"/>
+      <w:numFmt w:val="bullet"/>
+      <w:lvlText w:val=""/>
+      <w:lvlJc w:val="left"/>
+      <w:pPr>
+        <w:ind w:left="1260" w:hanging="420"/>
+      </w:pPr>
+      <w:rPr>
+        <w:rFonts w:ascii="Wingdings" w:hAnsi="Wingdings" w:hint="default"/>
+      </w:rPr>
+    </w:lvl>
+    <w:lvl w:ilvl="3" w:tplc="04090001" w:tentative="1">
+      <w:start w:val="1"/>
+      <w:numFmt w:val="bullet"/>
+      <w:lvlText w:val=""/>
+      <w:lvlJc w:val="left"/>
+      <w:pPr>
+        <w:ind w:left="1680" w:hanging="420"/>
+      </w:pPr>
+      <w:rPr>
+        <w:rFonts w:ascii="Wingdings" w:hAnsi="Wingdings" w:hint="default"/>
+      </w:rPr>
+    </w:lvl>
+    <w:lvl w:ilvl="4" w:tplc="04090003" w:tentative="1">
+      <w:start w:val="1"/>
+      <w:numFmt w:val="bullet"/>
+      <w:lvlText w:val=""/>
+      <w:lvlJc w:val="left"/>
+      <w:pPr>
+        <w:ind w:left="2100" w:hanging="420"/>
+      </w:pPr>
+      <w:rPr>
+        <w:rFonts w:ascii="Wingdings" w:hAnsi="Wingdings" w:hint="default"/>
+      </w:rPr>
+    </w:lvl>
+    <w:lvl w:ilvl="5" w:tplc="04090005" w:tentative="1">
+      <w:start w:val="1"/>
+      <w:numFmt w:val="bullet"/>
+      <w:lvlText w:val=""/>
+      <w:lvlJc w:val="left"/>
+      <w:pPr>
+        <w:ind w:left="2520" w:hanging="420"/>
+      </w:pPr>
+      <w:rPr>
+        <w:rFonts w:ascii="Wingdings" w:hAnsi="Wingdings" w:hint="default"/>
+      </w:rPr>
+    </w:lvl>
+    <w:lvl w:ilvl="6" w:tplc="04090001" w:tentative="1">
+      <w:start w:val="1"/>
+      <w:numFmt w:val="bullet"/>
+      <w:lvlText w:val=""/>
+      <w:lvlJc w:val="left"/>
+      <w:pPr>
+        <w:ind w:left="2940" w:hanging="420"/>
+      </w:pPr>
+      <w:rPr>
+        <w:rFonts w:ascii="Wingdings" w:hAnsi="Wingdings" w:hint="default"/>
+      </w:rPr>
+    </w:lvl>
+    <w:lvl w:ilvl="7" w:tplc="04090003" w:tentative="1">
+      <w:start w:val="1"/>
+      <w:numFmt w:val="bullet"/>
+      <w:lvlText w:val=""/>
+      <w:lvlJc w:val="left"/>
+      <w:pPr>
+        <w:ind w:left="3360" w:hanging="420"/>
+      </w:pPr>
+      <w:rPr>
+        <w:rFonts w:ascii="Wingdings" w:hAnsi="Wingdings" w:hint="default"/>
+      </w:rPr>
+    </w:lvl>
+    <w:lvl w:ilvl="8" w:tplc="04090005" w:tentative="1">
+      <w:start w:val="1"/>
+      <w:numFmt w:val="bullet"/>
+      <w:lvlText w:val=""/>
+      <w:lvlJc w:val="left"/>
+      <w:pPr>
+        <w:ind w:left="3780" w:hanging="420"/>
+      </w:pPr>
+      <w:rPr>
+        <w:rFonts w:ascii="Wingdings" w:hAnsi="Wingdings" w:hint="default"/>
+      </w:rPr>
+    </w:lvl>
+  </w:abstractNum>
   <w:num w:numId="1" w16cid:durableId="1865509965">
     <w:abstractNumId w:val="1"/>
   </w:num>
   <w:num w:numId="2" w16cid:durableId="747918259">
     <w:abstractNumId w:val="0"/>
+  </w:num>
+  <w:num w:numId="3" w16cid:durableId="1443770857">
+    <w:abstractNumId w:val="2"/>
   </w:num>
 </w:numbering>
 </file>
@@ -3253,7 +4138,6 @@
   <w:style w:type="character" w:default="1" w:styleId="DefaultParagraphFont">
     <w:name w:val="Default Paragraph Font"/>
     <w:uiPriority w:val="1"/>
-    <w:semiHidden/>
     <w:unhideWhenUsed/>
   </w:style>
   <w:style w:type="table" w:default="1" w:styleId="TableNormal">
@@ -3455,7 +4339,6 @@
     </w:pPr>
     <w:rPr>
       <w:color w:val="000000"/>
-      <w:sz w:val="20"/>
       <w:szCs w:val="20"/>
     </w:rPr>
   </w:style>
@@ -3465,7 +4348,6 @@
     <w:rsid w:val="006113E1"/>
     <w:rPr>
       <w:color w:val="000000"/>
-      <w:sz w:val="20"/>
       <w:szCs w:val="20"/>
     </w:rPr>
   </w:style>

</xml_diff>

<commit_message>
update lon and lat: inverse
</commit_message>
<xml_diff>
--- a/doc/publication/v1.publication.cloud.classification.docx
+++ b/doc/publication/v1.publication.cloud.classification.docx
@@ -320,61 +320,53 @@
     <w:p>
       <w:pPr>
         <w:jc w:val="both"/>
+      </w:pPr>
+      <w:r>
+        <w:t>https://1drv.ms/w/s!AhhWTWH2RB5fjetdI4NDwqHBFknlIA?e=ItaEUz</w:t>
+      </w:r>
+    </w:p>
+    <w:p>
+      <w:pPr>
+        <w:jc w:val="both"/>
         <w:rPr>
           <w:color w:val="808080" w:themeColor="background1" w:themeShade="80"/>
         </w:rPr>
       </w:pPr>
+    </w:p>
+    <w:p>
+      <w:pPr>
+        <w:jc w:val="both"/>
+        <w:rPr>
+          <w:color w:val="808080" w:themeColor="background1" w:themeShade="80"/>
+        </w:rPr>
+      </w:pPr>
+      <w:r>
+        <w:rPr>
+          <w:color w:val="808080" w:themeColor="background1" w:themeShade="80"/>
+        </w:rPr>
+        <w:t xml:space="preserve"># Google Drive </w:t>
+      </w:r>
+      <w:r>
+        <w:rPr>
+          <w:color w:val="808080" w:themeColor="background1" w:themeShade="80"/>
+        </w:rPr>
+        <w:t xml:space="preserve">real time </w:t>
+      </w:r>
+      <w:r>
+        <w:rPr>
+          <w:color w:val="808080" w:themeColor="background1" w:themeShade="80"/>
+        </w:rPr>
+        <w:t>backup (without live editing):</w:t>
+      </w:r>
+    </w:p>
+    <w:p>
+      <w:pPr>
+        <w:jc w:val="both"/>
+        <w:rPr>
+          <w:color w:val="808080" w:themeColor="background1" w:themeShade="80"/>
+        </w:rPr>
+      </w:pPr>
       <w:hyperlink r:id="rId9" w:history="1">
-        <w:r>
-          <w:rPr>
-            <w:rStyle w:val="Hyperlink"/>
-          </w:rPr>
-          <w:t>https://1drv.ms/w/s!AhhWTWH2RB5fjetdI4NDwqHBFknlIA</w:t>
-        </w:r>
-      </w:hyperlink>
-    </w:p>
-    <w:p>
-      <w:pPr>
-        <w:jc w:val="both"/>
-        <w:rPr>
-          <w:color w:val="808080" w:themeColor="background1" w:themeShade="80"/>
-        </w:rPr>
-      </w:pPr>
-    </w:p>
-    <w:p>
-      <w:pPr>
-        <w:jc w:val="both"/>
-        <w:rPr>
-          <w:color w:val="808080" w:themeColor="background1" w:themeShade="80"/>
-        </w:rPr>
-      </w:pPr>
-      <w:r>
-        <w:rPr>
-          <w:color w:val="808080" w:themeColor="background1" w:themeShade="80"/>
-        </w:rPr>
-        <w:t xml:space="preserve"># Google Drive </w:t>
-      </w:r>
-      <w:r>
-        <w:rPr>
-          <w:color w:val="808080" w:themeColor="background1" w:themeShade="80"/>
-        </w:rPr>
-        <w:t xml:space="preserve">real time </w:t>
-      </w:r>
-      <w:r>
-        <w:rPr>
-          <w:color w:val="808080" w:themeColor="background1" w:themeShade="80"/>
-        </w:rPr>
-        <w:t>backup (without live editing):</w:t>
-      </w:r>
-    </w:p>
-    <w:p>
-      <w:pPr>
-        <w:jc w:val="both"/>
-        <w:rPr>
-          <w:color w:val="808080" w:themeColor="background1" w:themeShade="80"/>
-        </w:rPr>
-      </w:pPr>
-      <w:hyperlink r:id="rId10" w:history="1">
         <w:r>
           <w:rPr>
             <w:rStyle w:val="Hyperlink"/>
@@ -405,8 +397,8 @@
       <w:pPr>
         <w:jc w:val="both"/>
         <w:sectPr>
-          <w:headerReference w:type="even" r:id="rId11"/>
-          <w:headerReference w:type="default" r:id="rId12"/>
+          <w:headerReference w:type="even" r:id="rId10"/>
+          <w:headerReference w:type="default" r:id="rId11"/>
           <w:pgSz w:w="12240" w:h="15840"/>
           <w:pgMar w:top="1417" w:right="1417" w:bottom="1417" w:left="1417" w:header="720" w:footer="720" w:gutter="0"/>
           <w:pgNumType w:start="1"/>
@@ -571,6 +563,9 @@
     <w:p>
       <w:pPr>
         <w:jc w:val="both"/>
+        <w:rPr>
+          <w:rFonts w:hint="eastAsia"/>
+        </w:rPr>
       </w:pPr>
       <w:r>
         <w:t>==================================</w:t>
@@ -578,14 +573,6 @@
       <w:r>
         <w:t xml:space="preserve"> </w:t>
       </w:r>
-    </w:p>
-    <w:p>
-      <w:pPr>
-        <w:jc w:val="both"/>
-        <w:rPr>
-          <w:rFonts w:hint="eastAsia"/>
-        </w:rPr>
-      </w:pPr>
     </w:p>
     <w:p>
       <w:pPr>
@@ -1440,7 +1427,7 @@
           <w:lang w:eastAsia="en-US"/>
         </w:rPr>
       </w:pPr>
-      <w:hyperlink r:id="rId13" w:anchor="NWC/GEO%20v2018" w:history="1">
+      <w:hyperlink r:id="rId12" w:anchor="NWC/GEO%20v2018" w:history="1">
         <w:r>
           <w:rPr>
             <w:rStyle w:val="Hyperlink"/>
@@ -1493,7 +1480,7 @@
                     <pic:cNvPicPr/>
                   </pic:nvPicPr>
                   <pic:blipFill>
-                    <a:blip r:embed="rId14">
+                    <a:blip r:embed="rId13">
                       <a:extLst>
                         <a:ext uri="{28A0092B-C50C-407E-A947-70E740481C1C}">
                           <a14:useLocalDpi xmlns:a14="http://schemas.microsoft.com/office/drawing/2010/main" val="0"/>
@@ -1532,7 +1519,7 @@
         <w:fldChar w:fldCharType="begin"/>
       </w:r>
       <w:r>
-        <w:instrText xml:space="preserve"> SEQ Fig. \* ARABIC </w:instrText>
+        <w:instrText>SEQ Fig. \* ARABIC</w:instrText>
       </w:r>
       <w:r>
         <w:fldChar w:fldCharType="separate"/>
@@ -1544,9 +1531,6 @@
         <w:t>1</w:t>
       </w:r>
       <w:r>
-        <w:rPr>
-          <w:noProof/>
-        </w:rPr>
         <w:fldChar w:fldCharType="end"/>
       </w:r>
       <w:r>
@@ -1583,7 +1567,7 @@
                     <pic:cNvPicPr/>
                   </pic:nvPicPr>
                   <pic:blipFill>
-                    <a:blip r:embed="rId15">
+                    <a:blip r:embed="rId14">
                       <a:extLst>
                         <a:ext uri="{28A0092B-C50C-407E-A947-70E740481C1C}">
                           <a14:useLocalDpi xmlns:a14="http://schemas.microsoft.com/office/drawing/2010/main" val="0"/>
@@ -1622,7 +1606,7 @@
         <w:fldChar w:fldCharType="begin"/>
       </w:r>
       <w:r>
-        <w:instrText xml:space="preserve"> SEQ Fig. \* ARABIC </w:instrText>
+        <w:instrText>SEQ Fig. \* ARABIC</w:instrText>
       </w:r>
       <w:r>
         <w:fldChar w:fldCharType="separate"/>
@@ -1634,9 +1618,6 @@
         <w:t>2</w:t>
       </w:r>
       <w:r>
-        <w:rPr>
-          <w:noProof/>
-        </w:rPr>
         <w:fldChar w:fldCharType="end"/>
       </w:r>
       <w:r>
@@ -1694,7 +1675,7 @@
                     <pic:cNvPicPr/>
                   </pic:nvPicPr>
                   <pic:blipFill>
-                    <a:blip r:embed="rId16" cstate="print">
+                    <a:blip r:embed="rId15" cstate="print">
                       <a:extLst>
                         <a:ext uri="{28A0092B-C50C-407E-A947-70E740481C1C}">
                           <a14:useLocalDpi xmlns:a14="http://schemas.microsoft.com/office/drawing/2010/main" val="0"/>
@@ -1732,7 +1713,7 @@
         <w:fldChar w:fldCharType="begin"/>
       </w:r>
       <w:r>
-        <w:instrText xml:space="preserve"> SEQ Fig. \* ARABIC </w:instrText>
+        <w:instrText>SEQ Fig. \* ARABIC</w:instrText>
       </w:r>
       <w:r>
         <w:fldChar w:fldCharType="separate"/>
@@ -1744,9 +1725,6 @@
         <w:t>3</w:t>
       </w:r>
       <w:r>
-        <w:rPr>
-          <w:noProof/>
-        </w:rPr>
         <w:fldChar w:fldCharType="end"/>
       </w:r>
       <w:r>
@@ -1771,6 +1749,13 @@
       <w:r>
         <w:t xml:space="preserve">. </w:t>
       </w:r>
+    </w:p>
+    <w:p>
+      <w:pPr>
+        <w:rPr>
+          <w:rFonts w:hint="eastAsia"/>
+        </w:rPr>
+      </w:pPr>
     </w:p>
     <w:p>
       <w:pPr>
@@ -1799,25 +1784,84 @@
         </w:numPr>
       </w:pPr>
       <w:r>
-        <w:t xml:space="preserve">July: few missing data are found, even still only less than </w:t>
-      </w:r>
-      <w:commentRangeStart w:id="16"/>
+        <w:t xml:space="preserve">July: few missing data are found, even </w:t>
+      </w:r>
+      <w:bookmarkStart w:id="16" w:name="OLE_LINK5"/>
+      <w:bookmarkStart w:id="17" w:name="OLE_LINK6"/>
+      <w:r>
+        <w:t>still only le</w:t>
+      </w:r>
+      <w:bookmarkEnd w:id="16"/>
+      <w:bookmarkEnd w:id="17"/>
+      <w:r>
+        <w:t xml:space="preserve">ss than </w:t>
+      </w:r>
+      <w:commentRangeStart w:id="18"/>
       <w:r>
         <w:t>15%.</w:t>
       </w:r>
-      <w:commentRangeEnd w:id="16"/>
+      <w:commentRangeEnd w:id="18"/>
       <w:r>
         <w:rPr>
           <w:rStyle w:val="CommentReference"/>
         </w:rPr>
-        <w:commentReference w:id="16"/>
+        <w:commentReference w:id="18"/>
       </w:r>
     </w:p>
     <w:p/>
     <w:p>
       <w:pPr>
         <w:jc w:val="both"/>
-      </w:pPr>
+        <w:rPr>
+          <w:rFonts w:hint="eastAsia"/>
+        </w:rPr>
+      </w:pPr>
+      <w:r>
+        <w:rPr>
+          <w:noProof/>
+        </w:rPr>
+        <w:drawing>
+          <wp:inline distT="0" distB="0" distL="0" distR="0" wp14:anchorId="5F2702FF" wp14:editId="213C4856">
+            <wp:extent cx="5972810" cy="1174115"/>
+            <wp:effectExtent l="0" t="0" r="0" b="0"/>
+            <wp:docPr id="10" name="Picture 10"/>
+            <wp:cNvGraphicFramePr>
+              <a:graphicFrameLocks xmlns:a="http://schemas.openxmlformats.org/drawingml/2006/main" noChangeAspect="1"/>
+            </wp:cNvGraphicFramePr>
+            <a:graphic xmlns:a="http://schemas.openxmlformats.org/drawingml/2006/main">
+              <a:graphicData uri="http://schemas.openxmlformats.org/drawingml/2006/picture">
+                <pic:pic xmlns:pic="http://schemas.openxmlformats.org/drawingml/2006/picture">
+                  <pic:nvPicPr>
+                    <pic:cNvPr id="10" name="Picture 10"/>
+                    <pic:cNvPicPr/>
+                  </pic:nvPicPr>
+                  <pic:blipFill>
+                    <a:blip r:embed="rId20" cstate="print">
+                      <a:extLst>
+                        <a:ext uri="{28A0092B-C50C-407E-A947-70E740481C1C}">
+                          <a14:useLocalDpi xmlns:a14="http://schemas.microsoft.com/office/drawing/2010/main" val="0"/>
+                        </a:ext>
+                      </a:extLst>
+                    </a:blip>
+                    <a:stretch>
+                      <a:fillRect/>
+                    </a:stretch>
+                  </pic:blipFill>
+                  <pic:spPr>
+                    <a:xfrm>
+                      <a:off x="0" y="0"/>
+                      <a:ext cx="5972810" cy="1174115"/>
+                    </a:xfrm>
+                    <a:prstGeom prst="rect">
+                      <a:avLst/>
+                    </a:prstGeom>
+                  </pic:spPr>
+                </pic:pic>
+              </a:graphicData>
+            </a:graphic>
+          </wp:inline>
+        </w:drawing>
+      </w:r>
     </w:p>
     <w:p>
       <w:pPr>
@@ -1837,14 +1881,18 @@
     <w:p>
       <w:proofErr w:type="spellStart"/>
       <w:r>
-        <w:t>Ct_condition</w:t>
+        <w:t>Ct_</w:t>
+      </w:r>
+      <w:proofErr w:type="gramStart"/>
+      <w:r>
+        <w:t>condition</w:t>
       </w:r>
       <w:proofErr w:type="spellEnd"/>
       <w:r>
         <w:t xml:space="preserve"> ?</w:t>
       </w:r>
-    </w:p>
-    <w:p/>
+      <w:proofErr w:type="gramEnd"/>
+    </w:p>
     <w:p>
       <w:pPr>
         <w:pStyle w:val="ListParagraph"/>
@@ -1854,8 +1902,15 @@
         </w:numPr>
         <w:jc w:val="both"/>
       </w:pPr>
-      <w:r>
-        <w:t xml:space="preserve">Recent study on the </w:t>
+      <w:bookmarkStart w:id="19" w:name="OLE_LINK7"/>
+      <w:bookmarkStart w:id="20" w:name="OLE_LINK8"/>
+      <w:r>
+        <w:t xml:space="preserve">Recent </w:t>
+      </w:r>
+      <w:bookmarkEnd w:id="19"/>
+      <w:bookmarkEnd w:id="20"/>
+      <w:r>
+        <w:t xml:space="preserve">study on the </w:t>
       </w:r>
       <w:r>
         <w:t xml:space="preserve">reliability of </w:t>
@@ -1915,6 +1970,25 @@
     </w:p>
     <w:p>
       <w:pPr>
+        <w:pStyle w:val="ListParagraph"/>
+        <w:widowControl w:val="0"/>
+        <w:numPr>
+          <w:ilvl w:val="0"/>
+          <w:numId w:val="9"/>
+        </w:numPr>
+        <w:autoSpaceDE w:val="0"/>
+        <w:autoSpaceDN w:val="0"/>
+        <w:adjustRightInd w:val="0"/>
+        <w:rPr>
+          <w:rFonts w:eastAsiaTheme="minorEastAsia"/>
+          <w:color w:val="000080"/>
+          <w:sz w:val="20"/>
+          <w:szCs w:val="20"/>
+        </w:rPr>
+      </w:pPr>
+    </w:p>
+    <w:p>
+      <w:pPr>
         <w:pStyle w:val="Heading3"/>
       </w:pPr>
       <w:r>
@@ -1924,6 +1998,9 @@
     <w:p>
       <w:pPr>
         <w:jc w:val="both"/>
+        <w:rPr>
+          <w:rFonts w:hint="eastAsia"/>
+        </w:rPr>
       </w:pPr>
     </w:p>
     <w:p>
@@ -1948,13 +2025,103 @@
         <w:rPr>
           <w:rFonts w:eastAsiaTheme="minorEastAsia"/>
         </w:rPr>
-        <w:t>SAF_NWC pixels to the respective Campus stations.</w:t>
-      </w:r>
-    </w:p>
-    <w:p>
-      <w:pPr>
+        <w:t>SAF_NWC pixels to the r</w:t>
+      </w:r>
+      <w:r>
+        <w:t xml:space="preserve"> </w:t>
+      </w:r>
+      <w:r>
         <w:rPr>
           <w:rFonts w:eastAsiaTheme="minorEastAsia"/>
+        </w:rPr>
+        <w:t>the respective Cam</w:t>
+      </w:r>
+      <w:r>
+        <w:rPr>
+          <w:rFonts w:eastAsiaTheme="minorEastAsia"/>
+        </w:rPr>
+        <w:t xml:space="preserve"> </w:t>
+      </w:r>
+      <w:r>
+        <w:rPr>
+          <w:rFonts w:eastAsiaTheme="minorEastAsia"/>
+        </w:rPr>
+        <w:t>stations.</w:t>
+      </w:r>
+    </w:p>
+    <w:p>
+      <w:pPr>
+        <w:rPr>
+          <w:rFonts w:eastAsiaTheme="minorEastAsia"/>
+        </w:rPr>
+      </w:pPr>
+    </w:p>
+    <w:p>
+      <w:pPr>
+        <w:rPr>
+          <w:rFonts w:eastAsiaTheme="minorEastAsia"/>
+        </w:rPr>
+      </w:pPr>
+      <w:r>
+        <w:rPr>
+          <w:rFonts w:eastAsiaTheme="minorEastAsia"/>
+          <w:noProof/>
+        </w:rPr>
+        <w:lastRenderedPageBreak/>
+        <w:drawing>
+          <wp:inline distT="0" distB="0" distL="0" distR="0" wp14:anchorId="12F3826B" wp14:editId="414D480A">
+            <wp:extent cx="5972810" cy="4401820"/>
+            <wp:effectExtent l="0" t="0" r="0" b="5080"/>
+            <wp:docPr id="7" name="Picture 7"/>
+            <wp:cNvGraphicFramePr>
+              <a:graphicFrameLocks xmlns:a="http://schemas.openxmlformats.org/drawingml/2006/main" noChangeAspect="1"/>
+            </wp:cNvGraphicFramePr>
+            <a:graphic xmlns:a="http://schemas.openxmlformats.org/drawingml/2006/main">
+              <a:graphicData uri="http://schemas.openxmlformats.org/drawingml/2006/picture">
+                <pic:pic xmlns:pic="http://schemas.openxmlformats.org/drawingml/2006/picture">
+                  <pic:nvPicPr>
+                    <pic:cNvPr id="7" name="Picture 7"/>
+                    <pic:cNvPicPr/>
+                  </pic:nvPicPr>
+                  <pic:blipFill>
+                    <a:blip r:embed="rId21">
+                      <a:extLst>
+                        <a:ext uri="{28A0092B-C50C-407E-A947-70E740481C1C}">
+                          <a14:useLocalDpi xmlns:a14="http://schemas.microsoft.com/office/drawing/2010/main" val="0"/>
+                        </a:ext>
+                      </a:extLst>
+                    </a:blip>
+                    <a:stretch>
+                      <a:fillRect/>
+                    </a:stretch>
+                  </pic:blipFill>
+                  <pic:spPr>
+                    <a:xfrm>
+                      <a:off x="0" y="0"/>
+                      <a:ext cx="5972810" cy="4401820"/>
+                    </a:xfrm>
+                    <a:prstGeom prst="rect">
+                      <a:avLst/>
+                    </a:prstGeom>
+                  </pic:spPr>
+                </pic:pic>
+              </a:graphicData>
+            </a:graphic>
+          </wp:inline>
+        </w:drawing>
+      </w:r>
+    </w:p>
+    <w:p>
+      <w:pPr>
+        <w:rPr>
+          <w:rFonts w:eastAsiaTheme="minorEastAsia"/>
+        </w:rPr>
+      </w:pPr>
+    </w:p>
+    <w:p>
+      <w:pPr>
+        <w:rPr>
+          <w:rFonts w:eastAsiaTheme="minorEastAsia" w:hint="eastAsia"/>
         </w:rPr>
       </w:pPr>
     </w:p>
@@ -2148,17 +2315,26 @@
         <w:keepNext/>
       </w:pPr>
       <w:r>
-        <w:lastRenderedPageBreak/>
         <w:t xml:space="preserve">Table </w:t>
       </w:r>
-      <w:fldSimple w:instr=" SEQ Table \* ARABIC ">
-        <w:r>
-          <w:rPr>
-            <w:noProof/>
-          </w:rPr>
-          <w:t>1</w:t>
-        </w:r>
-      </w:fldSimple>
+      <w:r>
+        <w:fldChar w:fldCharType="begin"/>
+      </w:r>
+      <w:r>
+        <w:instrText>SEQ Table \* ARABIC</w:instrText>
+      </w:r>
+      <w:r>
+        <w:fldChar w:fldCharType="separate"/>
+      </w:r>
+      <w:r>
+        <w:rPr>
+          <w:noProof/>
+        </w:rPr>
+        <w:t>1</w:t>
+      </w:r>
+      <w:r>
+        <w:fldChar w:fldCharType="end"/>
+      </w:r>
       <w:r>
         <w:t xml:space="preserve"> Columns 1–</w:t>
       </w:r>
@@ -2813,8 +2989,8 @@
                 <w:szCs w:val="21"/>
               </w:rPr>
             </w:pPr>
-            <w:bookmarkStart w:id="17" w:name="OLE_LINK3"/>
-            <w:bookmarkStart w:id="18" w:name="OLE_LINK4"/>
+            <w:bookmarkStart w:id="21" w:name="OLE_LINK3"/>
+            <w:bookmarkStart w:id="22" w:name="OLE_LINK4"/>
             <w:r>
               <w:rPr>
                 <w:rFonts w:eastAsiaTheme="minorEastAsia"/>
@@ -2823,8 +2999,8 @@
               </w:rPr>
               <w:t>excluded</w:t>
             </w:r>
-            <w:bookmarkEnd w:id="17"/>
-            <w:bookmarkEnd w:id="18"/>
+            <w:bookmarkEnd w:id="21"/>
+            <w:bookmarkEnd w:id="22"/>
           </w:p>
         </w:tc>
         <w:tc>
@@ -2861,6 +3037,7 @@
                 <w:sz w:val="21"/>
                 <w:szCs w:val="21"/>
               </w:rPr>
+              <w:lastRenderedPageBreak/>
               <w:t>5</w:t>
             </w:r>
           </w:p>
@@ -3545,55 +3722,49 @@
                 <w:sz w:val="21"/>
                 <w:szCs w:val="21"/>
               </w:rPr>
-              <w:t xml:space="preserve">pixels covered by </w:t>
+              <w:t>pixels covered by fractional</w:t>
             </w:r>
-            <w:proofErr w:type="spellStart"/>
             <w:r>
               <w:rPr>
                 <w:sz w:val="21"/>
                 <w:szCs w:val="21"/>
               </w:rPr>
-              <w:t>fractionalclouds</w:t>
+              <w:t xml:space="preserve"> </w:t>
             </w:r>
-            <w:proofErr w:type="spellEnd"/>
             <w:r>
               <w:rPr>
                 <w:sz w:val="21"/>
                 <w:szCs w:val="21"/>
               </w:rPr>
-              <w:t xml:space="preserve">, i.e., sub-pixel water clouds. These pixels were </w:t>
+              <w:t>clouds, i.e., sub-pixel water clouds. These pixels were reprocessed</w:t>
             </w:r>
-            <w:proofErr w:type="spellStart"/>
             <w:r>
               <w:rPr>
                 <w:sz w:val="21"/>
                 <w:szCs w:val="21"/>
               </w:rPr>
-              <w:t>reprocessedand</w:t>
+              <w:t xml:space="preserve"> </w:t>
             </w:r>
-            <w:proofErr w:type="spellEnd"/>
             <w:r>
               <w:rPr>
                 <w:sz w:val="21"/>
                 <w:szCs w:val="21"/>
               </w:rPr>
-              <w:t xml:space="preserve"> reallocated so that they fall into the cloud type most </w:t>
+              <w:t>and reallocated so that they fall into the cloud type most frequently</w:t>
             </w:r>
-            <w:proofErr w:type="spellStart"/>
             <w:r>
               <w:rPr>
                 <w:sz w:val="21"/>
                 <w:szCs w:val="21"/>
               </w:rPr>
-              <w:t>frequentlyobserved</w:t>
+              <w:t xml:space="preserve"> </w:t>
             </w:r>
-            <w:proofErr w:type="spellEnd"/>
             <w:r>
               <w:rPr>
                 <w:sz w:val="21"/>
                 <w:szCs w:val="21"/>
               </w:rPr>
-              <w:t xml:space="preserve"> among the 8 </w:t>
+              <w:t xml:space="preserve">observed among the 8 </w:t>
             </w:r>
             <w:proofErr w:type="spellStart"/>
             <w:r>
@@ -4328,7 +4499,6 @@
         <w:rPr>
           <w:rFonts w:eastAsiaTheme="minorEastAsia"/>
         </w:rPr>
-        <w:lastRenderedPageBreak/>
         <w:t>Attention:</w:t>
       </w:r>
     </w:p>
@@ -4483,6 +4653,7 @@
           <w:rFonts w:eastAsiaTheme="minorEastAsia"/>
           <w:lang w:eastAsia="en-US"/>
         </w:rPr>
+        <w:lastRenderedPageBreak/>
         <w:t xml:space="preserve">The annual cycles of </w:t>
       </w:r>
       <w:r>
@@ -4552,6 +4723,1113 @@
     </w:p>
     <w:p>
       <w:pPr>
+        <w:keepNext/>
+      </w:pPr>
+      <w:r>
+        <w:rPr>
+          <w:rFonts w:eastAsiaTheme="minorEastAsia"/>
+          <w:noProof/>
+          <w:lang w:eastAsia="en-US"/>
+        </w:rPr>
+        <w:drawing>
+          <wp:inline distT="0" distB="0" distL="0" distR="0" wp14:anchorId="114FA29D" wp14:editId="13D10341">
+            <wp:extent cx="3971580" cy="2978685"/>
+            <wp:effectExtent l="0" t="0" r="3810" b="6350"/>
+            <wp:docPr id="6" name="Picture 6" descr="Chart, bar chart&#10;&#10;Description automatically generated"/>
+            <wp:cNvGraphicFramePr>
+              <a:graphicFrameLocks xmlns:a="http://schemas.openxmlformats.org/drawingml/2006/main" noChangeAspect="1"/>
+            </wp:cNvGraphicFramePr>
+            <a:graphic xmlns:a="http://schemas.openxmlformats.org/drawingml/2006/main">
+              <a:graphicData uri="http://schemas.openxmlformats.org/drawingml/2006/picture">
+                <pic:pic xmlns:pic="http://schemas.openxmlformats.org/drawingml/2006/picture">
+                  <pic:nvPicPr>
+                    <pic:cNvPr id="6" name="Picture 6" descr="Chart, bar chart&#10;&#10;Description automatically generated"/>
+                    <pic:cNvPicPr/>
+                  </pic:nvPicPr>
+                  <pic:blipFill>
+                    <a:blip r:embed="rId22" cstate="print">
+                      <a:extLst>
+                        <a:ext uri="{28A0092B-C50C-407E-A947-70E740481C1C}">
+                          <a14:useLocalDpi xmlns:a14="http://schemas.microsoft.com/office/drawing/2010/main" val="0"/>
+                        </a:ext>
+                      </a:extLst>
+                    </a:blip>
+                    <a:stretch>
+                      <a:fillRect/>
+                    </a:stretch>
+                  </pic:blipFill>
+                  <pic:spPr>
+                    <a:xfrm>
+                      <a:off x="0" y="0"/>
+                      <a:ext cx="3988020" cy="2991015"/>
+                    </a:xfrm>
+                    <a:prstGeom prst="rect">
+                      <a:avLst/>
+                    </a:prstGeom>
+                  </pic:spPr>
+                </pic:pic>
+              </a:graphicData>
+            </a:graphic>
+          </wp:inline>
+        </w:drawing>
+      </w:r>
+    </w:p>
+    <w:p>
+      <w:pPr>
+        <w:pStyle w:val="Caption"/>
+      </w:pPr>
+      <w:r>
+        <w:t xml:space="preserve">Fig. </w:t>
+      </w:r>
+      <w:r>
+        <w:fldChar w:fldCharType="begin"/>
+      </w:r>
+      <w:r>
+        <w:instrText>SEQ Fig. \* ARABIC</w:instrText>
+      </w:r>
+      <w:r>
+        <w:fldChar w:fldCharType="separate"/>
+      </w:r>
+      <w:r>
+        <w:rPr>
+          <w:noProof/>
+        </w:rPr>
+        <w:t>4</w:t>
+      </w:r>
+      <w:r>
+        <w:fldChar w:fldCharType="end"/>
+      </w:r>
+      <w:r>
+        <w:t xml:space="preserve"> Annual occurrences of all raw cloud types in the Moufia campus location in the year of 2019.</w:t>
+      </w:r>
+    </w:p>
+    <w:tbl>
+      <w:tblPr>
+        <w:tblStyle w:val="TableGrid"/>
+        <w:tblW w:w="0" w:type="auto"/>
+        <w:tblLook w:val="04A0" w:firstRow="1" w:lastRow="0" w:firstColumn="1" w:lastColumn="0" w:noHBand="0" w:noVBand="1"/>
+      </w:tblPr>
+      <w:tblGrid>
+        <w:gridCol w:w="1390"/>
+        <w:gridCol w:w="1683"/>
+      </w:tblGrid>
+      <w:tr>
+        <w:tc>
+          <w:tcPr>
+            <w:tcW w:w="1390" w:type="dxa"/>
+          </w:tcPr>
+          <w:p>
+            <w:pPr>
+              <w:rPr>
+                <w:rFonts w:eastAsiaTheme="minorEastAsia"/>
+                <w:sz w:val="21"/>
+                <w:szCs w:val="21"/>
+              </w:rPr>
+            </w:pPr>
+            <w:r>
+              <w:rPr>
+                <w:rFonts w:eastAsiaTheme="minorEastAsia"/>
+                <w:sz w:val="21"/>
+                <w:szCs w:val="21"/>
+              </w:rPr>
+              <w:t>5</w:t>
+            </w:r>
+          </w:p>
+        </w:tc>
+        <w:tc>
+          <w:tcPr>
+            <w:tcW w:w="1683" w:type="dxa"/>
+          </w:tcPr>
+          <w:p>
+            <w:pPr>
+              <w:rPr>
+                <w:rFonts w:eastAsiaTheme="minorEastAsia"/>
+                <w:sz w:val="21"/>
+                <w:szCs w:val="21"/>
+              </w:rPr>
+            </w:pPr>
+            <w:r>
+              <w:rPr>
+                <w:rFonts w:eastAsiaTheme="minorEastAsia"/>
+                <w:sz w:val="21"/>
+                <w:szCs w:val="21"/>
+              </w:rPr>
+              <w:t>Very low clouds</w:t>
+            </w:r>
+          </w:p>
+        </w:tc>
+      </w:tr>
+      <w:tr>
+        <w:tc>
+          <w:tcPr>
+            <w:tcW w:w="1390" w:type="dxa"/>
+          </w:tcPr>
+          <w:p>
+            <w:pPr>
+              <w:rPr>
+                <w:rFonts w:eastAsiaTheme="minorEastAsia"/>
+                <w:sz w:val="21"/>
+                <w:szCs w:val="21"/>
+              </w:rPr>
+            </w:pPr>
+            <w:r>
+              <w:rPr>
+                <w:rFonts w:eastAsiaTheme="minorEastAsia"/>
+                <w:sz w:val="21"/>
+                <w:szCs w:val="21"/>
+              </w:rPr>
+              <w:t>6</w:t>
+            </w:r>
+          </w:p>
+        </w:tc>
+        <w:tc>
+          <w:tcPr>
+            <w:tcW w:w="1683" w:type="dxa"/>
+          </w:tcPr>
+          <w:p>
+            <w:pPr>
+              <w:rPr>
+                <w:rFonts w:eastAsiaTheme="minorEastAsia"/>
+                <w:sz w:val="21"/>
+                <w:szCs w:val="21"/>
+              </w:rPr>
+            </w:pPr>
+            <w:r>
+              <w:rPr>
+                <w:rFonts w:eastAsiaTheme="minorEastAsia"/>
+                <w:sz w:val="21"/>
+                <w:szCs w:val="21"/>
+              </w:rPr>
+              <w:t>Low clouds</w:t>
+            </w:r>
+          </w:p>
+        </w:tc>
+      </w:tr>
+      <w:tr>
+        <w:tc>
+          <w:tcPr>
+            <w:tcW w:w="1390" w:type="dxa"/>
+          </w:tcPr>
+          <w:p>
+            <w:pPr>
+              <w:rPr>
+                <w:rFonts w:eastAsiaTheme="minorEastAsia"/>
+                <w:sz w:val="21"/>
+                <w:szCs w:val="21"/>
+              </w:rPr>
+            </w:pPr>
+            <w:r>
+              <w:rPr>
+                <w:rFonts w:eastAsiaTheme="minorEastAsia"/>
+                <w:sz w:val="21"/>
+                <w:szCs w:val="21"/>
+              </w:rPr>
+              <w:t>7</w:t>
+            </w:r>
+          </w:p>
+        </w:tc>
+        <w:tc>
+          <w:tcPr>
+            <w:tcW w:w="1683" w:type="dxa"/>
+          </w:tcPr>
+          <w:p>
+            <w:pPr>
+              <w:rPr>
+                <w:rFonts w:eastAsiaTheme="minorEastAsia"/>
+                <w:sz w:val="21"/>
+                <w:szCs w:val="21"/>
+              </w:rPr>
+            </w:pPr>
+            <w:r>
+              <w:rPr>
+                <w:rFonts w:eastAsiaTheme="minorEastAsia"/>
+                <w:sz w:val="21"/>
+                <w:szCs w:val="21"/>
+              </w:rPr>
+              <w:t>Mid-level clouds</w:t>
+            </w:r>
+          </w:p>
+        </w:tc>
+      </w:tr>
+      <w:tr>
+        <w:tc>
+          <w:tcPr>
+            <w:tcW w:w="1390" w:type="dxa"/>
+          </w:tcPr>
+          <w:p>
+            <w:pPr>
+              <w:rPr>
+                <w:rFonts w:eastAsiaTheme="minorEastAsia"/>
+                <w:sz w:val="21"/>
+                <w:szCs w:val="21"/>
+              </w:rPr>
+            </w:pPr>
+            <w:r>
+              <w:rPr>
+                <w:rFonts w:eastAsiaTheme="minorEastAsia"/>
+                <w:sz w:val="21"/>
+                <w:szCs w:val="21"/>
+              </w:rPr>
+              <w:t>8</w:t>
+            </w:r>
+          </w:p>
+        </w:tc>
+        <w:tc>
+          <w:tcPr>
+            <w:tcW w:w="1683" w:type="dxa"/>
+          </w:tcPr>
+          <w:p>
+            <w:pPr>
+              <w:rPr>
+                <w:rFonts w:eastAsiaTheme="minorEastAsia"/>
+                <w:sz w:val="21"/>
+                <w:szCs w:val="21"/>
+              </w:rPr>
+            </w:pPr>
+            <w:r>
+              <w:rPr>
+                <w:rFonts w:eastAsiaTheme="minorEastAsia"/>
+                <w:sz w:val="21"/>
+                <w:szCs w:val="21"/>
+              </w:rPr>
+              <w:t>High opaque clouds</w:t>
+            </w:r>
+          </w:p>
+        </w:tc>
+      </w:tr>
+      <w:tr>
+        <w:tc>
+          <w:tcPr>
+            <w:tcW w:w="1390" w:type="dxa"/>
+          </w:tcPr>
+          <w:p>
+            <w:pPr>
+              <w:rPr>
+                <w:rFonts w:eastAsiaTheme="minorEastAsia"/>
+                <w:sz w:val="21"/>
+                <w:szCs w:val="21"/>
+              </w:rPr>
+            </w:pPr>
+            <w:r>
+              <w:rPr>
+                <w:rFonts w:eastAsiaTheme="minorEastAsia"/>
+                <w:sz w:val="21"/>
+                <w:szCs w:val="21"/>
+              </w:rPr>
+              <w:t>9</w:t>
+            </w:r>
+          </w:p>
+        </w:tc>
+        <w:tc>
+          <w:tcPr>
+            <w:tcW w:w="1683" w:type="dxa"/>
+          </w:tcPr>
+          <w:p>
+            <w:pPr>
+              <w:rPr>
+                <w:rFonts w:eastAsiaTheme="minorEastAsia"/>
+                <w:sz w:val="21"/>
+                <w:szCs w:val="21"/>
+              </w:rPr>
+            </w:pPr>
+            <w:r>
+              <w:rPr>
+                <w:rFonts w:eastAsiaTheme="minorEastAsia"/>
+                <w:sz w:val="21"/>
+                <w:szCs w:val="21"/>
+              </w:rPr>
+              <w:t>Very high opaque clouds</w:t>
+            </w:r>
+          </w:p>
+        </w:tc>
+      </w:tr>
+      <w:tr>
+        <w:tc>
+          <w:tcPr>
+            <w:tcW w:w="1390" w:type="dxa"/>
+          </w:tcPr>
+          <w:p>
+            <w:pPr>
+              <w:rPr>
+                <w:rFonts w:eastAsiaTheme="minorEastAsia"/>
+                <w:sz w:val="21"/>
+                <w:szCs w:val="21"/>
+              </w:rPr>
+            </w:pPr>
+            <w:r>
+              <w:rPr>
+                <w:rFonts w:eastAsiaTheme="minorEastAsia" w:hint="eastAsia"/>
+                <w:sz w:val="21"/>
+                <w:szCs w:val="21"/>
+              </w:rPr>
+              <w:t>1</w:t>
+            </w:r>
+            <w:r>
+              <w:rPr>
+                <w:rFonts w:eastAsiaTheme="minorEastAsia"/>
+                <w:sz w:val="21"/>
+                <w:szCs w:val="21"/>
+              </w:rPr>
+              <w:t>0</w:t>
+            </w:r>
+          </w:p>
+        </w:tc>
+        <w:tc>
+          <w:tcPr>
+            <w:tcW w:w="1683" w:type="dxa"/>
+          </w:tcPr>
+          <w:p>
+            <w:pPr>
+              <w:rPr>
+                <w:rFonts w:eastAsiaTheme="minorEastAsia"/>
+                <w:sz w:val="21"/>
+                <w:szCs w:val="21"/>
+              </w:rPr>
+            </w:pPr>
+            <w:r>
+              <w:rPr>
+                <w:rFonts w:eastAsiaTheme="minorEastAsia"/>
+                <w:sz w:val="21"/>
+                <w:szCs w:val="21"/>
+              </w:rPr>
+              <w:t>Fractional clouds</w:t>
+            </w:r>
+          </w:p>
+        </w:tc>
+      </w:tr>
+      <w:tr>
+        <w:tc>
+          <w:tcPr>
+            <w:tcW w:w="1390" w:type="dxa"/>
+          </w:tcPr>
+          <w:p>
+            <w:pPr>
+              <w:rPr>
+                <w:rFonts w:eastAsiaTheme="minorEastAsia"/>
+                <w:sz w:val="21"/>
+                <w:szCs w:val="21"/>
+              </w:rPr>
+            </w:pPr>
+            <w:r>
+              <w:rPr>
+                <w:rFonts w:eastAsiaTheme="minorEastAsia" w:hint="eastAsia"/>
+                <w:sz w:val="21"/>
+                <w:szCs w:val="21"/>
+              </w:rPr>
+              <w:t>1</w:t>
+            </w:r>
+            <w:r>
+              <w:rPr>
+                <w:rFonts w:eastAsiaTheme="minorEastAsia"/>
+                <w:sz w:val="21"/>
+                <w:szCs w:val="21"/>
+              </w:rPr>
+              <w:t>1</w:t>
+            </w:r>
+          </w:p>
+        </w:tc>
+        <w:tc>
+          <w:tcPr>
+            <w:tcW w:w="1683" w:type="dxa"/>
+          </w:tcPr>
+          <w:p>
+            <w:pPr>
+              <w:rPr>
+                <w:rFonts w:eastAsiaTheme="minorEastAsia"/>
+                <w:sz w:val="21"/>
+                <w:szCs w:val="21"/>
+              </w:rPr>
+            </w:pPr>
+            <w:r>
+              <w:rPr>
+                <w:rFonts w:eastAsiaTheme="minorEastAsia"/>
+                <w:sz w:val="21"/>
+                <w:szCs w:val="21"/>
+              </w:rPr>
+              <w:t>High semitransparent clouds</w:t>
+            </w:r>
+          </w:p>
+        </w:tc>
+      </w:tr>
+    </w:tbl>
+    <w:p>
+      <w:pPr>
+        <w:pStyle w:val="ListParagraph"/>
+        <w:numPr>
+          <w:ilvl w:val="0"/>
+          <w:numId w:val="11"/>
+        </w:numPr>
+        <w:spacing w:before="100" w:beforeAutospacing="1" w:after="100" w:afterAutospacing="1"/>
+        <w:rPr>
+          <w:rFonts w:ascii="GulliverRM" w:hAnsi="GulliverRM"/>
+          <w:sz w:val="16"/>
+          <w:szCs w:val="16"/>
+        </w:rPr>
+      </w:pPr>
+      <w:r>
+        <w:rPr>
+          <w:rFonts w:ascii="GulliverRM" w:hAnsi="GulliverRM"/>
+          <w:sz w:val="16"/>
+          <w:szCs w:val="16"/>
+        </w:rPr>
+        <w:t xml:space="preserve">The Cloud-free see is nearly constant along the seasonal cycle, which may be removed for further </w:t>
+      </w:r>
+      <w:r>
+        <w:rPr>
+          <w:rFonts w:ascii="GulliverRM" w:hAnsi="GulliverRM"/>
+          <w:sz w:val="16"/>
+          <w:szCs w:val="16"/>
+        </w:rPr>
+        <w:t>analysis</w:t>
+      </w:r>
+      <w:r>
+        <w:rPr>
+          <w:rFonts w:ascii="GulliverRM" w:hAnsi="GulliverRM"/>
+          <w:sz w:val="16"/>
+          <w:szCs w:val="16"/>
+        </w:rPr>
+        <w:t xml:space="preserve"> over land.</w:t>
+      </w:r>
+    </w:p>
+    <w:p>
+      <w:pPr>
+        <w:pStyle w:val="ListParagraph"/>
+        <w:numPr>
+          <w:ilvl w:val="0"/>
+          <w:numId w:val="11"/>
+        </w:numPr>
+        <w:spacing w:before="100" w:beforeAutospacing="1" w:after="100" w:afterAutospacing="1"/>
+        <w:rPr>
+          <w:rFonts w:ascii="GulliverRM" w:hAnsi="GulliverRM"/>
+          <w:sz w:val="16"/>
+          <w:szCs w:val="16"/>
+        </w:rPr>
+      </w:pPr>
+      <w:r>
+        <w:rPr>
+          <w:rFonts w:ascii="GulliverRM" w:hAnsi="GulliverRM"/>
+          <w:sz w:val="16"/>
+          <w:szCs w:val="16"/>
+        </w:rPr>
+        <w:t xml:space="preserve">The Very low clouds (#5), which is highly </w:t>
+      </w:r>
+      <w:r>
+        <w:rPr>
+          <w:rFonts w:ascii="GulliverRM" w:hAnsi="GulliverRM"/>
+          <w:sz w:val="16"/>
+          <w:szCs w:val="16"/>
+        </w:rPr>
+        <w:t>attenuating</w:t>
+      </w:r>
+      <w:r>
+        <w:rPr>
+          <w:rFonts w:ascii="GulliverRM" w:hAnsi="GulliverRM"/>
+          <w:sz w:val="16"/>
+          <w:szCs w:val="16"/>
+        </w:rPr>
+        <w:t xml:space="preserve"> for the shortwave radiation, </w:t>
+      </w:r>
+      <w:r>
+        <w:rPr>
+          <w:rFonts w:ascii="GulliverRM" w:hAnsi="GulliverRM"/>
+          <w:sz w:val="16"/>
+          <w:szCs w:val="16"/>
+        </w:rPr>
+        <w:t xml:space="preserve">presents in all the months of the year. A strong variation is observed, with low occurrence in </w:t>
+      </w:r>
+      <w:r>
+        <w:rPr>
+          <w:rFonts w:ascii="GulliverRM" w:hAnsi="GulliverRM"/>
+          <w:sz w:val="16"/>
+          <w:szCs w:val="16"/>
+        </w:rPr>
+        <w:t>summer</w:t>
+      </w:r>
+      <w:r>
+        <w:rPr>
+          <w:rFonts w:ascii="GulliverRM" w:hAnsi="GulliverRM"/>
+          <w:sz w:val="16"/>
+          <w:szCs w:val="16"/>
+        </w:rPr>
+        <w:t xml:space="preserve"> (</w:t>
+      </w:r>
+      <w:r>
+        <w:rPr>
+          <w:rFonts w:ascii="GulliverRM" w:hAnsi="GulliverRM"/>
+          <w:sz w:val="16"/>
+          <w:szCs w:val="16"/>
+        </w:rPr>
+        <w:t xml:space="preserve">from Nov to Apr) with a sharp increase in the </w:t>
+      </w:r>
+      <w:r>
+        <w:rPr>
+          <w:rFonts w:ascii="GulliverRM" w:hAnsi="GulliverRM"/>
+          <w:sz w:val="16"/>
+          <w:szCs w:val="16"/>
+        </w:rPr>
+        <w:t>winter</w:t>
+      </w:r>
+      <w:r>
+        <w:rPr>
+          <w:rFonts w:ascii="GulliverRM" w:hAnsi="GulliverRM"/>
+          <w:sz w:val="16"/>
+          <w:szCs w:val="16"/>
+        </w:rPr>
+        <w:t xml:space="preserve"> months from May to Oct. </w:t>
+      </w:r>
+    </w:p>
+    <w:p>
+      <w:pPr>
+        <w:pStyle w:val="ListParagraph"/>
+        <w:numPr>
+          <w:ilvl w:val="0"/>
+          <w:numId w:val="11"/>
+        </w:numPr>
+        <w:spacing w:before="100" w:beforeAutospacing="1" w:after="100" w:afterAutospacing="1"/>
+        <w:rPr>
+          <w:rFonts w:ascii="GulliverRM" w:hAnsi="GulliverRM"/>
+          <w:sz w:val="16"/>
+          <w:szCs w:val="16"/>
+        </w:rPr>
+      </w:pPr>
+      <w:r>
+        <w:rPr>
+          <w:rFonts w:ascii="GulliverRM" w:hAnsi="GulliverRM"/>
+          <w:sz w:val="16"/>
+          <w:szCs w:val="16"/>
+        </w:rPr>
+        <w:t xml:space="preserve">The Low clouds (#6) and Mid-level clouds </w:t>
+      </w:r>
+      <w:r>
+        <w:rPr>
+          <w:rFonts w:ascii="GulliverRM" w:hAnsi="GulliverRM"/>
+          <w:sz w:val="16"/>
+          <w:szCs w:val="16"/>
+        </w:rPr>
+        <w:t xml:space="preserve">have higher occurrence in summer than in winter as well, however with a much low </w:t>
+      </w:r>
+      <w:r>
+        <w:rPr>
+          <w:rFonts w:ascii="GulliverRM" w:hAnsi="GulliverRM"/>
+          <w:sz w:val="16"/>
+          <w:szCs w:val="16"/>
+        </w:rPr>
+        <w:t>seasonal</w:t>
+      </w:r>
+      <w:r>
+        <w:rPr>
+          <w:rFonts w:ascii="GulliverRM" w:hAnsi="GulliverRM"/>
+          <w:sz w:val="16"/>
+          <w:szCs w:val="16"/>
+        </w:rPr>
+        <w:t xml:space="preserve"> variation then the Very-low cloud.</w:t>
+      </w:r>
+    </w:p>
+    <w:p>
+      <w:pPr>
+        <w:pStyle w:val="ListParagraph"/>
+        <w:numPr>
+          <w:ilvl w:val="0"/>
+          <w:numId w:val="11"/>
+        </w:numPr>
+        <w:spacing w:before="100" w:beforeAutospacing="1" w:after="100" w:afterAutospacing="1"/>
+        <w:rPr>
+          <w:rFonts w:ascii="GulliverRM" w:hAnsi="GulliverRM"/>
+          <w:sz w:val="16"/>
+          <w:szCs w:val="16"/>
+        </w:rPr>
+      </w:pPr>
+      <w:r>
+        <w:rPr>
+          <w:rFonts w:ascii="GulliverRM" w:hAnsi="GulliverRM"/>
+          <w:sz w:val="16"/>
+          <w:szCs w:val="16"/>
+        </w:rPr>
+        <w:t>The semitransparent clouds (#</w:t>
+      </w:r>
+      <w:r>
+        <w:rPr>
+          <w:rFonts w:ascii="GulliverRM" w:hAnsi="GulliverRM"/>
+          <w:sz w:val="16"/>
+          <w:szCs w:val="16"/>
+        </w:rPr>
+        <w:t xml:space="preserve">11-13, even #14) are more </w:t>
+      </w:r>
+      <w:r>
+        <w:rPr>
+          <w:rFonts w:ascii="GulliverRM" w:hAnsi="GulliverRM"/>
+          <w:sz w:val="16"/>
+          <w:szCs w:val="16"/>
+        </w:rPr>
+        <w:t xml:space="preserve">abundant in </w:t>
+      </w:r>
+      <w:r>
+        <w:rPr>
+          <w:rFonts w:ascii="GulliverRM" w:hAnsi="GulliverRM"/>
+          <w:sz w:val="16"/>
+          <w:szCs w:val="16"/>
+        </w:rPr>
+        <w:t>summer</w:t>
+      </w:r>
+      <w:r>
+        <w:rPr>
+          <w:rFonts w:ascii="GulliverRM" w:hAnsi="GulliverRM"/>
+          <w:sz w:val="16"/>
+          <w:szCs w:val="16"/>
+        </w:rPr>
+        <w:t xml:space="preserve"> than in </w:t>
+      </w:r>
+      <w:r>
+        <w:rPr>
+          <w:rFonts w:ascii="GulliverRM" w:hAnsi="GulliverRM"/>
+          <w:sz w:val="16"/>
+          <w:szCs w:val="16"/>
+        </w:rPr>
+        <w:t>winter</w:t>
+      </w:r>
+      <w:r>
+        <w:rPr>
+          <w:rFonts w:ascii="GulliverRM" w:hAnsi="GulliverRM"/>
+          <w:sz w:val="16"/>
+          <w:szCs w:val="16"/>
+        </w:rPr>
+        <w:t xml:space="preserve">. </w:t>
+      </w:r>
+      <w:r>
+        <w:rPr>
+          <w:rFonts w:ascii="GulliverRM" w:hAnsi="GulliverRM"/>
+          <w:sz w:val="16"/>
+          <w:szCs w:val="16"/>
+        </w:rPr>
+        <w:t>The</w:t>
+      </w:r>
+      <w:r>
+        <w:rPr>
+          <w:rFonts w:ascii="GulliverRM" w:hAnsi="GulliverRM"/>
+          <w:sz w:val="16"/>
+          <w:szCs w:val="16"/>
+        </w:rPr>
+        <w:t xml:space="preserve"> #12 have a strong seasonal variation.</w:t>
+      </w:r>
+    </w:p>
+    <w:p>
+      <w:pPr>
+        <w:pStyle w:val="ListParagraph"/>
+        <w:numPr>
+          <w:ilvl w:val="0"/>
+          <w:numId w:val="11"/>
+        </w:numPr>
+        <w:spacing w:before="100" w:beforeAutospacing="1" w:after="100" w:afterAutospacing="1"/>
+        <w:rPr>
+          <w:rFonts w:ascii="GulliverRM" w:hAnsi="GulliverRM"/>
+          <w:sz w:val="16"/>
+          <w:szCs w:val="16"/>
+        </w:rPr>
+      </w:pPr>
+      <w:r>
+        <w:rPr>
+          <w:rFonts w:ascii="GulliverRM" w:hAnsi="GulliverRM"/>
+          <w:sz w:val="16"/>
+          <w:szCs w:val="16"/>
+        </w:rPr>
+        <w:t>The Fractional cloud</w:t>
+      </w:r>
+      <w:r>
+        <w:rPr>
+          <w:rFonts w:ascii="GulliverRM" w:hAnsi="GulliverRM"/>
+          <w:sz w:val="16"/>
+          <w:szCs w:val="16"/>
+        </w:rPr>
+        <w:t xml:space="preserve">s </w:t>
+      </w:r>
+      <w:r>
+        <w:rPr>
+          <w:rFonts w:ascii="GulliverRM" w:hAnsi="GulliverRM"/>
+          <w:sz w:val="16"/>
+          <w:szCs w:val="16"/>
+        </w:rPr>
+        <w:t>(#10)</w:t>
+      </w:r>
+      <w:r>
+        <w:rPr>
+          <w:rFonts w:ascii="GulliverRM" w:hAnsi="GulliverRM"/>
+          <w:sz w:val="16"/>
+          <w:szCs w:val="16"/>
+        </w:rPr>
+        <w:t xml:space="preserve"> dominate the total cloud cover</w:t>
+      </w:r>
+      <w:r>
+        <w:rPr>
+          <w:rFonts w:ascii="GulliverRM" w:hAnsi="GulliverRM"/>
+          <w:sz w:val="16"/>
+          <w:szCs w:val="16"/>
+        </w:rPr>
+        <w:t xml:space="preserve">, expect that in the core months of winter </w:t>
+      </w:r>
+      <w:r>
+        <w:rPr>
+          <w:rFonts w:ascii="GulliverRM" w:hAnsi="GulliverRM"/>
+          <w:sz w:val="16"/>
+          <w:szCs w:val="16"/>
+        </w:rPr>
+        <w:t>when the Very-low clouds have the similar occurrence.</w:t>
+      </w:r>
+      <w:r>
+        <w:rPr>
+          <w:rFonts w:ascii="GulliverRM" w:hAnsi="GulliverRM"/>
+          <w:sz w:val="16"/>
+          <w:szCs w:val="16"/>
+        </w:rPr>
+        <w:t xml:space="preserve"> </w:t>
+      </w:r>
+    </w:p>
+    <w:p>
+      <w:pPr>
+        <w:spacing w:before="100" w:beforeAutospacing="1" w:after="100" w:afterAutospacing="1"/>
+        <w:rPr>
+          <w:rFonts w:ascii="GulliverRM" w:hAnsi="GulliverRM"/>
+          <w:sz w:val="16"/>
+          <w:szCs w:val="16"/>
+        </w:rPr>
+      </w:pPr>
+    </w:p>
+    <w:p>
+      <w:pPr>
+        <w:keepNext/>
+        <w:spacing w:before="100" w:beforeAutospacing="1" w:after="100" w:afterAutospacing="1"/>
+      </w:pPr>
+      <w:r>
+        <w:rPr>
+          <w:noProof/>
+        </w:rPr>
+        <w:lastRenderedPageBreak/>
+        <w:drawing>
+          <wp:inline distT="0" distB="0" distL="0" distR="0" wp14:anchorId="068EB61F" wp14:editId="68669E16">
+            <wp:extent cx="3727771" cy="2795828"/>
+            <wp:effectExtent l="0" t="0" r="0" b="0"/>
+            <wp:docPr id="8" name="Picture 8"/>
+            <wp:cNvGraphicFramePr>
+              <a:graphicFrameLocks xmlns:a="http://schemas.openxmlformats.org/drawingml/2006/main" noChangeAspect="1"/>
+            </wp:cNvGraphicFramePr>
+            <a:graphic xmlns:a="http://schemas.openxmlformats.org/drawingml/2006/main">
+              <a:graphicData uri="http://schemas.openxmlformats.org/drawingml/2006/picture">
+                <pic:pic xmlns:pic="http://schemas.openxmlformats.org/drawingml/2006/picture">
+                  <pic:nvPicPr>
+                    <pic:cNvPr id="8" name="Picture 8"/>
+                    <pic:cNvPicPr/>
+                  </pic:nvPicPr>
+                  <pic:blipFill>
+                    <a:blip r:embed="rId23" cstate="print">
+                      <a:extLst>
+                        <a:ext uri="{28A0092B-C50C-407E-A947-70E740481C1C}">
+                          <a14:useLocalDpi xmlns:a14="http://schemas.microsoft.com/office/drawing/2010/main" val="0"/>
+                        </a:ext>
+                      </a:extLst>
+                    </a:blip>
+                    <a:stretch>
+                      <a:fillRect/>
+                    </a:stretch>
+                  </pic:blipFill>
+                  <pic:spPr>
+                    <a:xfrm>
+                      <a:off x="0" y="0"/>
+                      <a:ext cx="3739381" cy="2804536"/>
+                    </a:xfrm>
+                    <a:prstGeom prst="rect">
+                      <a:avLst/>
+                    </a:prstGeom>
+                  </pic:spPr>
+                </pic:pic>
+              </a:graphicData>
+            </a:graphic>
+          </wp:inline>
+        </w:drawing>
+      </w:r>
+    </w:p>
+    <w:p>
+      <w:pPr>
+        <w:pStyle w:val="Caption"/>
+        <w:rPr>
+          <w:rFonts w:ascii="GulliverRM" w:hAnsi="GulliverRM"/>
+        </w:rPr>
+      </w:pPr>
+      <w:r>
+        <w:t xml:space="preserve">Fig. </w:t>
+      </w:r>
+      <w:r>
+        <w:fldChar w:fldCharType="begin"/>
+      </w:r>
+      <w:r>
+        <w:instrText>SEQ Fig. \* ARABIC</w:instrText>
+      </w:r>
+      <w:r>
+        <w:fldChar w:fldCharType="separate"/>
+      </w:r>
+      <w:r>
+        <w:rPr>
+          <w:noProof/>
+        </w:rPr>
+        <w:t>5</w:t>
+      </w:r>
+      <w:r>
+        <w:fldChar w:fldCharType="end"/>
+      </w:r>
+      <w:r>
+        <w:t xml:space="preserve"> </w:t>
+      </w:r>
+      <w:r>
+        <w:t>monthly occurrence of cloud types in the year 2019.</w:t>
+      </w:r>
+    </w:p>
+    <w:p>
+      <w:pPr>
+        <w:keepNext/>
+        <w:spacing w:before="100" w:beforeAutospacing="1" w:after="100" w:afterAutospacing="1"/>
+      </w:pPr>
+      <w:r>
+        <w:rPr>
+          <w:rFonts w:ascii="GulliverRM" w:hAnsi="GulliverRM"/>
+          <w:noProof/>
+        </w:rPr>
+        <w:drawing>
+          <wp:inline distT="0" distB="0" distL="0" distR="0" wp14:anchorId="47197891" wp14:editId="6FA18284">
+            <wp:extent cx="4210187" cy="3157640"/>
+            <wp:effectExtent l="0" t="0" r="0" b="5080"/>
+            <wp:docPr id="9" name="Picture 9"/>
+            <wp:cNvGraphicFramePr>
+              <a:graphicFrameLocks xmlns:a="http://schemas.openxmlformats.org/drawingml/2006/main" noChangeAspect="1"/>
+            </wp:cNvGraphicFramePr>
+            <a:graphic xmlns:a="http://schemas.openxmlformats.org/drawingml/2006/main">
+              <a:graphicData uri="http://schemas.openxmlformats.org/drawingml/2006/picture">
+                <pic:pic xmlns:pic="http://schemas.openxmlformats.org/drawingml/2006/picture">
+                  <pic:nvPicPr>
+                    <pic:cNvPr id="9" name="Picture 9"/>
+                    <pic:cNvPicPr/>
+                  </pic:nvPicPr>
+                  <pic:blipFill>
+                    <a:blip r:embed="rId24" cstate="print">
+                      <a:extLst>
+                        <a:ext uri="{28A0092B-C50C-407E-A947-70E740481C1C}">
+                          <a14:useLocalDpi xmlns:a14="http://schemas.microsoft.com/office/drawing/2010/main" val="0"/>
+                        </a:ext>
+                      </a:extLst>
+                    </a:blip>
+                    <a:stretch>
+                      <a:fillRect/>
+                    </a:stretch>
+                  </pic:blipFill>
+                  <pic:spPr>
+                    <a:xfrm>
+                      <a:off x="0" y="0"/>
+                      <a:ext cx="4218693" cy="3164020"/>
+                    </a:xfrm>
+                    <a:prstGeom prst="rect">
+                      <a:avLst/>
+                    </a:prstGeom>
+                  </pic:spPr>
+                </pic:pic>
+              </a:graphicData>
+            </a:graphic>
+          </wp:inline>
+        </w:drawing>
+      </w:r>
+    </w:p>
+    <w:p>
+      <w:pPr>
+        <w:pStyle w:val="Caption"/>
+        <w:rPr>
+          <w:rFonts w:ascii="GulliverRM" w:hAnsi="GulliverRM"/>
+        </w:rPr>
+      </w:pPr>
+      <w:r>
+        <w:t xml:space="preserve">Fig. </w:t>
+      </w:r>
+      <w:r>
+        <w:fldChar w:fldCharType="begin"/>
+      </w:r>
+      <w:r>
+        <w:instrText>SEQ Fig. \* ARABIC</w:instrText>
+      </w:r>
+      <w:r>
+        <w:fldChar w:fldCharType="separate"/>
+      </w:r>
+      <w:r>
+        <w:rPr>
+          <w:noProof/>
+        </w:rPr>
+        <w:t>6</w:t>
+      </w:r>
+      <w:r>
+        <w:fldChar w:fldCharType="end"/>
+      </w:r>
+      <w:r>
+        <w:t xml:space="preserve"> Hourly occurrence of clouds in 2019.</w:t>
+      </w:r>
+    </w:p>
+    <w:p>
+      <w:pPr>
+        <w:pStyle w:val="ListParagraph"/>
+        <w:numPr>
+          <w:ilvl w:val="0"/>
+          <w:numId w:val="11"/>
+        </w:numPr>
+        <w:spacing w:before="100" w:beforeAutospacing="1" w:after="100" w:afterAutospacing="1"/>
+        <w:rPr>
+          <w:rFonts w:ascii="GulliverRM" w:hAnsi="GulliverRM"/>
+          <w:sz w:val="16"/>
+          <w:szCs w:val="16"/>
+        </w:rPr>
+      </w:pPr>
+      <w:r>
+        <w:rPr>
+          <w:rFonts w:ascii="GulliverRM" w:hAnsi="GulliverRM"/>
+          <w:sz w:val="16"/>
+          <w:szCs w:val="16"/>
+        </w:rPr>
+        <w:t xml:space="preserve">Surprisingly that Cloud-free land (class number 1) is nearly </w:t>
+      </w:r>
+      <w:r>
+        <w:rPr>
+          <w:rFonts w:ascii="GulliverRM" w:hAnsi="GulliverRM"/>
+          <w:sz w:val="16"/>
+          <w:szCs w:val="16"/>
+        </w:rPr>
+        <w:t xml:space="preserve">not </w:t>
+      </w:r>
+      <w:r>
+        <w:rPr>
+          <w:rFonts w:ascii="GulliverRM" w:hAnsi="GulliverRM"/>
+          <w:sz w:val="16"/>
+          <w:szCs w:val="16"/>
+        </w:rPr>
+        <w:t>seen in the whole year over Moufia.</w:t>
+      </w:r>
+    </w:p>
+    <w:p>
+      <w:pPr>
+        <w:pStyle w:val="ListParagraph"/>
+        <w:numPr>
+          <w:ilvl w:val="0"/>
+          <w:numId w:val="11"/>
+        </w:numPr>
+        <w:spacing w:before="100" w:beforeAutospacing="1" w:after="100" w:afterAutospacing="1"/>
+        <w:rPr>
+          <w:rFonts w:ascii="GulliverRM" w:hAnsi="GulliverRM"/>
+          <w:sz w:val="16"/>
+          <w:szCs w:val="16"/>
+        </w:rPr>
+      </w:pPr>
+      <w:r>
+        <w:rPr>
+          <w:rFonts w:ascii="GulliverRM" w:hAnsi="GulliverRM"/>
+          <w:sz w:val="16"/>
+          <w:szCs w:val="16"/>
+        </w:rPr>
+        <w:t>The Cloud-free see is nearly constant along the seasonal cycle, which may be removed for further analysis over land.</w:t>
+      </w:r>
+    </w:p>
+    <w:p>
+      <w:pPr>
+        <w:pStyle w:val="ListParagraph"/>
+        <w:numPr>
+          <w:ilvl w:val="0"/>
+          <w:numId w:val="11"/>
+        </w:numPr>
+        <w:spacing w:before="100" w:beforeAutospacing="1" w:after="100" w:afterAutospacing="1"/>
+        <w:rPr>
+          <w:rFonts w:ascii="GulliverRM" w:hAnsi="GulliverRM"/>
+          <w:sz w:val="16"/>
+          <w:szCs w:val="16"/>
+        </w:rPr>
+      </w:pPr>
+      <w:r>
+        <w:rPr>
+          <w:rFonts w:ascii="GulliverRM" w:hAnsi="GulliverRM"/>
+          <w:sz w:val="16"/>
+          <w:szCs w:val="16"/>
+        </w:rPr>
+        <w:t xml:space="preserve">The Very low clouds (#5), which is highly attenuating for the shortwave radiation, presents in all the months of the year. A strong variation is observed, with low occurrence in summer (from Nov to Apr) with a sharp increase in the winter months from May to Oct. </w:t>
+      </w:r>
+    </w:p>
+    <w:p>
+      <w:pPr>
+        <w:pStyle w:val="ListParagraph"/>
+        <w:numPr>
+          <w:ilvl w:val="0"/>
+          <w:numId w:val="11"/>
+        </w:numPr>
+        <w:spacing w:before="100" w:beforeAutospacing="1" w:after="100" w:afterAutospacing="1"/>
+        <w:rPr>
+          <w:rFonts w:ascii="GulliverRM" w:hAnsi="GulliverRM"/>
+          <w:sz w:val="16"/>
+          <w:szCs w:val="16"/>
+        </w:rPr>
+      </w:pPr>
+      <w:r>
+        <w:rPr>
+          <w:rFonts w:ascii="GulliverRM" w:hAnsi="GulliverRM"/>
+          <w:sz w:val="16"/>
+          <w:szCs w:val="16"/>
+        </w:rPr>
+        <w:t>The Low clouds (#6) and Mid-level clouds have higher occurrence in summer than in winter as well, however with a much low seasonal variation then the Very-low cloud.</w:t>
+      </w:r>
+    </w:p>
+    <w:p>
+      <w:pPr>
+        <w:pStyle w:val="ListParagraph"/>
+        <w:numPr>
+          <w:ilvl w:val="0"/>
+          <w:numId w:val="11"/>
+        </w:numPr>
+        <w:spacing w:before="100" w:beforeAutospacing="1" w:after="100" w:afterAutospacing="1"/>
+        <w:rPr>
+          <w:rFonts w:ascii="GulliverRM" w:hAnsi="GulliverRM"/>
+          <w:sz w:val="16"/>
+          <w:szCs w:val="16"/>
+        </w:rPr>
+      </w:pPr>
+      <w:r>
+        <w:rPr>
+          <w:rFonts w:ascii="GulliverRM" w:hAnsi="GulliverRM"/>
+          <w:sz w:val="16"/>
+          <w:szCs w:val="16"/>
+        </w:rPr>
+        <w:t>The semitransparent clouds (#11-13, even #14) are more abundant in summer than in winter. The #12 have a strong seasonal variation.</w:t>
+      </w:r>
+    </w:p>
+    <w:p>
+      <w:pPr>
+        <w:pStyle w:val="ListParagraph"/>
+        <w:numPr>
+          <w:ilvl w:val="0"/>
+          <w:numId w:val="11"/>
+        </w:numPr>
+        <w:spacing w:before="100" w:beforeAutospacing="1" w:after="100" w:afterAutospacing="1"/>
+        <w:rPr>
+          <w:rFonts w:ascii="GulliverRM" w:hAnsi="GulliverRM"/>
+          <w:sz w:val="16"/>
+          <w:szCs w:val="16"/>
+        </w:rPr>
+      </w:pPr>
+      <w:r>
+        <w:rPr>
+          <w:rFonts w:ascii="GulliverRM" w:hAnsi="GulliverRM"/>
+          <w:sz w:val="16"/>
+          <w:szCs w:val="16"/>
+        </w:rPr>
+        <w:t>The Fractional clouds (#10) dominate the total cloud cover, expect that in the core months of winter when the Very-low clouds have the similar occurrence.</w:t>
+      </w:r>
+    </w:p>
+    <w:p>
+      <w:pPr>
+        <w:spacing w:before="100" w:beforeAutospacing="1" w:after="100" w:afterAutospacing="1"/>
+        <w:rPr>
+          <w:rFonts w:ascii="GulliverRM" w:hAnsi="GulliverRM"/>
+        </w:rPr>
+      </w:pPr>
+    </w:p>
+    <w:p>
+      <w:pPr>
         <w:rPr>
           <w:rFonts w:eastAsiaTheme="minorEastAsia"/>
           <w:lang w:eastAsia="en-US"/>
@@ -4560,26 +5838,6 @@
     </w:p>
     <w:p>
       <w:pPr>
-        <w:pStyle w:val="Heading2"/>
-        <w:rPr>
-          <w:rFonts w:eastAsiaTheme="minorEastAsia"/>
-        </w:rPr>
-      </w:pPr>
-      <w:r>
-        <w:rPr>
-          <w:rFonts w:eastAsiaTheme="minorEastAsia"/>
-        </w:rPr>
-        <w:t>C</w:t>
-      </w:r>
-      <w:r>
-        <w:rPr>
-          <w:rFonts w:eastAsiaTheme="minorEastAsia"/>
-        </w:rPr>
-        <w:t>loud type correlation vs SSR</w:t>
-      </w:r>
-    </w:p>
-    <w:p>
-      <w:pPr>
         <w:rPr>
           <w:rFonts w:eastAsiaTheme="minorEastAsia"/>
           <w:lang w:eastAsia="en-US"/>
@@ -4593,6 +5851,58 @@
           <w:lang w:eastAsia="en-US"/>
         </w:rPr>
       </w:pPr>
+    </w:p>
+    <w:p>
+      <w:pPr>
+        <w:rPr>
+          <w:rFonts w:eastAsiaTheme="minorEastAsia"/>
+          <w:lang w:eastAsia="en-US"/>
+        </w:rPr>
+      </w:pPr>
+    </w:p>
+    <w:p>
+      <w:pPr>
+        <w:rPr>
+          <w:rFonts w:eastAsiaTheme="minorEastAsia"/>
+          <w:lang w:eastAsia="en-US"/>
+        </w:rPr>
+      </w:pPr>
+    </w:p>
+    <w:p>
+      <w:pPr>
+        <w:pStyle w:val="Heading2"/>
+        <w:rPr>
+          <w:rFonts w:eastAsiaTheme="minorEastAsia"/>
+        </w:rPr>
+      </w:pPr>
+      <w:r>
+        <w:rPr>
+          <w:rFonts w:eastAsiaTheme="minorEastAsia"/>
+        </w:rPr>
+        <w:t>C</w:t>
+      </w:r>
+      <w:r>
+        <w:rPr>
+          <w:rFonts w:eastAsiaTheme="minorEastAsia"/>
+        </w:rPr>
+        <w:t>loud type correlation vs SSR</w:t>
+      </w:r>
+    </w:p>
+    <w:p>
+      <w:pPr>
+        <w:rPr>
+          <w:rFonts w:eastAsiaTheme="minorEastAsia"/>
+          <w:lang w:eastAsia="en-US"/>
+        </w:rPr>
+      </w:pPr>
+    </w:p>
+    <w:p>
+      <w:pPr>
+        <w:rPr>
+          <w:rFonts w:eastAsiaTheme="minorEastAsia"/>
+          <w:lang w:eastAsia="en-US"/>
+        </w:rPr>
+      </w:pPr>
       <w:r>
         <w:rPr>
           <w:rFonts w:eastAsiaTheme="minorEastAsia" w:hint="eastAsia"/>
@@ -4730,6 +6040,27 @@
         </w:rPr>
         <w:t xml:space="preserve">Linked </w:t>
       </w:r>
+    </w:p>
+    <w:p>
+      <w:pPr>
+        <w:rPr>
+          <w:rFonts w:eastAsiaTheme="minorEastAsia"/>
+        </w:rPr>
+      </w:pPr>
+    </w:p>
+    <w:p>
+      <w:pPr>
+        <w:rPr>
+          <w:rFonts w:eastAsiaTheme="minorEastAsia"/>
+        </w:rPr>
+      </w:pPr>
+    </w:p>
+    <w:p>
+      <w:pPr>
+        <w:rPr>
+          <w:rFonts w:eastAsiaTheme="minorEastAsia"/>
+        </w:rPr>
+      </w:pPr>
     </w:p>
     <w:p>
       <w:pPr>
@@ -4765,16 +6096,16 @@
       <w:pPr>
         <w:pStyle w:val="Heading1"/>
       </w:pPr>
-      <w:bookmarkStart w:id="19" w:name="bookmark=id.26in1rg" w:colFirst="0" w:colLast="0"/>
-      <w:bookmarkStart w:id="20" w:name="bookmark=id.1ksv4uv" w:colFirst="0" w:colLast="0"/>
-      <w:bookmarkStart w:id="21" w:name="bookmark=id.35nkun2" w:colFirst="0" w:colLast="0"/>
-      <w:bookmarkStart w:id="22" w:name="bookmark=id.lnxbz9" w:colFirst="0" w:colLast="0"/>
-      <w:bookmarkStart w:id="23" w:name="_heading=h.2bn6wsx" w:colFirst="0" w:colLast="0"/>
-      <w:bookmarkEnd w:id="19"/>
-      <w:bookmarkEnd w:id="20"/>
-      <w:bookmarkEnd w:id="21"/>
-      <w:bookmarkEnd w:id="22"/>
+      <w:bookmarkStart w:id="23" w:name="bookmark=id.26in1rg" w:colFirst="0" w:colLast="0"/>
+      <w:bookmarkStart w:id="24" w:name="bookmark=id.1ksv4uv" w:colFirst="0" w:colLast="0"/>
+      <w:bookmarkStart w:id="25" w:name="bookmark=id.35nkun2" w:colFirst="0" w:colLast="0"/>
+      <w:bookmarkStart w:id="26" w:name="bookmark=id.lnxbz9" w:colFirst="0" w:colLast="0"/>
+      <w:bookmarkStart w:id="27" w:name="_heading=h.2bn6wsx" w:colFirst="0" w:colLast="0"/>
       <w:bookmarkEnd w:id="23"/>
+      <w:bookmarkEnd w:id="24"/>
+      <w:bookmarkEnd w:id="25"/>
+      <w:bookmarkEnd w:id="26"/>
+      <w:bookmarkEnd w:id="27"/>
       <w:r>
         <w:lastRenderedPageBreak/>
         <w:t>variability</w:t>
@@ -5052,7 +6383,7 @@
                     <pic:cNvPicPr/>
                   </pic:nvPicPr>
                   <pic:blipFill>
-                    <a:blip r:embed="rId21" cstate="print">
+                    <a:blip r:embed="rId25" cstate="print">
                       <a:extLst>
                         <a:ext uri="{28A0092B-C50C-407E-A947-70E740481C1C}">
                           <a14:useLocalDpi xmlns:a14="http://schemas.microsoft.com/office/drawing/2010/main" val="0"/>
@@ -5098,7 +6429,7 @@
                     <pic:cNvPicPr/>
                   </pic:nvPicPr>
                   <pic:blipFill>
-                    <a:blip r:embed="rId22" cstate="print">
+                    <a:blip r:embed="rId26" cstate="print">
                       <a:extLst>
                         <a:ext uri="{28A0092B-C50C-407E-A947-70E740481C1C}">
                           <a14:useLocalDpi xmlns:a14="http://schemas.microsoft.com/office/drawing/2010/main" val="0"/>
@@ -5137,21 +6468,12 @@
         <w:fldChar w:fldCharType="begin"/>
       </w:r>
       <w:r>
-        <w:instrText xml:space="preserve"> SEQ Fig. \* ARABIC </w:instrText>
+        <w:instrText>SEQ Fig. \* ARABIC</w:instrText>
       </w:r>
       <w:r>
         <w:fldChar w:fldCharType="separate"/>
       </w:r>
       <w:r>
-        <w:rPr>
-          <w:noProof/>
-        </w:rPr>
-        <w:t>4</w:t>
-      </w:r>
-      <w:r>
-        <w:rPr>
-          <w:noProof/>
-        </w:rPr>
         <w:fldChar w:fldCharType="end"/>
       </w:r>
       <w:r>
@@ -5178,8 +6500,8 @@
       <w:r>
         <w:t xml:space="preserve">rom </w:t>
       </w:r>
-      <w:bookmarkStart w:id="24" w:name="OLE_LINK20"/>
-      <w:bookmarkStart w:id="25" w:name="OLE_LINK21"/>
+      <w:bookmarkStart w:id="28" w:name="OLE_LINK20"/>
+      <w:bookmarkStart w:id="29" w:name="OLE_LINK21"/>
       <w:r>
         <w:fldChar w:fldCharType="begin"/>
       </w:r>
@@ -5222,8 +6544,8 @@
       <w:r>
         <w:fldChar w:fldCharType="end"/>
       </w:r>
-      <w:bookmarkEnd w:id="24"/>
-      <w:bookmarkEnd w:id="25"/>
+      <w:bookmarkEnd w:id="28"/>
+      <w:bookmarkEnd w:id="29"/>
       <w:r>
         <w:t>.</w:t>
       </w:r>
@@ -5252,8 +6574,8 @@
         </w:numPr>
         <w:ind w:left="576" w:hanging="576"/>
       </w:pPr>
-      <w:bookmarkStart w:id="26" w:name="_heading=h.qsh70q" w:colFirst="0" w:colLast="0"/>
-      <w:bookmarkEnd w:id="26"/>
+      <w:bookmarkStart w:id="30" w:name="_heading=h.qsh70q" w:colFirst="0" w:colLast="0"/>
+      <w:bookmarkEnd w:id="30"/>
       <w:r>
         <w:t>SSR classification</w:t>
       </w:r>
@@ -5278,12 +6600,12 @@
       <w:pPr>
         <w:pStyle w:val="Heading1"/>
       </w:pPr>
-      <w:bookmarkStart w:id="27" w:name="bookmark=id.1pxezwc" w:colFirst="0" w:colLast="0"/>
-      <w:bookmarkStart w:id="28" w:name="bookmark=id.49x2ik5" w:colFirst="0" w:colLast="0"/>
-      <w:bookmarkStart w:id="29" w:name="_heading=h.3as4poj" w:colFirst="0" w:colLast="0"/>
-      <w:bookmarkEnd w:id="27"/>
-      <w:bookmarkEnd w:id="28"/>
-      <w:bookmarkEnd w:id="29"/>
+      <w:bookmarkStart w:id="31" w:name="bookmark=id.1pxezwc" w:colFirst="0" w:colLast="0"/>
+      <w:bookmarkStart w:id="32" w:name="bookmark=id.49x2ik5" w:colFirst="0" w:colLast="0"/>
+      <w:bookmarkStart w:id="33" w:name="_heading=h.3as4poj" w:colFirst="0" w:colLast="0"/>
+      <w:bookmarkEnd w:id="31"/>
+      <w:bookmarkEnd w:id="32"/>
+      <w:bookmarkEnd w:id="33"/>
       <w:r>
         <w:t>Discussion and Conclusion</w:t>
       </w:r>
@@ -5375,10 +6697,10 @@
       <w:r>
         <w:t xml:space="preserve">, which is a </w:t>
       </w:r>
-      <w:bookmarkStart w:id="30" w:name="bookmark=id.147n2zr" w:colFirst="0" w:colLast="0"/>
-      <w:bookmarkStart w:id="31" w:name="bookmark=id.2p2csry" w:colFirst="0" w:colLast="0"/>
-      <w:bookmarkEnd w:id="30"/>
-      <w:bookmarkEnd w:id="31"/>
+      <w:bookmarkStart w:id="34" w:name="bookmark=id.147n2zr" w:colFirst="0" w:colLast="0"/>
+      <w:bookmarkStart w:id="35" w:name="bookmark=id.2p2csry" w:colFirst="0" w:colLast="0"/>
+      <w:bookmarkEnd w:id="34"/>
+      <w:bookmarkEnd w:id="35"/>
       <w:r>
         <w:t>perspective of this study.</w:t>
       </w:r>
@@ -5407,8 +6729,8 @@
       <w:pPr>
         <w:pStyle w:val="Heading1"/>
       </w:pPr>
-      <w:bookmarkStart w:id="32" w:name="_heading=h.3o7alnk" w:colFirst="0" w:colLast="0"/>
-      <w:bookmarkEnd w:id="32"/>
+      <w:bookmarkStart w:id="36" w:name="_heading=h.3o7alnk" w:colFirst="0" w:colLast="0"/>
+      <w:bookmarkEnd w:id="36"/>
       <w:r>
         <w:lastRenderedPageBreak/>
         <w:t>Acknowledgments</w:t>
@@ -5433,17 +6755,16 @@
           <w:tag w:val="goog_rdk_1"/>
           <w:id w:val="769742225"/>
         </w:sdtPr>
-        <w:sdtEndPr/>
         <w:sdtContent>
-          <w:commentRangeStart w:id="33"/>
+          <w:commentRangeStart w:id="37"/>
         </w:sdtContent>
       </w:sdt>
       <w:r>
         <w:t>manuscript</w:t>
       </w:r>
-      <w:commentRangeEnd w:id="33"/>
-      <w:r>
-        <w:commentReference w:id="33"/>
+      <w:commentRangeEnd w:id="37"/>
+      <w:r>
+        <w:commentReference w:id="37"/>
       </w:r>
       <w:r>
         <w:t>.</w:t>
@@ -5459,8 +6780,8 @@
       <w:pPr>
         <w:pStyle w:val="Heading1"/>
       </w:pPr>
-      <w:bookmarkStart w:id="34" w:name="_heading=h.23ckvvd" w:colFirst="0" w:colLast="0"/>
-      <w:bookmarkEnd w:id="34"/>
+      <w:bookmarkStart w:id="38" w:name="_heading=h.23ckvvd" w:colFirst="0" w:colLast="0"/>
+      <w:bookmarkEnd w:id="38"/>
       <w:r>
         <w:lastRenderedPageBreak/>
         <w:t>Appendix</w:t>
@@ -5518,8 +6839,8 @@
       <w:pPr>
         <w:pStyle w:val="Heading1"/>
       </w:pPr>
-      <w:bookmarkStart w:id="35" w:name="_heading=h.1hmsyys" w:colFirst="0" w:colLast="0"/>
-      <w:bookmarkEnd w:id="35"/>
+      <w:bookmarkStart w:id="39" w:name="_heading=h.1hmsyys" w:colFirst="0" w:colLast="0"/>
+      <w:bookmarkEnd w:id="39"/>
       <w:r>
         <w:t>References</w:t>
       </w:r>
@@ -5559,8 +6880,8 @@
           <w:szCs w:val="20"/>
         </w:rPr>
       </w:pPr>
-      <w:bookmarkStart w:id="36" w:name="_heading=h.ihv636" w:colFirst="0" w:colLast="0"/>
-      <w:bookmarkEnd w:id="36"/>
+      <w:bookmarkStart w:id="40" w:name="_heading=h.ihv636" w:colFirst="0" w:colLast="0"/>
+      <w:bookmarkEnd w:id="40"/>
       <w:proofErr w:type="spellStart"/>
       <w:r>
         <w:rPr>
@@ -5624,7 +6945,7 @@
         </w:rPr>
         <w:t>doi:</w:t>
       </w:r>
-      <w:hyperlink r:id="rId23">
+      <w:hyperlink r:id="rId27">
         <w:r>
           <w:rPr>
             <w:color w:val="0563C1"/>
@@ -5663,8 +6984,8 @@
           <w:szCs w:val="20"/>
         </w:rPr>
       </w:pPr>
-      <w:bookmarkStart w:id="37" w:name="_heading=h.32hioqz" w:colFirst="0" w:colLast="0"/>
-      <w:bookmarkEnd w:id="37"/>
+      <w:bookmarkStart w:id="41" w:name="_heading=h.32hioqz" w:colFirst="0" w:colLast="0"/>
+      <w:bookmarkEnd w:id="41"/>
       <w:proofErr w:type="spellStart"/>
       <w:r>
         <w:rPr>
@@ -5701,8 +7022,8 @@
           <w:szCs w:val="20"/>
         </w:rPr>
       </w:pPr>
-      <w:bookmarkStart w:id="38" w:name="_heading=h.41mghml" w:colFirst="0" w:colLast="0"/>
-      <w:bookmarkEnd w:id="38"/>
+      <w:bookmarkStart w:id="42" w:name="_heading=h.41mghml" w:colFirst="0" w:colLast="0"/>
+      <w:bookmarkEnd w:id="42"/>
       <w:proofErr w:type="spellStart"/>
       <w:r>
         <w:rPr>
@@ -5730,7 +7051,7 @@
         </w:rPr>
         <w:t>doi:</w:t>
       </w:r>
-      <w:hyperlink r:id="rId24">
+      <w:hyperlink r:id="rId28">
         <w:r>
           <w:rPr>
             <w:color w:val="0563C1"/>
@@ -5769,8 +7090,8 @@
           <w:szCs w:val="20"/>
         </w:rPr>
       </w:pPr>
-      <w:bookmarkStart w:id="39" w:name="_heading=h.2grqrue" w:colFirst="0" w:colLast="0"/>
-      <w:bookmarkEnd w:id="39"/>
+      <w:bookmarkStart w:id="43" w:name="_heading=h.2grqrue" w:colFirst="0" w:colLast="0"/>
+      <w:bookmarkEnd w:id="43"/>
       <w:r>
         <w:rPr>
           <w:color w:val="000000"/>
@@ -5797,8 +7118,8 @@
           <w:szCs w:val="20"/>
         </w:rPr>
       </w:pPr>
-      <w:bookmarkStart w:id="40" w:name="_heading=h.vx1227" w:colFirst="0" w:colLast="0"/>
-      <w:bookmarkEnd w:id="40"/>
+      <w:bookmarkStart w:id="44" w:name="_heading=h.vx1227" w:colFirst="0" w:colLast="0"/>
+      <w:bookmarkEnd w:id="44"/>
       <w:proofErr w:type="spellStart"/>
       <w:r>
         <w:rPr>
@@ -5826,7 +7147,7 @@
         </w:rPr>
         <w:t>doi:</w:t>
       </w:r>
-      <w:hyperlink r:id="rId25">
+      <w:hyperlink r:id="rId29">
         <w:r>
           <w:rPr>
             <w:color w:val="0563C1"/>
@@ -5865,8 +7186,8 @@
           <w:szCs w:val="20"/>
         </w:rPr>
       </w:pPr>
-      <w:bookmarkStart w:id="41" w:name="_heading=h.3fwokq0" w:colFirst="0" w:colLast="0"/>
-      <w:bookmarkEnd w:id="41"/>
+      <w:bookmarkStart w:id="45" w:name="_heading=h.3fwokq0" w:colFirst="0" w:colLast="0"/>
+      <w:bookmarkEnd w:id="45"/>
       <w:proofErr w:type="spellStart"/>
       <w:r>
         <w:rPr>
@@ -5894,7 +7215,7 @@
         </w:rPr>
         <w:t>doi:</w:t>
       </w:r>
-      <w:hyperlink r:id="rId26">
+      <w:hyperlink r:id="rId30">
         <w:r>
           <w:rPr>
             <w:color w:val="0563C1"/>
@@ -5934,8 +7255,8 @@
           <w:lang w:val="fr-FR"/>
         </w:rPr>
       </w:pPr>
-      <w:bookmarkStart w:id="42" w:name="_heading=h.1v1yuxt" w:colFirst="0" w:colLast="0"/>
-      <w:bookmarkEnd w:id="42"/>
+      <w:bookmarkStart w:id="46" w:name="_heading=h.1v1yuxt" w:colFirst="0" w:colLast="0"/>
+      <w:bookmarkEnd w:id="46"/>
       <w:proofErr w:type="spellStart"/>
       <w:r>
         <w:rPr>
@@ -5959,7 +7280,6 @@
           <w:tag w:val="goog_rdk_2"/>
           <w:id w:val="626438123"/>
         </w:sdtPr>
-        <w:sdtEndPr/>
         <w:sdtContent>
           <w:r>
             <w:rPr>
@@ -5990,6 +7310,7 @@
         <w:t xml:space="preserve">Elsevier. </w:t>
       </w:r>
       <w:proofErr w:type="spellStart"/>
+      <w:proofErr w:type="gramStart"/>
       <w:r>
         <w:rPr>
           <w:color w:val="000000"/>
@@ -5999,7 +7320,8 @@
         </w:rPr>
         <w:t>doi:</w:t>
       </w:r>
-      <w:hyperlink r:id="rId27">
+      <w:proofErr w:type="gramEnd"/>
+      <w:hyperlink r:id="rId31">
         <w:r>
           <w:rPr>
             <w:color w:val="0563C1"/>
@@ -6040,8 +7362,8 @@
           <w:szCs w:val="20"/>
         </w:rPr>
       </w:pPr>
-      <w:bookmarkStart w:id="43" w:name="_heading=h.4f1mdlm" w:colFirst="0" w:colLast="0"/>
-      <w:bookmarkEnd w:id="43"/>
+      <w:bookmarkStart w:id="47" w:name="_heading=h.4f1mdlm" w:colFirst="0" w:colLast="0"/>
+      <w:bookmarkEnd w:id="47"/>
       <w:r>
         <w:rPr>
           <w:color w:val="000000"/>
@@ -6068,7 +7390,7 @@
         </w:rPr>
         <w:t>doi:</w:t>
       </w:r>
-      <w:hyperlink r:id="rId28">
+      <w:hyperlink r:id="rId32">
         <w:r>
           <w:rPr>
             <w:color w:val="0563C1"/>
@@ -6107,8 +7429,8 @@
           <w:szCs w:val="20"/>
         </w:rPr>
       </w:pPr>
-      <w:bookmarkStart w:id="44" w:name="_heading=h.2u6wntf" w:colFirst="0" w:colLast="0"/>
-      <w:bookmarkEnd w:id="44"/>
+      <w:bookmarkStart w:id="48" w:name="_heading=h.2u6wntf" w:colFirst="0" w:colLast="0"/>
+      <w:bookmarkEnd w:id="48"/>
       <w:r>
         <w:rPr>
           <w:color w:val="000000"/>
@@ -6153,8 +7475,8 @@
           <w:szCs w:val="20"/>
         </w:rPr>
       </w:pPr>
-      <w:bookmarkStart w:id="45" w:name="_heading=h.19c6y18" w:colFirst="0" w:colLast="0"/>
-      <w:bookmarkEnd w:id="45"/>
+      <w:bookmarkStart w:id="49" w:name="_heading=h.19c6y18" w:colFirst="0" w:colLast="0"/>
+      <w:bookmarkEnd w:id="49"/>
       <w:r>
         <w:rPr>
           <w:color w:val="000000"/>
@@ -6217,8 +7539,8 @@
           <w:szCs w:val="20"/>
         </w:rPr>
       </w:pPr>
-      <w:bookmarkStart w:id="46" w:name="_heading=h.3tbugp1" w:colFirst="0" w:colLast="0"/>
-      <w:bookmarkEnd w:id="46"/>
+      <w:bookmarkStart w:id="50" w:name="_heading=h.3tbugp1" w:colFirst="0" w:colLast="0"/>
+      <w:bookmarkEnd w:id="50"/>
       <w:proofErr w:type="spellStart"/>
       <w:r>
         <w:rPr>
@@ -6272,8 +7594,8 @@
           <w:szCs w:val="20"/>
         </w:rPr>
       </w:pPr>
-      <w:bookmarkStart w:id="47" w:name="_heading=h.28h4qwu" w:colFirst="0" w:colLast="0"/>
-      <w:bookmarkEnd w:id="47"/>
+      <w:bookmarkStart w:id="51" w:name="_heading=h.28h4qwu" w:colFirst="0" w:colLast="0"/>
+      <w:bookmarkEnd w:id="51"/>
       <w:r>
         <w:rPr>
           <w:color w:val="000000"/>
@@ -6387,14 +7709,21 @@
         </w:rPr>
         <w:fldChar w:fldCharType="separate"/>
       </w:r>
-      <w:bookmarkStart w:id="48" w:name="_ENREF_1"/>
+      <w:bookmarkStart w:id="52" w:name="_ENREF_1"/>
       <w:r>
         <w:rPr>
           <w:noProof/>
-        </w:rPr>
-        <w:t>Aebi, C., Gröbner, J., Kämpfer, N., 2018. Cloud fraction determined by thermal infrared and visible all-sky cameras. Atmos. Meas. Tech. 11(10), 5549-5563.</w:t>
-      </w:r>
-      <w:bookmarkEnd w:id="48"/>
+          <w:lang w:val="de-DE"/>
+        </w:rPr>
+        <w:t xml:space="preserve">Aebi, C., Gröbner, J., Kämpfer, N., 2018. </w:t>
+      </w:r>
+      <w:r>
+        <w:rPr>
+          <w:noProof/>
+        </w:rPr>
+        <w:t>Cloud fraction determined by thermal infrared and visible all-sky cameras. Atmos. Meas. Tech. 11(10), 5549-5563.</w:t>
+      </w:r>
+      <w:bookmarkEnd w:id="52"/>
     </w:p>
     <w:p>
       <w:pPr>
@@ -6403,14 +7732,14 @@
           <w:noProof/>
         </w:rPr>
       </w:pPr>
-      <w:bookmarkStart w:id="49" w:name="_ENREF_2"/>
+      <w:bookmarkStart w:id="53" w:name="_ENREF_2"/>
       <w:r>
         <w:rPr>
           <w:noProof/>
         </w:rPr>
         <w:t>Chen, T., Rossow, W.B., Zhang, Y., 2000. Radiative Effects of Cloud-Type Variations. Journal of Climate 13(1), 264-286.</w:t>
       </w:r>
-      <w:bookmarkEnd w:id="49"/>
+      <w:bookmarkEnd w:id="53"/>
     </w:p>
     <w:p>
       <w:pPr>
@@ -6419,14 +7748,14 @@
           <w:noProof/>
         </w:rPr>
       </w:pPr>
-      <w:bookmarkStart w:id="50" w:name="_ENREF_3"/>
+      <w:bookmarkStart w:id="54" w:name="_ENREF_3"/>
       <w:r>
         <w:rPr>
           <w:noProof/>
         </w:rPr>
         <w:t>Durand, J., Lees, E., Bousquet, O., Delanoë, J., Bonnardot, F., 2021. Cloud Radar Observations of Diurnal and Seasonal Cloudiness over Reunion Island. Atmosphere 12(7), 868.</w:t>
       </w:r>
-      <w:bookmarkEnd w:id="50"/>
+      <w:bookmarkEnd w:id="54"/>
     </w:p>
     <w:p>
       <w:pPr>
@@ -6435,7 +7764,7 @@
           <w:noProof/>
         </w:rPr>
       </w:pPr>
-      <w:bookmarkStart w:id="51" w:name="_ENREF_4"/>
+      <w:bookmarkStart w:id="55" w:name="_ENREF_4"/>
       <w:r>
         <w:rPr>
           <w:noProof/>
@@ -6443,7 +7772,7 @@
         <w:lastRenderedPageBreak/>
         <w:t>Kahn, B.H., Chahine, M.T., Stephens, G.L., Mace, G.G., Marchand, R.T., Wang, Z., Barnet, C.D., Eldering, A., Holz, R.E., Kuehn, R.E., Vane, D.G., 2008. Cloud type comparisons of AIRS, CloudSat, and CALIPSO cloud height and amount. Atmos. Chem. Phys. 8(5), 1231-1248.</w:t>
       </w:r>
-      <w:bookmarkEnd w:id="51"/>
+      <w:bookmarkEnd w:id="55"/>
     </w:p>
     <w:p>
       <w:pPr>
@@ -6452,14 +7781,14 @@
           <w:noProof/>
         </w:rPr>
       </w:pPr>
-      <w:bookmarkStart w:id="52" w:name="_ENREF_5"/>
+      <w:bookmarkStart w:id="56" w:name="_ENREF_5"/>
       <w:r>
         <w:rPr>
           <w:noProof/>
         </w:rPr>
         <w:t>Li, Y., Thompson, D.W.J., Stephens, G.L., Bony, S., 2014. A global survey of the instantaneous linkages between cloud vertical structure and large-scale climate. Journal of Geophysical Research: Atmospheres 119(7), 3770-3792.</w:t>
       </w:r>
-      <w:bookmarkEnd w:id="52"/>
+      <w:bookmarkEnd w:id="56"/>
     </w:p>
     <w:p>
       <w:pPr>
@@ -6468,14 +7797,14 @@
           <w:noProof/>
         </w:rPr>
       </w:pPr>
-      <w:bookmarkStart w:id="53" w:name="_ENREF_6"/>
+      <w:bookmarkStart w:id="57" w:name="_ENREF_6"/>
       <w:r>
         <w:rPr>
           <w:noProof/>
         </w:rPr>
         <w:t>Mialhe, P., Pohl, B., Morel, B., Trentmann, J., Jumaux, G., Bonnardot, F., Bessafi, M., Chabriat, J.-P., 2020. On the determination of coherent solar climates over a tropical island with a complex topography. Solar Energy 206, 508-521.</w:t>
       </w:r>
-      <w:bookmarkEnd w:id="53"/>
+      <w:bookmarkEnd w:id="57"/>
     </w:p>
     <w:p>
       <w:pPr>
@@ -6484,14 +7813,14 @@
           <w:noProof/>
         </w:rPr>
       </w:pPr>
-      <w:bookmarkStart w:id="54" w:name="_ENREF_7"/>
+      <w:bookmarkStart w:id="58" w:name="_ENREF_7"/>
       <w:r>
         <w:rPr>
           <w:noProof/>
         </w:rPr>
         <w:t>Miyamoto, A., Nakamura, H., Miyasaka, T., 2018. Influence of the Subtropical High and Storm Track on Low-Cloud Fraction and Its Seasonality over the South Indian Ocean. Journal of Climate 31(10), 4017-4039.</w:t>
       </w:r>
-      <w:bookmarkEnd w:id="54"/>
+      <w:bookmarkEnd w:id="58"/>
     </w:p>
     <w:p>
       <w:pPr>
@@ -6500,14 +7829,14 @@
           <w:noProof/>
         </w:rPr>
       </w:pPr>
-      <w:bookmarkStart w:id="55" w:name="_ENREF_8"/>
+      <w:bookmarkStart w:id="59" w:name="_ENREF_8"/>
       <w:r>
         <w:rPr>
           <w:noProof/>
         </w:rPr>
         <w:t>Philippon, N., de Lapparent, B., Gond, V., Sèze, G., Martiny, N., Camberlin, P., Cornu, G., Morel, B., Moron, V., Bigot, S., Brou, T., Dubreuil, V., 2016. Analysis of the diurnal cycles for a better understanding of the mean annual cycle of forests greenness in Central Africa. Agricultural and Forest Meteorology 223, 81-94.</w:t>
       </w:r>
-      <w:bookmarkEnd w:id="55"/>
+      <w:bookmarkEnd w:id="59"/>
     </w:p>
     <w:p>
       <w:pPr>
@@ -6516,14 +7845,14 @@
           <w:noProof/>
         </w:rPr>
       </w:pPr>
-      <w:bookmarkStart w:id="56" w:name="_ENREF_9"/>
+      <w:bookmarkStart w:id="60" w:name="_ENREF_9"/>
       <w:r>
         <w:rPr>
           <w:noProof/>
         </w:rPr>
         <w:t>Riihimaki, L.D., Li, X., Hou, Z., Berg, L.K., 2021. Improving prediction of surface solar irradiance variability by integrating observed cloud characteristics and machine learning. Solar Energy 225, 275-285.</w:t>
       </w:r>
-      <w:bookmarkEnd w:id="56"/>
+      <w:bookmarkEnd w:id="60"/>
     </w:p>
     <w:p>
       <w:pPr>
@@ -6532,14 +7861,14 @@
           <w:noProof/>
         </w:rPr>
       </w:pPr>
-      <w:bookmarkStart w:id="57" w:name="_ENREF_10"/>
+      <w:bookmarkStart w:id="61" w:name="_ENREF_10"/>
       <w:r>
         <w:rPr>
           <w:noProof/>
         </w:rPr>
         <w:t>Vérèmes, H., Listowski, C., Delanoë, J., Barthe, C., Tulet, P., Bonnardot, F., Roy, D., 2019. Spatial and seasonal variability of clouds over the southwest Indian Ocean based on the DARDAR mask product. Quarterly Journal of the Royal Meteorological Society 145(725), 3561-3576.</w:t>
       </w:r>
-      <w:bookmarkEnd w:id="57"/>
+      <w:bookmarkEnd w:id="61"/>
     </w:p>
     <w:p>
       <w:pPr>
@@ -6594,7 +7923,7 @@
       </w:r>
     </w:p>
   </w:comment>
-  <w:comment w:id="16" w:author="Chao TANG" w:date="2022-05-17T15:39:00Z" w:initials="ctang">
+  <w:comment w:id="18" w:author="Chao TANG" w:date="2022-05-17T15:39:00Z" w:initials="ctang">
     <w:p>
       <w:pPr>
         <w:pStyle w:val="CommentText"/>
@@ -6610,7 +7939,7 @@
       </w:r>
     </w:p>
   </w:comment>
-  <w:comment w:id="33" w:author="Chao TANG" w:date="2022-04-27T07:44:00Z" w:initials="">
+  <w:comment w:id="37" w:author="Chao TANG" w:date="2022-04-27T07:44:00Z" w:initials="">
     <w:p>
       <w:pPr>
         <w:widowControl w:val="0"/>
@@ -6682,6 +8011,9 @@
       </w:r>
     </w:p>
   </w:endnote>
+  <w:endnote w:type="continuationNotice" w:id="1">
+    <w:p/>
+  </w:endnote>
 </w:endnotes>
 </file>
 
@@ -6700,6 +8032,9 @@
         <w:continuationSeparator/>
       </w:r>
     </w:p>
+  </w:footnote>
+  <w:footnote w:type="continuationNotice" w:id="1">
+    <w:p/>
   </w:footnote>
 </w:footnotes>
 </file>
@@ -7937,6 +9272,95 @@
       </w:pPr>
     </w:lvl>
   </w:abstractNum>
+  <w:abstractNum w:abstractNumId="10" w15:restartNumberingAfterBreak="0">
+    <w:nsid w:val="7E957801"/>
+    <w:multiLevelType w:val="hybridMultilevel"/>
+    <w:tmpl w:val="DB1C6328"/>
+    <w:lvl w:ilvl="0" w:tplc="318AC5B2">
+      <w:start w:val="1"/>
+      <w:numFmt w:val="decimal"/>
+      <w:lvlText w:val="%1."/>
+      <w:lvlJc w:val="left"/>
+      <w:pPr>
+        <w:ind w:left="360" w:hanging="360"/>
+      </w:pPr>
+      <w:rPr>
+        <w:rFonts w:hint="default"/>
+      </w:rPr>
+    </w:lvl>
+    <w:lvl w:ilvl="1" w:tplc="04090019" w:tentative="1">
+      <w:start w:val="1"/>
+      <w:numFmt w:val="lowerLetter"/>
+      <w:lvlText w:val="%2)"/>
+      <w:lvlJc w:val="left"/>
+      <w:pPr>
+        <w:ind w:left="840" w:hanging="420"/>
+      </w:pPr>
+    </w:lvl>
+    <w:lvl w:ilvl="2" w:tplc="0409001B" w:tentative="1">
+      <w:start w:val="1"/>
+      <w:numFmt w:val="lowerRoman"/>
+      <w:lvlText w:val="%3."/>
+      <w:lvlJc w:val="right"/>
+      <w:pPr>
+        <w:ind w:left="1260" w:hanging="420"/>
+      </w:pPr>
+    </w:lvl>
+    <w:lvl w:ilvl="3" w:tplc="0409000F" w:tentative="1">
+      <w:start w:val="1"/>
+      <w:numFmt w:val="decimal"/>
+      <w:lvlText w:val="%4."/>
+      <w:lvlJc w:val="left"/>
+      <w:pPr>
+        <w:ind w:left="1680" w:hanging="420"/>
+      </w:pPr>
+    </w:lvl>
+    <w:lvl w:ilvl="4" w:tplc="04090019" w:tentative="1">
+      <w:start w:val="1"/>
+      <w:numFmt w:val="lowerLetter"/>
+      <w:lvlText w:val="%5)"/>
+      <w:lvlJc w:val="left"/>
+      <w:pPr>
+        <w:ind w:left="2100" w:hanging="420"/>
+      </w:pPr>
+    </w:lvl>
+    <w:lvl w:ilvl="5" w:tplc="0409001B" w:tentative="1">
+      <w:start w:val="1"/>
+      <w:numFmt w:val="lowerRoman"/>
+      <w:lvlText w:val="%6."/>
+      <w:lvlJc w:val="right"/>
+      <w:pPr>
+        <w:ind w:left="2520" w:hanging="420"/>
+      </w:pPr>
+    </w:lvl>
+    <w:lvl w:ilvl="6" w:tplc="0409000F" w:tentative="1">
+      <w:start w:val="1"/>
+      <w:numFmt w:val="decimal"/>
+      <w:lvlText w:val="%7."/>
+      <w:lvlJc w:val="left"/>
+      <w:pPr>
+        <w:ind w:left="2940" w:hanging="420"/>
+      </w:pPr>
+    </w:lvl>
+    <w:lvl w:ilvl="7" w:tplc="04090019" w:tentative="1">
+      <w:start w:val="1"/>
+      <w:numFmt w:val="lowerLetter"/>
+      <w:lvlText w:val="%8)"/>
+      <w:lvlJc w:val="left"/>
+      <w:pPr>
+        <w:ind w:left="3360" w:hanging="420"/>
+      </w:pPr>
+    </w:lvl>
+    <w:lvl w:ilvl="8" w:tplc="0409001B" w:tentative="1">
+      <w:start w:val="1"/>
+      <w:numFmt w:val="lowerRoman"/>
+      <w:lvlText w:val="%9."/>
+      <w:lvlJc w:val="right"/>
+      <w:pPr>
+        <w:ind w:left="3780" w:hanging="420"/>
+      </w:pPr>
+    </w:lvl>
+  </w:abstractNum>
   <w:num w:numId="1" w16cid:durableId="1865509965">
     <w:abstractNumId w:val="7"/>
   </w:num>
@@ -7966,6 +9390,9 @@
   </w:num>
   <w:num w:numId="10" w16cid:durableId="341662359">
     <w:abstractNumId w:val="3"/>
+  </w:num>
+  <w:num w:numId="11" w16cid:durableId="1589775404">
+    <w:abstractNumId w:val="10"/>
   </w:num>
 </w:numbering>
 </file>
@@ -8604,6 +10031,7 @@
   <w:style w:type="character" w:default="1" w:styleId="DefaultParagraphFont">
     <w:name w:val="Default Paragraph Font"/>
     <w:uiPriority w:val="1"/>
+    <w:semiHidden/>
     <w:unhideWhenUsed/>
   </w:style>
   <w:style w:type="table" w:default="1" w:styleId="TableNormal">
@@ -8874,11 +10302,6 @@
     <w:link w:val="Footer"/>
     <w:uiPriority w:val="99"/>
     <w:rsid w:val="00A325C2"/>
-  </w:style>
-  <w:style w:type="numbering" w:customStyle="1" w:styleId="Style1">
-    <w:name w:val="Style1"/>
-    <w:uiPriority w:val="99"/>
-    <w:rsid w:val="009655E3"/>
   </w:style>
   <w:style w:type="paragraph" w:styleId="TOCHeading">
     <w:name w:val="TOC Heading"/>
@@ -9739,7 +11162,7 @@
     </w:rPr>
   </w:style>
   <w:style w:type="character" w:customStyle="1" w:styleId="UnresolvedMention10">
-    <w:name w:val="Unresolved Mention1"/>
+    <w:name w:val="Unresolved Mention10"/>
     <w:basedOn w:val="DefaultParagraphFont"/>
     <w:uiPriority w:val="99"/>
     <w:rsid w:val="00CE657E"/>

</xml_diff>

<commit_message>
add plot of cloud types mean annual cycle
</commit_message>
<xml_diff>
--- a/doc/publication/v1.publication.cloud.classification.docx
+++ b/doc/publication/v1.publication.cloud.classification.docx
@@ -4567,18 +4567,28 @@
         </w:rPr>
         <w:t>reallocation of fractional cloud</w:t>
       </w:r>
-    </w:p>
-    <w:p>
-      <w:pPr>
-        <w:rPr>
-          <w:rFonts w:eastAsiaTheme="minorEastAsia"/>
-        </w:rPr>
-      </w:pPr>
-    </w:p>
-    <w:p>
-      <w:pPr>
+      <w:r>
         <w:rPr>
           <w:rFonts w:eastAsiaTheme="minorEastAsia" w:hint="eastAsia"/>
+          <w:b/>
+          <w:bCs/>
+        </w:rPr>
+        <w:t>：</w:t>
+      </w:r>
+    </w:p>
+    <w:p>
+      <w:pPr>
+        <w:rPr>
+          <w:rFonts w:eastAsiaTheme="minorEastAsia"/>
+        </w:rPr>
+      </w:pPr>
+    </w:p>
+    <w:p>
+      <w:pPr>
+        <w:pStyle w:val="NormalWeb"/>
+        <w:jc w:val="both"/>
+        <w:rPr>
+          <w:rFonts w:eastAsiaTheme="minorEastAsia"/>
         </w:rPr>
       </w:pPr>
       <w:r>
@@ -4609,19 +4619,7 @@
         <w:rPr>
           <w:rFonts w:eastAsiaTheme="minorEastAsia"/>
         </w:rPr>
-        <w:t xml:space="preserve">they fall into the cloud type most frequently observed among the 8 </w:t>
-      </w:r>
-      <w:r>
-        <w:rPr>
-          <w:rFonts w:eastAsiaTheme="minorEastAsia"/>
-        </w:rPr>
-        <w:t>neighboring</w:t>
-      </w:r>
-      <w:r>
-        <w:rPr>
-          <w:rFonts w:eastAsiaTheme="minorEastAsia"/>
-        </w:rPr>
-        <w:t xml:space="preserve"> pixels.</w:t>
+        <w:t>they fall into the cloud type most frequently observed among the 8 neighboring pixels.</w:t>
       </w:r>
       <w:r>
         <w:rPr>
@@ -4645,13 +4643,7 @@
         <w:rPr>
           <w:rFonts w:eastAsiaTheme="minorEastAsia"/>
         </w:rPr>
-        <w:t xml:space="preserve"> mainly found in the daytime </w:t>
-      </w:r>
-      <w:r>
-        <w:rPr>
-          <w:rFonts w:eastAsiaTheme="minorEastAsia"/>
-        </w:rPr>
-        <w:t>(</w:t>
+        <w:t xml:space="preserve"> mainly found in the daytime (</w:t>
       </w:r>
       <w:r>
         <w:rPr>
@@ -4674,6 +4666,12 @@
         <w:rPr>
           <w:rFonts w:eastAsiaTheme="minorEastAsia"/>
         </w:rPr>
+        <w:instrText xml:space="preserve"> \* MERGEFORMAT </w:instrText>
+      </w:r>
+      <w:r>
+        <w:rPr>
+          <w:rFonts w:eastAsiaTheme="minorEastAsia"/>
+        </w:rPr>
         <w:fldChar w:fldCharType="separate"/>
       </w:r>
       <w:r>
@@ -4695,13 +4693,7 @@
         <w:rPr>
           <w:rFonts w:eastAsiaTheme="minorEastAsia"/>
         </w:rPr>
-        <w:t>)</w:t>
-      </w:r>
-      <w:r>
-        <w:rPr>
-          <w:rFonts w:eastAsiaTheme="minorEastAsia"/>
-        </w:rPr>
-        <w:t xml:space="preserve"> and more in summer than winter (</w:t>
+        <w:t>) and more in summer than winter (</w:t>
       </w:r>
       <w:r>
         <w:rPr>
@@ -4724,6 +4716,12 @@
         <w:rPr>
           <w:rFonts w:eastAsiaTheme="minorEastAsia"/>
         </w:rPr>
+        <w:instrText xml:space="preserve"> \* MERGEFORMAT </w:instrText>
+      </w:r>
+      <w:r>
+        <w:rPr>
+          <w:rFonts w:eastAsiaTheme="minorEastAsia"/>
+        </w:rPr>
         <w:fldChar w:fldCharType="separate"/>
       </w:r>
       <w:r>
@@ -4747,6 +4745,56 @@
         </w:rPr>
         <w:t>).</w:t>
       </w:r>
+      <w:r>
+        <w:rPr>
+          <w:rFonts w:eastAsiaTheme="minorEastAsia"/>
+        </w:rPr>
+        <w:t xml:space="preserve"> </w:t>
+      </w:r>
+      <w:r>
+        <w:rPr>
+          <w:rFonts w:eastAsiaTheme="minorEastAsia"/>
+        </w:rPr>
+        <w:t xml:space="preserve">The </w:t>
+      </w:r>
+      <w:r>
+        <w:rPr>
+          <w:rFonts w:eastAsiaTheme="minorEastAsia" w:hint="eastAsia"/>
+        </w:rPr>
+        <w:t>monthly</w:t>
+      </w:r>
+      <w:r>
+        <w:rPr>
+          <w:rFonts w:eastAsiaTheme="minorEastAsia"/>
+        </w:rPr>
+        <w:t xml:space="preserve"> time step has been chosen as the reference time-step to </w:t>
+      </w:r>
+      <w:r>
+        <w:rPr>
+          <w:rFonts w:eastAsiaTheme="minorEastAsia" w:hint="eastAsia"/>
+        </w:rPr>
+        <w:t>present</w:t>
+      </w:r>
+      <w:r>
+        <w:rPr>
+          <w:rFonts w:eastAsiaTheme="minorEastAsia"/>
+        </w:rPr>
+        <w:t xml:space="preserve"> </w:t>
+      </w:r>
+      <w:r>
+        <w:rPr>
+          <w:rFonts w:eastAsiaTheme="minorEastAsia"/>
+        </w:rPr>
+        <w:t xml:space="preserve">the annual cycles. </w:t>
+      </w:r>
+    </w:p>
+    <w:p>
+      <w:pPr>
+        <w:rPr>
+          <w:rFonts w:eastAsiaTheme="minorEastAsia"/>
+          <w:color w:val="000000"/>
+        </w:rPr>
+      </w:pPr>
     </w:p>
     <w:p>
       <w:pPr>
@@ -5115,10 +5163,7 @@
       </w:fldSimple>
       <w:bookmarkEnd w:id="26"/>
       <w:r>
-        <w:t xml:space="preserve"> </w:t>
-      </w:r>
-      <w:r>
-        <w:t>Moufia pixel cloud types after reallocation of fractional cloud, only 2923 timesteps originally covered by fractional cloud are shown.</w:t>
+        <w:t xml:space="preserve"> Moufia pixel cloud types after reallocation of fractional cloud, only 2923 timesteps originally covered by fractional cloud are shown.</w:t>
       </w:r>
     </w:p>
     <w:p>
@@ -5207,39 +5252,20 @@
         <w:t>s</w:t>
       </w:r>
       <w:r>
-        <w:t xml:space="preserve"> </w:t>
-      </w:r>
-      <w:r>
-        <w:t xml:space="preserve">originally </w:t>
-      </w:r>
-      <w:r>
-        <w:t>covered by fractional cloud are shown</w:t>
+        <w:t xml:space="preserve"> originally covered by fractional cloud are shown</w:t>
       </w:r>
       <w:r>
         <w:t>.</w:t>
       </w:r>
     </w:p>
-    <w:p/>
-    <w:p>
-      <w:pPr>
-        <w:pStyle w:val="Heading2"/>
-        <w:numPr>
-          <w:ilvl w:val="0"/>
-          <w:numId w:val="0"/>
-        </w:numPr>
-        <w:ind w:left="576" w:hanging="576"/>
-      </w:pPr>
-      <w:r>
-        <w:t>regrouping:</w:t>
-      </w:r>
-    </w:p>
-    <w:p/>
     <w:p>
       <w:pPr>
         <w:rPr>
           <w:rFonts w:hint="eastAsia"/>
         </w:rPr>
       </w:pPr>
+    </w:p>
+    <w:p>
       <w:r>
         <w:t xml:space="preserve">after reallocation of fractional cloud, regrouping are performed according to the rules described in section </w:t>
       </w:r>
@@ -5766,13 +5792,13 @@
           <w:rFonts w:eastAsiaTheme="minorEastAsia"/>
           <w:lang w:eastAsia="en-US"/>
         </w:rPr>
+        <w:instrText xml:space="preserve"> \* MERGEFORMAT </w:instrText>
       </w:r>
       <w:r>
         <w:rPr>
           <w:rFonts w:eastAsiaTheme="minorEastAsia"/>
           <w:lang w:eastAsia="en-US"/>
         </w:rPr>
-        <w:instrText xml:space="preserve"> \* MERGEFORMAT </w:instrText>
       </w:r>
       <w:r>
         <w:rPr>
@@ -5899,13 +5925,7 @@
       </w:r>
     </w:p>
     <w:p/>
-    <w:p>
-      <w:pPr>
-        <w:rPr>
-          <w:rFonts w:hint="eastAsia"/>
-        </w:rPr>
-      </w:pPr>
-    </w:p>
+    <w:p/>
     <w:tbl>
       <w:tblPr>
         <w:tblW w:w="9100" w:type="dxa"/>
@@ -9657,27 +9677,28 @@
       <w:r>
         <w:t xml:space="preserve">Supplementary Table. </w:t>
       </w:r>
-      <w:r>
-        <w:fldChar w:fldCharType="begin"/>
-      </w:r>
-      <w:r>
-        <w:instrText xml:space="preserve"> SEQ Supplementary_Table. \* ARABIC </w:instrText>
-      </w:r>
-      <w:r>
-        <w:fldChar w:fldCharType="separate"/>
-      </w:r>
-      <w:r>
-        <w:rPr>
-          <w:noProof/>
-        </w:rPr>
-        <w:t>1</w:t>
-      </w:r>
-      <w:r>
-        <w:fldChar w:fldCharType="end"/>
-      </w:r>
+      <w:fldSimple w:instr=" SEQ Supplementary_Table. \* ARABIC ">
+        <w:r>
+          <w:rPr>
+            <w:noProof/>
+          </w:rPr>
+          <w:t>1</w:t>
+        </w:r>
+      </w:fldSimple>
       <w:bookmarkEnd w:id="28"/>
       <w:r>
         <w:t xml:space="preserve"> Occurrence and percentage of Moufia cloud types in 2019 of 15min frequency for the raw data, and data after reallocation of fractional cloud, and regrouping.</w:t>
+      </w:r>
+    </w:p>
+    <w:p/>
+    <w:p>
+      <w:pPr>
+        <w:rPr>
+          <w:rFonts w:hint="eastAsia"/>
+        </w:rPr>
+      </w:pPr>
+      <w:r>
+        <w:t>Annual cycle of total cloudiness:</w:t>
       </w:r>
     </w:p>
     <w:p>
@@ -9967,9 +9988,9 @@
         </w:rPr>
         <w:lastRenderedPageBreak/>
         <w:drawing>
-          <wp:inline distT="0" distB="0" distL="0" distR="0" wp14:anchorId="7FCC964F" wp14:editId="7EFEA601">
-            <wp:extent cx="4023360" cy="3057942"/>
-            <wp:effectExtent l="0" t="0" r="2540" b="3175"/>
+          <wp:inline distT="0" distB="0" distL="0" distR="0" wp14:anchorId="7FCC964F" wp14:editId="1C9B14E3">
+            <wp:extent cx="4991100" cy="3793470"/>
+            <wp:effectExtent l="0" t="0" r="0" b="4445"/>
             <wp:docPr id="11" name="Picture 11"/>
             <wp:cNvGraphicFramePr>
               <a:graphicFrameLocks xmlns:a="http://schemas.openxmlformats.org/drawingml/2006/main" noChangeAspect="1"/>
@@ -9996,7 +10017,7 @@
                   <pic:spPr>
                     <a:xfrm>
                       <a:off x="0" y="0"/>
-                      <a:ext cx="4029380" cy="3062518"/>
+                      <a:ext cx="4991100" cy="3793470"/>
                     </a:xfrm>
                     <a:prstGeom prst="rect">
                       <a:avLst/>
@@ -10035,7 +10056,13 @@
         <w:fldChar w:fldCharType="end"/>
       </w:r>
       <w:r>
-        <w:t xml:space="preserve"> Annual occurrences of all raw cloud types in the Moufia campus location in the year of 2019.</w:t>
+        <w:t xml:space="preserve"> Annual occurrences of all </w:t>
+      </w:r>
+      <w:r>
+        <w:t>row</w:t>
+      </w:r>
+      <w:r>
+        <w:t xml:space="preserve"> cloud types in the Moufia campus location in the year of 2019.</w:t>
       </w:r>
     </w:p>
     <w:p>
@@ -10050,7 +10077,7 @@
       <w:pPr>
         <w:spacing w:before="100" w:beforeAutospacing="1" w:after="100" w:afterAutospacing="1"/>
         <w:rPr>
-          <w:rFonts w:ascii="GulliverRM" w:hAnsi="GulliverRM" w:hint="eastAsia"/>
+          <w:rFonts w:ascii="GulliverRM" w:hAnsi="GulliverRM"/>
           <w:sz w:val="22"/>
           <w:szCs w:val="22"/>
         </w:rPr>
@@ -10493,8 +10520,8 @@
         </w:rPr>
         <w:lastRenderedPageBreak/>
         <w:drawing>
-          <wp:inline distT="0" distB="0" distL="0" distR="0" wp14:anchorId="3A5CB365" wp14:editId="115AFFF0">
-            <wp:extent cx="4793161" cy="3594871"/>
+          <wp:inline distT="0" distB="0" distL="0" distR="0" wp14:anchorId="3A5CB365" wp14:editId="400A70B6">
+            <wp:extent cx="4793161" cy="3594870"/>
             <wp:effectExtent l="0" t="0" r="0" b="0"/>
             <wp:docPr id="8" name="Picture 8"/>
             <wp:cNvGraphicFramePr>
@@ -10522,7 +10549,7 @@
                   <pic:spPr>
                     <a:xfrm>
                       <a:off x="0" y="0"/>
-                      <a:ext cx="4793161" cy="3594871"/>
+                      <a:ext cx="4793161" cy="3594870"/>
                     </a:xfrm>
                     <a:prstGeom prst="rect">
                       <a:avLst/>
@@ -10582,8 +10609,8 @@
         </w:rPr>
         <w:lastRenderedPageBreak/>
         <w:drawing>
-          <wp:inline distT="0" distB="0" distL="0" distR="0" wp14:anchorId="6B195049" wp14:editId="4529DFE7">
-            <wp:extent cx="5682070" cy="4261553"/>
+          <wp:inline distT="0" distB="0" distL="0" distR="0" wp14:anchorId="6B195049" wp14:editId="6C6FBE68">
+            <wp:extent cx="5682070" cy="4261552"/>
             <wp:effectExtent l="0" t="0" r="0" b="5715"/>
             <wp:docPr id="9" name="Picture 9"/>
             <wp:cNvGraphicFramePr>
@@ -10611,7 +10638,7 @@
                   <pic:spPr>
                     <a:xfrm>
                       <a:off x="0" y="0"/>
-                      <a:ext cx="5682070" cy="4261553"/>
+                      <a:ext cx="5682070" cy="4261552"/>
                     </a:xfrm>
                     <a:prstGeom prst="rect">
                       <a:avLst/>
@@ -10792,13 +10819,7 @@
         <w:t>#7,8,9 have higher contribution overnight.</w:t>
       </w:r>
     </w:p>
-    <w:p>
-      <w:pPr>
-        <w:rPr>
-          <w:rFonts w:hint="eastAsia"/>
-        </w:rPr>
-      </w:pPr>
-    </w:p>
+    <w:p/>
     <w:p>
       <w:pPr>
         <w:rPr>
@@ -16476,28 +16497,28 @@
 </file>
 
 <file path=customXml/item1.xml><?xml version="1.0" encoding="utf-8"?>
+<b:Sources xmlns:b="http://schemas.openxmlformats.org/officeDocument/2006/bibliography" xmlns="http://schemas.openxmlformats.org/officeDocument/2006/bibliography" SelectedStyle="/APASixthEditionOfficeOnline.xsl" StyleName="APA" Version="6"/>
+</file>
+
+<file path=customXml/item2.xml><?xml version="1.0" encoding="utf-8"?>
 <go:gDocsCustomXmlDataStorage xmlns:go="http://customooxmlschemas.google.com/" xmlns:r="http://schemas.openxmlformats.org/officeDocument/2006/relationships">
   <go:docsCustomData xmlns:go="http://customooxmlschemas.google.com/" roundtripDataSignature="AMtx7mgWVFC3zdAMfAPptoyJOMpbzMWhVw==">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</go:docsCustomData>
 </go:gDocsCustomXmlDataStorage>
 </file>
 
-<file path=customXml/item2.xml><?xml version="1.0" encoding="utf-8"?>
-<b:Sources xmlns:b="http://schemas.openxmlformats.org/officeDocument/2006/bibliography" xmlns="http://schemas.openxmlformats.org/officeDocument/2006/bibliography" SelectedStyle="/APASixthEditionOfficeOnline.xsl" StyleName="APA" Version="6"/>
+<file path=customXml/itemProps1.xml><?xml version="1.0" encoding="utf-8"?>
+<ds:datastoreItem xmlns:ds="http://schemas.openxmlformats.org/officeDocument/2006/customXml" ds:itemID="{5F28C365-DDA3-C749-B10D-25AAEBD6727D}">
+  <ds:schemaRefs>
+    <ds:schemaRef ds:uri="http://schemas.openxmlformats.org/officeDocument/2006/bibliography"/>
+  </ds:schemaRefs>
+</ds:datastoreItem>
 </file>
 
-<file path=customXml/itemProps1.xml><?xml version="1.0" encoding="utf-8"?>
+<file path=customXml/itemProps2.xml><?xml version="1.0" encoding="utf-8"?>
 <ds:datastoreItem xmlns:ds="http://schemas.openxmlformats.org/officeDocument/2006/customXml" ds:itemID="{11111111-1234-1234-1234-123412341234}">
   <ds:schemaRefs>
     <ds:schemaRef ds:uri="http://customooxmlschemas.google.com/"/>
     <ds:schemaRef ds:uri="http://schemas.openxmlformats.org/officeDocument/2006/relationships"/>
   </ds:schemaRefs>
 </ds:datastoreItem>
-</file>
-
-<file path=customXml/itemProps2.xml><?xml version="1.0" encoding="utf-8"?>
-<ds:datastoreItem xmlns:ds="http://schemas.openxmlformats.org/officeDocument/2006/customXml" ds:itemID="{5F28C365-DDA3-C749-B10D-25AAEBD6727D}">
-  <ds:schemaRefs>
-    <ds:schemaRef ds:uri="http://schemas.openxmlformats.org/officeDocument/2006/bibliography"/>
-  </ds:schemaRefs>
-</ds:datastoreItem>
 </file>
</xml_diff>